<commit_message>
System Design: Persistent Data Storage
</commit_message>
<xml_diff>
--- a/07_Report/Report On Class/System Design/01_Nhập mềm_SystemDesign.docx
+++ b/07_Report/Report On Class/System Design/01_Nhập mềm_SystemDesign.docx
@@ -402,7 +402,7 @@
           </mc:Choice>
           <mc:Fallback>
             <w:pict>
-              <v:shape w14:anchorId="758FADB4" id="Flowchart: Process 3" o:spid="_x0000_s1027" type="#_x0000_t109" style="position:absolute;margin-left:105.5pt;margin-top:19.1pt;width:381.75pt;height:82.5pt;z-index:251660288;visibility:visible;mso-wrap-style:square;mso-wrap-distance-left:9pt;mso-wrap-distance-top:0;mso-wrap-distance-right:9pt;mso-wrap-distance-bottom:0;mso-position-horizontal:absolute;mso-position-horizontal-relative:page;mso-position-vertical:absolute;mso-position-vertical-relative:text;v-text-anchor:middle" o:gfxdata="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" fillcolor="#b4c6e7 [1300]" strokecolor="#1f3763 [1604]" strokeweight="1pt">
+              <v:shape w14:anchorId="758FADB4" id="Flowchart: Process 3" o:spid="_x0000_s1028" type="#_x0000_t109" style="position:absolute;margin-left:105.5pt;margin-top:19.1pt;width:381.75pt;height:82.5pt;z-index:251660288;visibility:visible;mso-wrap-style:square;mso-wrap-distance-left:9pt;mso-wrap-distance-top:0;mso-wrap-distance-right:9pt;mso-wrap-distance-bottom:0;mso-position-horizontal:absolute;mso-position-horizontal-relative:page;mso-position-vertical:absolute;mso-position-vertical-relative:text;v-text-anchor:middle" o:gfxdata="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" fillcolor="#b4c6e7 [1300]" strokecolor="#1f3763 [1604]" strokeweight="1pt">
                 <v:textbox>
                   <w:txbxContent>
                     <w:p>
@@ -1055,7 +1055,7 @@
           </mc:Choice>
           <mc:Fallback>
             <w:pict>
-              <v:shape w14:anchorId="0CC40D3D" id="Text Box 5" o:spid="_x0000_s1029" type="#_x0000_t202" style="position:absolute;margin-left:8.55pt;margin-top:604.05pt;width:149.25pt;height:49.5pt;z-index:251662336;visibility:visible;mso-wrap-style:square;mso-width-percent:0;mso-wrap-distance-left:9pt;mso-wrap-distance-top:0;mso-wrap-distance-right:9pt;mso-wrap-distance-bottom:0;mso-position-horizontal:absolute;mso-position-horizontal-relative:text;mso-position-vertical:absolute;mso-position-vertical-relative:text;mso-width-percent:0;mso-width-relative:margin;v-text-anchor:top" o:gfxdata="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" filled="f" stroked="f" strokeweight=".5pt">
+              <v:shape w14:anchorId="0CC40D3D" id="Text Box 5" o:spid="_x0000_s1030" type="#_x0000_t202" style="position:absolute;margin-left:8.55pt;margin-top:604.05pt;width:149.25pt;height:49.5pt;z-index:251662336;visibility:visible;mso-wrap-style:square;mso-width-percent:0;mso-wrap-distance-left:9pt;mso-wrap-distance-top:0;mso-wrap-distance-right:9pt;mso-wrap-distance-bottom:0;mso-position-horizontal:absolute;mso-position-horizontal-relative:text;mso-position-vertical:absolute;mso-position-vertical-relative:text;mso-width-percent:0;mso-width-relative:margin;v-text-anchor:top" o:gfxdata="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" filled="f" stroked="f" strokeweight=".5pt">
                 <v:textbox>
                   <w:txbxContent>
                     <w:p>
@@ -1609,13 +1609,18 @@
     </w:p>
     <w:p>
       <w:pPr>
+        <w:pStyle w:val="TOCHeading"/>
+        <w:spacing w:after="360"/>
+        <w:jc w:val="center"/>
         <w:rPr>
+          <w:rFonts w:ascii="Times New Roman" w:hAnsi="Times New Roman" w:cs="Times New Roman"/>
           <w:sz w:val="26"/>
           <w:szCs w:val="26"/>
         </w:rPr>
       </w:pPr>
       <w:r>
         <w:rPr>
+          <w:rFonts w:ascii="Times New Roman" w:hAnsi="Times New Roman" w:cs="Times New Roman"/>
           <w:sz w:val="26"/>
           <w:szCs w:val="26"/>
         </w:rPr>
@@ -1623,6 +1628,7 @@
       </w:r>
       <w:r>
         <w:rPr>
+          <w:rFonts w:ascii="Times New Roman" w:hAnsi="Times New Roman" w:cs="Times New Roman"/>
           <w:sz w:val="26"/>
           <w:szCs w:val="26"/>
         </w:rPr>
@@ -1630,22 +1636,8 @@
         <w:br w:type="page"/>
       </w:r>
     </w:p>
-    <w:p>
-      <w:pPr>
-        <w:rPr>
-          <w:sz w:val="26"/>
-          <w:szCs w:val="26"/>
-        </w:rPr>
-      </w:pPr>
-    </w:p>
     <w:sdt>
       <w:sdtPr>
-        <w:rPr>
-          <w:rFonts w:ascii="Times New Roman" w:eastAsia="Times New Roman" w:hAnsi="Times New Roman" w:cs="Times New Roman"/>
-          <w:color w:val="auto"/>
-          <w:sz w:val="24"/>
-          <w:szCs w:val="24"/>
-        </w:rPr>
         <w:id w:val="-1451620624"/>
         <w:docPartObj>
           <w:docPartGallery w:val="Table of Contents"/>
@@ -1662,11 +1654,8 @@
       <w:sdtContent>
         <w:p>
           <w:pPr>
-            <w:pStyle w:val="TOCHeading"/>
-            <w:spacing w:after="360"/>
             <w:jc w:val="center"/>
             <w:rPr>
-              <w:rFonts w:ascii="Times New Roman" w:hAnsi="Times New Roman" w:cs="Times New Roman"/>
               <w:b/>
               <w:color w:val="000000" w:themeColor="text1"/>
               <w:sz w:val="40"/>
@@ -1675,7 +1664,6 @@
           </w:pPr>
           <w:r>
             <w:rPr>
-              <w:rFonts w:ascii="Times New Roman" w:hAnsi="Times New Roman" w:cs="Times New Roman"/>
               <w:b/>
               <w:color w:val="000000" w:themeColor="text1"/>
               <w:sz w:val="40"/>
@@ -1730,7 +1718,7 @@
             </w:rPr>
             <w:fldChar w:fldCharType="separate"/>
           </w:r>
-          <w:hyperlink w:anchor="_Toc526889359" w:history="1">
+          <w:hyperlink w:anchor="_Toc529970606" w:history="1">
             <w:r>
               <w:rPr>
                 <w:rStyle w:val="Hyperlink"/>
@@ -1740,7 +1728,7 @@
                 <w:sz w:val="26"/>
                 <w:szCs w:val="26"/>
               </w:rPr>
-              <w:t>TEAM PROFILE</w:t>
+              <w:t>INDIVIDUAL CONTRIBUTIONS BREAKDOWN</w:t>
             </w:r>
             <w:r>
               <w:rPr>
@@ -1770,7 +1758,7 @@
                 <w:sz w:val="26"/>
                 <w:szCs w:val="26"/>
               </w:rPr>
-              <w:instrText xml:space="preserve"> PAGEREF _Toc526889359 \h </w:instrText>
+              <w:instrText xml:space="preserve"> PAGEREF _Toc529970606 \h </w:instrText>
             </w:r>
             <w:r>
               <w:rPr>
@@ -1799,7 +1787,7 @@
                 <w:sz w:val="26"/>
                 <w:szCs w:val="26"/>
               </w:rPr>
-              <w:t>4</w:t>
+              <w:t>5</w:t>
             </w:r>
             <w:r>
               <w:rPr>
@@ -1817,7 +1805,6 @@
           <w:pPr>
             <w:pStyle w:val="TOC1"/>
             <w:tabs>
-              <w:tab w:val="left" w:pos="440"/>
               <w:tab w:val="right" w:leader="dot" w:pos="9905"/>
             </w:tabs>
             <w:rPr>
@@ -1827,7 +1814,7 @@
               <w:szCs w:val="26"/>
             </w:rPr>
           </w:pPr>
-          <w:hyperlink w:anchor="_Toc526889360" w:history="1">
+          <w:hyperlink w:anchor="_Toc529970607" w:history="1">
             <w:r>
               <w:rPr>
                 <w:rStyle w:val="Hyperlink"/>
@@ -1837,12 +1824,13 @@
                 <w:sz w:val="26"/>
                 <w:szCs w:val="26"/>
               </w:rPr>
-              <w:t>I.</w:t>
-            </w:r>
-            <w:r>
-              <w:rPr>
-                <w:rFonts w:ascii="Times New Roman" w:hAnsi="Times New Roman"/>
-                <w:noProof/>
+              <w:t>CLASS DIAGRAM AND INTERFACE SPECIFICATION</w:t>
+            </w:r>
+            <w:r>
+              <w:rPr>
+                <w:rFonts w:ascii="Times New Roman" w:hAnsi="Times New Roman"/>
+                <w:noProof/>
+                <w:webHidden/>
                 <w:sz w:val="26"/>
                 <w:szCs w:val="26"/>
               </w:rPr>
@@ -1850,27 +1838,6 @@
             </w:r>
             <w:r>
               <w:rPr>
-                <w:rStyle w:val="Hyperlink"/>
-                <w:rFonts w:ascii="Times New Roman" w:hAnsi="Times New Roman"/>
-                <w:b/>
-                <w:noProof/>
-                <w:sz w:val="26"/>
-                <w:szCs w:val="26"/>
-              </w:rPr>
-              <w:t>Project Proposal</w:t>
-            </w:r>
-            <w:r>
-              <w:rPr>
-                <w:rFonts w:ascii="Times New Roman" w:hAnsi="Times New Roman"/>
-                <w:noProof/>
-                <w:webHidden/>
-                <w:sz w:val="26"/>
-                <w:szCs w:val="26"/>
-              </w:rPr>
-              <w:tab/>
-            </w:r>
-            <w:r>
-              <w:rPr>
                 <w:rFonts w:ascii="Times New Roman" w:hAnsi="Times New Roman"/>
                 <w:noProof/>
                 <w:webHidden/>
@@ -1887,7 +1854,7 @@
                 <w:sz w:val="26"/>
                 <w:szCs w:val="26"/>
               </w:rPr>
-              <w:instrText xml:space="preserve"> PAGEREF _Toc526889360 \h </w:instrText>
+              <w:instrText xml:space="preserve"> PAGEREF _Toc529970607 \h </w:instrText>
             </w:r>
             <w:r>
               <w:rPr>
@@ -1916,7 +1883,7 @@
                 <w:sz w:val="26"/>
                 <w:szCs w:val="26"/>
               </w:rPr>
-              <w:t>5</w:t>
+              <w:t>6</w:t>
             </w:r>
             <w:r>
               <w:rPr>
@@ -1932,124 +1899,7 @@
         </w:p>
         <w:p>
           <w:pPr>
-            <w:pStyle w:val="TOC1"/>
-            <w:tabs>
-              <w:tab w:val="left" w:pos="440"/>
-              <w:tab w:val="right" w:leader="dot" w:pos="9905"/>
-            </w:tabs>
-            <w:rPr>
-              <w:rFonts w:ascii="Times New Roman" w:hAnsi="Times New Roman"/>
-              <w:noProof/>
-              <w:sz w:val="26"/>
-              <w:szCs w:val="26"/>
-            </w:rPr>
-          </w:pPr>
-          <w:hyperlink w:anchor="_Toc526889361" w:history="1">
-            <w:r>
-              <w:rPr>
-                <w:rStyle w:val="Hyperlink"/>
-                <w:rFonts w:ascii="Times New Roman" w:hAnsi="Times New Roman"/>
-                <w:b/>
-                <w:noProof/>
-                <w:sz w:val="26"/>
-                <w:szCs w:val="26"/>
-              </w:rPr>
-              <w:t>II.</w:t>
-            </w:r>
-            <w:r>
-              <w:rPr>
-                <w:rFonts w:ascii="Times New Roman" w:hAnsi="Times New Roman"/>
-                <w:noProof/>
-                <w:sz w:val="26"/>
-                <w:szCs w:val="26"/>
-              </w:rPr>
-              <w:tab/>
-            </w:r>
-            <w:r>
-              <w:rPr>
-                <w:rStyle w:val="Hyperlink"/>
-                <w:rFonts w:ascii="Times New Roman" w:hAnsi="Times New Roman"/>
-                <w:b/>
-                <w:noProof/>
-                <w:sz w:val="26"/>
-                <w:szCs w:val="26"/>
-              </w:rPr>
-              <w:t>Plan of work</w:t>
-            </w:r>
-            <w:r>
-              <w:rPr>
-                <w:rFonts w:ascii="Times New Roman" w:hAnsi="Times New Roman"/>
-                <w:noProof/>
-                <w:webHidden/>
-                <w:sz w:val="26"/>
-                <w:szCs w:val="26"/>
-              </w:rPr>
-              <w:tab/>
-            </w:r>
-            <w:r>
-              <w:rPr>
-                <w:rFonts w:ascii="Times New Roman" w:hAnsi="Times New Roman"/>
-                <w:noProof/>
-                <w:webHidden/>
-                <w:sz w:val="26"/>
-                <w:szCs w:val="26"/>
-              </w:rPr>
-              <w:fldChar w:fldCharType="begin"/>
-            </w:r>
-            <w:r>
-              <w:rPr>
-                <w:rFonts w:ascii="Times New Roman" w:hAnsi="Times New Roman"/>
-                <w:noProof/>
-                <w:webHidden/>
-                <w:sz w:val="26"/>
-                <w:szCs w:val="26"/>
-              </w:rPr>
-              <w:instrText xml:space="preserve"> PAGEREF _Toc526889361 \h </w:instrText>
-            </w:r>
-            <w:r>
-              <w:rPr>
-                <w:rFonts w:ascii="Times New Roman" w:hAnsi="Times New Roman"/>
-                <w:noProof/>
-                <w:webHidden/>
-                <w:sz w:val="26"/>
-                <w:szCs w:val="26"/>
-              </w:rPr>
-            </w:r>
-            <w:r>
-              <w:rPr>
-                <w:rFonts w:ascii="Times New Roman" w:hAnsi="Times New Roman"/>
-                <w:noProof/>
-                <w:webHidden/>
-                <w:sz w:val="26"/>
-                <w:szCs w:val="26"/>
-              </w:rPr>
-              <w:fldChar w:fldCharType="separate"/>
-            </w:r>
-            <w:r>
-              <w:rPr>
-                <w:rFonts w:ascii="Times New Roman" w:hAnsi="Times New Roman"/>
-                <w:noProof/>
-                <w:webHidden/>
-                <w:sz w:val="26"/>
-                <w:szCs w:val="26"/>
-              </w:rPr>
-              <w:t>6</w:t>
-            </w:r>
-            <w:r>
-              <w:rPr>
-                <w:rFonts w:ascii="Times New Roman" w:hAnsi="Times New Roman"/>
-                <w:noProof/>
-                <w:webHidden/>
-                <w:sz w:val="26"/>
-                <w:szCs w:val="26"/>
-              </w:rPr>
-              <w:fldChar w:fldCharType="end"/>
-            </w:r>
-          </w:hyperlink>
-        </w:p>
-        <w:p>
-          <w:pPr>
-            <w:pStyle w:val="TOC1"/>
+            <w:pStyle w:val="TOC2"/>
             <w:tabs>
               <w:tab w:val="left" w:pos="660"/>
               <w:tab w:val="right" w:leader="dot" w:pos="9905"/>
@@ -2061,16 +1911,580 @@
               <w:szCs w:val="26"/>
             </w:rPr>
           </w:pPr>
-          <w:hyperlink w:anchor="_Toc526889362" w:history="1">
+          <w:hyperlink w:anchor="_Toc529970608" w:history="1">
             <w:r>
               <w:rPr>
                 <w:rStyle w:val="Hyperlink"/>
-                <w:rFonts w:ascii="Times New Roman" w:hAnsi="Times New Roman"/>
+                <w:rFonts w:ascii="Times New Roman" w:eastAsiaTheme="majorEastAsia" w:hAnsi="Times New Roman"/>
                 <w:b/>
                 <w:noProof/>
                 <w:sz w:val="26"/>
                 <w:szCs w:val="26"/>
               </w:rPr>
+              <w:t>I.</w:t>
+            </w:r>
+            <w:r>
+              <w:rPr>
+                <w:rFonts w:ascii="Times New Roman" w:hAnsi="Times New Roman"/>
+                <w:noProof/>
+                <w:sz w:val="26"/>
+                <w:szCs w:val="26"/>
+              </w:rPr>
+              <w:tab/>
+            </w:r>
+            <w:r>
+              <w:rPr>
+                <w:rStyle w:val="Hyperlink"/>
+                <w:rFonts w:ascii="Times New Roman" w:hAnsi="Times New Roman"/>
+                <w:b/>
+                <w:noProof/>
+                <w:sz w:val="26"/>
+                <w:szCs w:val="26"/>
+              </w:rPr>
+              <w:t>Class Diagram</w:t>
+            </w:r>
+            <w:r>
+              <w:rPr>
+                <w:rFonts w:ascii="Times New Roman" w:hAnsi="Times New Roman"/>
+                <w:noProof/>
+                <w:webHidden/>
+                <w:sz w:val="26"/>
+                <w:szCs w:val="26"/>
+              </w:rPr>
+              <w:tab/>
+            </w:r>
+            <w:r>
+              <w:rPr>
+                <w:rFonts w:ascii="Times New Roman" w:hAnsi="Times New Roman"/>
+                <w:noProof/>
+                <w:webHidden/>
+                <w:sz w:val="26"/>
+                <w:szCs w:val="26"/>
+              </w:rPr>
+              <w:fldChar w:fldCharType="begin"/>
+            </w:r>
+            <w:r>
+              <w:rPr>
+                <w:rFonts w:ascii="Times New Roman" w:hAnsi="Times New Roman"/>
+                <w:noProof/>
+                <w:webHidden/>
+                <w:sz w:val="26"/>
+                <w:szCs w:val="26"/>
+              </w:rPr>
+              <w:instrText xml:space="preserve"> PAGEREF _Toc529970608 \h </w:instrText>
+            </w:r>
+            <w:r>
+              <w:rPr>
+                <w:rFonts w:ascii="Times New Roman" w:hAnsi="Times New Roman"/>
+                <w:noProof/>
+                <w:webHidden/>
+                <w:sz w:val="26"/>
+                <w:szCs w:val="26"/>
+              </w:rPr>
+            </w:r>
+            <w:r>
+              <w:rPr>
+                <w:rFonts w:ascii="Times New Roman" w:hAnsi="Times New Roman"/>
+                <w:noProof/>
+                <w:webHidden/>
+                <w:sz w:val="26"/>
+                <w:szCs w:val="26"/>
+              </w:rPr>
+              <w:fldChar w:fldCharType="separate"/>
+            </w:r>
+            <w:r>
+              <w:rPr>
+                <w:rFonts w:ascii="Times New Roman" w:hAnsi="Times New Roman"/>
+                <w:noProof/>
+                <w:webHidden/>
+                <w:sz w:val="26"/>
+                <w:szCs w:val="26"/>
+              </w:rPr>
+              <w:t>6</w:t>
+            </w:r>
+            <w:r>
+              <w:rPr>
+                <w:rFonts w:ascii="Times New Roman" w:hAnsi="Times New Roman"/>
+                <w:noProof/>
+                <w:webHidden/>
+                <w:sz w:val="26"/>
+                <w:szCs w:val="26"/>
+              </w:rPr>
+              <w:fldChar w:fldCharType="end"/>
+            </w:r>
+          </w:hyperlink>
+        </w:p>
+        <w:p>
+          <w:pPr>
+            <w:pStyle w:val="TOC2"/>
+            <w:tabs>
+              <w:tab w:val="left" w:pos="660"/>
+              <w:tab w:val="right" w:leader="dot" w:pos="9905"/>
+            </w:tabs>
+            <w:rPr>
+              <w:rFonts w:ascii="Times New Roman" w:hAnsi="Times New Roman"/>
+              <w:noProof/>
+              <w:sz w:val="26"/>
+              <w:szCs w:val="26"/>
+            </w:rPr>
+          </w:pPr>
+          <w:hyperlink w:anchor="_Toc529970609" w:history="1">
+            <w:r>
+              <w:rPr>
+                <w:rStyle w:val="Hyperlink"/>
+                <w:rFonts w:ascii="Times New Roman" w:eastAsiaTheme="majorEastAsia" w:hAnsi="Times New Roman"/>
+                <w:b/>
+                <w:noProof/>
+                <w:sz w:val="26"/>
+                <w:szCs w:val="26"/>
+              </w:rPr>
+              <w:t>II.</w:t>
+            </w:r>
+            <w:r>
+              <w:rPr>
+                <w:rFonts w:ascii="Times New Roman" w:hAnsi="Times New Roman"/>
+                <w:noProof/>
+                <w:sz w:val="26"/>
+                <w:szCs w:val="26"/>
+              </w:rPr>
+              <w:tab/>
+            </w:r>
+            <w:r>
+              <w:rPr>
+                <w:rStyle w:val="Hyperlink"/>
+                <w:rFonts w:ascii="Times New Roman" w:hAnsi="Times New Roman"/>
+                <w:b/>
+                <w:noProof/>
+                <w:sz w:val="26"/>
+                <w:szCs w:val="26"/>
+              </w:rPr>
+              <w:t>Data Types and Operation Signatures</w:t>
+            </w:r>
+            <w:r>
+              <w:rPr>
+                <w:rFonts w:ascii="Times New Roman" w:hAnsi="Times New Roman"/>
+                <w:noProof/>
+                <w:webHidden/>
+                <w:sz w:val="26"/>
+                <w:szCs w:val="26"/>
+              </w:rPr>
+              <w:tab/>
+            </w:r>
+            <w:r>
+              <w:rPr>
+                <w:rFonts w:ascii="Times New Roman" w:hAnsi="Times New Roman"/>
+                <w:noProof/>
+                <w:webHidden/>
+                <w:sz w:val="26"/>
+                <w:szCs w:val="26"/>
+              </w:rPr>
+              <w:fldChar w:fldCharType="begin"/>
+            </w:r>
+            <w:r>
+              <w:rPr>
+                <w:rFonts w:ascii="Times New Roman" w:hAnsi="Times New Roman"/>
+                <w:noProof/>
+                <w:webHidden/>
+                <w:sz w:val="26"/>
+                <w:szCs w:val="26"/>
+              </w:rPr>
+              <w:instrText xml:space="preserve"> PAGEREF _Toc529970609 \h </w:instrText>
+            </w:r>
+            <w:r>
+              <w:rPr>
+                <w:rFonts w:ascii="Times New Roman" w:hAnsi="Times New Roman"/>
+                <w:noProof/>
+                <w:webHidden/>
+                <w:sz w:val="26"/>
+                <w:szCs w:val="26"/>
+              </w:rPr>
+            </w:r>
+            <w:r>
+              <w:rPr>
+                <w:rFonts w:ascii="Times New Roman" w:hAnsi="Times New Roman"/>
+                <w:noProof/>
+                <w:webHidden/>
+                <w:sz w:val="26"/>
+                <w:szCs w:val="26"/>
+              </w:rPr>
+              <w:fldChar w:fldCharType="separate"/>
+            </w:r>
+            <w:r>
+              <w:rPr>
+                <w:rFonts w:ascii="Times New Roman" w:hAnsi="Times New Roman"/>
+                <w:noProof/>
+                <w:webHidden/>
+                <w:sz w:val="26"/>
+                <w:szCs w:val="26"/>
+              </w:rPr>
+              <w:t>6</w:t>
+            </w:r>
+            <w:r>
+              <w:rPr>
+                <w:rFonts w:ascii="Times New Roman" w:hAnsi="Times New Roman"/>
+                <w:noProof/>
+                <w:webHidden/>
+                <w:sz w:val="26"/>
+                <w:szCs w:val="26"/>
+              </w:rPr>
+              <w:fldChar w:fldCharType="end"/>
+            </w:r>
+          </w:hyperlink>
+        </w:p>
+        <w:p>
+          <w:pPr>
+            <w:pStyle w:val="TOC1"/>
+            <w:tabs>
+              <w:tab w:val="right" w:leader="dot" w:pos="9905"/>
+            </w:tabs>
+            <w:rPr>
+              <w:rFonts w:ascii="Times New Roman" w:hAnsi="Times New Roman"/>
+              <w:noProof/>
+              <w:sz w:val="26"/>
+              <w:szCs w:val="26"/>
+            </w:rPr>
+          </w:pPr>
+          <w:hyperlink w:anchor="_Toc529970610" w:history="1">
+            <w:r>
+              <w:rPr>
+                <w:rStyle w:val="Hyperlink"/>
+                <w:rFonts w:ascii="Times New Roman" w:hAnsi="Times New Roman"/>
+                <w:b/>
+                <w:noProof/>
+                <w:sz w:val="26"/>
+                <w:szCs w:val="26"/>
+              </w:rPr>
+              <w:t>SYSTEM ARCHITECTURE AND SYSTEM DESIGN</w:t>
+            </w:r>
+            <w:r>
+              <w:rPr>
+                <w:rFonts w:ascii="Times New Roman" w:hAnsi="Times New Roman"/>
+                <w:noProof/>
+                <w:webHidden/>
+                <w:sz w:val="26"/>
+                <w:szCs w:val="26"/>
+              </w:rPr>
+              <w:tab/>
+            </w:r>
+            <w:r>
+              <w:rPr>
+                <w:rFonts w:ascii="Times New Roman" w:hAnsi="Times New Roman"/>
+                <w:noProof/>
+                <w:webHidden/>
+                <w:sz w:val="26"/>
+                <w:szCs w:val="26"/>
+              </w:rPr>
+              <w:fldChar w:fldCharType="begin"/>
+            </w:r>
+            <w:r>
+              <w:rPr>
+                <w:rFonts w:ascii="Times New Roman" w:hAnsi="Times New Roman"/>
+                <w:noProof/>
+                <w:webHidden/>
+                <w:sz w:val="26"/>
+                <w:szCs w:val="26"/>
+              </w:rPr>
+              <w:instrText xml:space="preserve"> PAGEREF _Toc529970610 \h </w:instrText>
+            </w:r>
+            <w:r>
+              <w:rPr>
+                <w:rFonts w:ascii="Times New Roman" w:hAnsi="Times New Roman"/>
+                <w:noProof/>
+                <w:webHidden/>
+                <w:sz w:val="26"/>
+                <w:szCs w:val="26"/>
+              </w:rPr>
+            </w:r>
+            <w:r>
+              <w:rPr>
+                <w:rFonts w:ascii="Times New Roman" w:hAnsi="Times New Roman"/>
+                <w:noProof/>
+                <w:webHidden/>
+                <w:sz w:val="26"/>
+                <w:szCs w:val="26"/>
+              </w:rPr>
+              <w:fldChar w:fldCharType="separate"/>
+            </w:r>
+            <w:r>
+              <w:rPr>
+                <w:rFonts w:ascii="Times New Roman" w:hAnsi="Times New Roman"/>
+                <w:noProof/>
+                <w:webHidden/>
+                <w:sz w:val="26"/>
+                <w:szCs w:val="26"/>
+              </w:rPr>
+              <w:t>7</w:t>
+            </w:r>
+            <w:r>
+              <w:rPr>
+                <w:rFonts w:ascii="Times New Roman" w:hAnsi="Times New Roman"/>
+                <w:noProof/>
+                <w:webHidden/>
+                <w:sz w:val="26"/>
+                <w:szCs w:val="26"/>
+              </w:rPr>
+              <w:fldChar w:fldCharType="end"/>
+            </w:r>
+          </w:hyperlink>
+        </w:p>
+        <w:p>
+          <w:pPr>
+            <w:pStyle w:val="TOC2"/>
+            <w:tabs>
+              <w:tab w:val="left" w:pos="660"/>
+              <w:tab w:val="right" w:leader="dot" w:pos="9905"/>
+            </w:tabs>
+            <w:rPr>
+              <w:rFonts w:ascii="Times New Roman" w:hAnsi="Times New Roman"/>
+              <w:noProof/>
+              <w:sz w:val="26"/>
+              <w:szCs w:val="26"/>
+            </w:rPr>
+          </w:pPr>
+          <w:hyperlink w:anchor="_Toc529970611" w:history="1">
+            <w:r>
+              <w:rPr>
+                <w:rStyle w:val="Hyperlink"/>
+                <w:rFonts w:ascii="Times New Roman" w:eastAsiaTheme="majorEastAsia" w:hAnsi="Times New Roman"/>
+                <w:b/>
+                <w:noProof/>
+                <w:sz w:val="26"/>
+                <w:szCs w:val="26"/>
+              </w:rPr>
+              <w:t>I.</w:t>
+            </w:r>
+            <w:r>
+              <w:rPr>
+                <w:rFonts w:ascii="Times New Roman" w:hAnsi="Times New Roman"/>
+                <w:noProof/>
+                <w:sz w:val="26"/>
+                <w:szCs w:val="26"/>
+              </w:rPr>
+              <w:tab/>
+            </w:r>
+            <w:r>
+              <w:rPr>
+                <w:rStyle w:val="Hyperlink"/>
+                <w:rFonts w:ascii="Times New Roman" w:eastAsiaTheme="majorEastAsia" w:hAnsi="Times New Roman"/>
+                <w:b/>
+                <w:noProof/>
+                <w:sz w:val="26"/>
+                <w:szCs w:val="26"/>
+              </w:rPr>
+              <w:t>Architectural Styles</w:t>
+            </w:r>
+            <w:r>
+              <w:rPr>
+                <w:rFonts w:ascii="Times New Roman" w:hAnsi="Times New Roman"/>
+                <w:noProof/>
+                <w:webHidden/>
+                <w:sz w:val="26"/>
+                <w:szCs w:val="26"/>
+              </w:rPr>
+              <w:tab/>
+            </w:r>
+            <w:r>
+              <w:rPr>
+                <w:rFonts w:ascii="Times New Roman" w:hAnsi="Times New Roman"/>
+                <w:noProof/>
+                <w:webHidden/>
+                <w:sz w:val="26"/>
+                <w:szCs w:val="26"/>
+              </w:rPr>
+              <w:fldChar w:fldCharType="begin"/>
+            </w:r>
+            <w:r>
+              <w:rPr>
+                <w:rFonts w:ascii="Times New Roman" w:hAnsi="Times New Roman"/>
+                <w:noProof/>
+                <w:webHidden/>
+                <w:sz w:val="26"/>
+                <w:szCs w:val="26"/>
+              </w:rPr>
+              <w:instrText xml:space="preserve"> PAGEREF _Toc529970611 \h </w:instrText>
+            </w:r>
+            <w:r>
+              <w:rPr>
+                <w:rFonts w:ascii="Times New Roman" w:hAnsi="Times New Roman"/>
+                <w:noProof/>
+                <w:webHidden/>
+                <w:sz w:val="26"/>
+                <w:szCs w:val="26"/>
+              </w:rPr>
+            </w:r>
+            <w:r>
+              <w:rPr>
+                <w:rFonts w:ascii="Times New Roman" w:hAnsi="Times New Roman"/>
+                <w:noProof/>
+                <w:webHidden/>
+                <w:sz w:val="26"/>
+                <w:szCs w:val="26"/>
+              </w:rPr>
+              <w:fldChar w:fldCharType="separate"/>
+            </w:r>
+            <w:r>
+              <w:rPr>
+                <w:rFonts w:ascii="Times New Roman" w:hAnsi="Times New Roman"/>
+                <w:noProof/>
+                <w:webHidden/>
+                <w:sz w:val="26"/>
+                <w:szCs w:val="26"/>
+              </w:rPr>
+              <w:t>7</w:t>
+            </w:r>
+            <w:r>
+              <w:rPr>
+                <w:rFonts w:ascii="Times New Roman" w:hAnsi="Times New Roman"/>
+                <w:noProof/>
+                <w:webHidden/>
+                <w:sz w:val="26"/>
+                <w:szCs w:val="26"/>
+              </w:rPr>
+              <w:fldChar w:fldCharType="end"/>
+            </w:r>
+          </w:hyperlink>
+        </w:p>
+        <w:p>
+          <w:pPr>
+            <w:pStyle w:val="TOC2"/>
+            <w:tabs>
+              <w:tab w:val="left" w:pos="660"/>
+              <w:tab w:val="right" w:leader="dot" w:pos="9905"/>
+            </w:tabs>
+            <w:rPr>
+              <w:rFonts w:ascii="Times New Roman" w:hAnsi="Times New Roman"/>
+              <w:noProof/>
+              <w:sz w:val="26"/>
+              <w:szCs w:val="26"/>
+            </w:rPr>
+          </w:pPr>
+          <w:hyperlink w:anchor="_Toc529970612" w:history="1">
+            <w:r>
+              <w:rPr>
+                <w:rStyle w:val="Hyperlink"/>
+                <w:rFonts w:ascii="Times New Roman" w:eastAsiaTheme="majorEastAsia" w:hAnsi="Times New Roman"/>
+                <w:b/>
+                <w:noProof/>
+                <w:sz w:val="26"/>
+                <w:szCs w:val="26"/>
+              </w:rPr>
+              <w:t>II.</w:t>
+            </w:r>
+            <w:r>
+              <w:rPr>
+                <w:rFonts w:ascii="Times New Roman" w:hAnsi="Times New Roman"/>
+                <w:noProof/>
+                <w:sz w:val="26"/>
+                <w:szCs w:val="26"/>
+              </w:rPr>
+              <w:tab/>
+            </w:r>
+            <w:r>
+              <w:rPr>
+                <w:rStyle w:val="Hyperlink"/>
+                <w:rFonts w:ascii="Times New Roman" w:eastAsiaTheme="majorEastAsia" w:hAnsi="Times New Roman"/>
+                <w:b/>
+                <w:noProof/>
+                <w:sz w:val="26"/>
+                <w:szCs w:val="26"/>
+              </w:rPr>
+              <w:t>Identifying Subsystems</w:t>
+            </w:r>
+            <w:r>
+              <w:rPr>
+                <w:rFonts w:ascii="Times New Roman" w:hAnsi="Times New Roman"/>
+                <w:noProof/>
+                <w:webHidden/>
+                <w:sz w:val="26"/>
+                <w:szCs w:val="26"/>
+              </w:rPr>
+              <w:tab/>
+            </w:r>
+            <w:r>
+              <w:rPr>
+                <w:rFonts w:ascii="Times New Roman" w:hAnsi="Times New Roman"/>
+                <w:noProof/>
+                <w:webHidden/>
+                <w:sz w:val="26"/>
+                <w:szCs w:val="26"/>
+              </w:rPr>
+              <w:fldChar w:fldCharType="begin"/>
+            </w:r>
+            <w:r>
+              <w:rPr>
+                <w:rFonts w:ascii="Times New Roman" w:hAnsi="Times New Roman"/>
+                <w:noProof/>
+                <w:webHidden/>
+                <w:sz w:val="26"/>
+                <w:szCs w:val="26"/>
+              </w:rPr>
+              <w:instrText xml:space="preserve"> PAGEREF _Toc529970612 \h </w:instrText>
+            </w:r>
+            <w:r>
+              <w:rPr>
+                <w:rFonts w:ascii="Times New Roman" w:hAnsi="Times New Roman"/>
+                <w:noProof/>
+                <w:webHidden/>
+                <w:sz w:val="26"/>
+                <w:szCs w:val="26"/>
+              </w:rPr>
+            </w:r>
+            <w:r>
+              <w:rPr>
+                <w:rFonts w:ascii="Times New Roman" w:hAnsi="Times New Roman"/>
+                <w:noProof/>
+                <w:webHidden/>
+                <w:sz w:val="26"/>
+                <w:szCs w:val="26"/>
+              </w:rPr>
+              <w:fldChar w:fldCharType="separate"/>
+            </w:r>
+            <w:r>
+              <w:rPr>
+                <w:rFonts w:ascii="Times New Roman" w:hAnsi="Times New Roman"/>
+                <w:noProof/>
+                <w:webHidden/>
+                <w:sz w:val="26"/>
+                <w:szCs w:val="26"/>
+              </w:rPr>
+              <w:t>7</w:t>
+            </w:r>
+            <w:r>
+              <w:rPr>
+                <w:rFonts w:ascii="Times New Roman" w:hAnsi="Times New Roman"/>
+                <w:noProof/>
+                <w:webHidden/>
+                <w:sz w:val="26"/>
+                <w:szCs w:val="26"/>
+              </w:rPr>
+              <w:fldChar w:fldCharType="end"/>
+            </w:r>
+          </w:hyperlink>
+        </w:p>
+        <w:p>
+          <w:pPr>
+            <w:pStyle w:val="TOC2"/>
+            <w:tabs>
+              <w:tab w:val="left" w:pos="880"/>
+              <w:tab w:val="right" w:leader="dot" w:pos="9905"/>
+            </w:tabs>
+            <w:rPr>
+              <w:rFonts w:ascii="Times New Roman" w:hAnsi="Times New Roman"/>
+              <w:noProof/>
+              <w:sz w:val="26"/>
+              <w:szCs w:val="26"/>
+            </w:rPr>
+          </w:pPr>
+          <w:hyperlink w:anchor="_Toc529970613" w:history="1">
+            <w:r>
+              <w:rPr>
+                <w:rStyle w:val="Hyperlink"/>
+                <w:rFonts w:ascii="Times New Roman" w:eastAsiaTheme="majorEastAsia" w:hAnsi="Times New Roman"/>
+                <w:b/>
+                <w:noProof/>
+                <w:sz w:val="26"/>
+                <w:szCs w:val="26"/>
+              </w:rPr>
               <w:t>III.</w:t>
             </w:r>
             <w:r>
@@ -2085,13 +2499,13 @@
             <w:r>
               <w:rPr>
                 <w:rStyle w:val="Hyperlink"/>
-                <w:rFonts w:ascii="Times New Roman" w:hAnsi="Times New Roman"/>
+                <w:rFonts w:ascii="Times New Roman" w:eastAsiaTheme="majorEastAsia" w:hAnsi="Times New Roman"/>
                 <w:b/>
                 <w:noProof/>
                 <w:sz w:val="26"/>
                 <w:szCs w:val="26"/>
               </w:rPr>
-              <w:t>Contribution</w:t>
+              <w:t>Persistent Data Storage</w:t>
             </w:r>
             <w:r>
               <w:rPr>
@@ -2121,7 +2535,7 @@
                 <w:sz w:val="26"/>
                 <w:szCs w:val="26"/>
               </w:rPr>
-              <w:instrText xml:space="preserve"> PAGEREF _Toc526889362 \h </w:instrText>
+              <w:instrText xml:space="preserve"> PAGEREF _Toc529970613 \h </w:instrText>
             </w:r>
             <w:r>
               <w:rPr>
@@ -2151,6 +2565,1345 @@
                 <w:szCs w:val="26"/>
               </w:rPr>
               <w:t>7</w:t>
+            </w:r>
+            <w:r>
+              <w:rPr>
+                <w:rFonts w:ascii="Times New Roman" w:hAnsi="Times New Roman"/>
+                <w:noProof/>
+                <w:webHidden/>
+                <w:sz w:val="26"/>
+                <w:szCs w:val="26"/>
+              </w:rPr>
+              <w:fldChar w:fldCharType="end"/>
+            </w:r>
+          </w:hyperlink>
+        </w:p>
+        <w:p>
+          <w:pPr>
+            <w:pStyle w:val="TOC2"/>
+            <w:tabs>
+              <w:tab w:val="left" w:pos="880"/>
+              <w:tab w:val="right" w:leader="dot" w:pos="9905"/>
+            </w:tabs>
+            <w:rPr>
+              <w:rFonts w:ascii="Times New Roman" w:hAnsi="Times New Roman"/>
+              <w:noProof/>
+              <w:sz w:val="26"/>
+              <w:szCs w:val="26"/>
+            </w:rPr>
+          </w:pPr>
+          <w:hyperlink w:anchor="_Toc529970614" w:history="1">
+            <w:r>
+              <w:rPr>
+                <w:rStyle w:val="Hyperlink"/>
+                <w:rFonts w:ascii="Times New Roman" w:eastAsiaTheme="majorEastAsia" w:hAnsi="Times New Roman"/>
+                <w:b/>
+                <w:noProof/>
+                <w:sz w:val="26"/>
+                <w:szCs w:val="26"/>
+              </w:rPr>
+              <w:t>IV.</w:t>
+            </w:r>
+            <w:r>
+              <w:rPr>
+                <w:rFonts w:ascii="Times New Roman" w:hAnsi="Times New Roman"/>
+                <w:noProof/>
+                <w:sz w:val="26"/>
+                <w:szCs w:val="26"/>
+              </w:rPr>
+              <w:tab/>
+            </w:r>
+            <w:r>
+              <w:rPr>
+                <w:rStyle w:val="Hyperlink"/>
+                <w:rFonts w:ascii="Times New Roman" w:eastAsiaTheme="majorEastAsia" w:hAnsi="Times New Roman"/>
+                <w:b/>
+                <w:noProof/>
+                <w:sz w:val="26"/>
+                <w:szCs w:val="26"/>
+              </w:rPr>
+              <w:t>Network Protocol</w:t>
+            </w:r>
+            <w:r>
+              <w:rPr>
+                <w:rFonts w:ascii="Times New Roman" w:hAnsi="Times New Roman"/>
+                <w:noProof/>
+                <w:webHidden/>
+                <w:sz w:val="26"/>
+                <w:szCs w:val="26"/>
+              </w:rPr>
+              <w:tab/>
+            </w:r>
+            <w:r>
+              <w:rPr>
+                <w:rFonts w:ascii="Times New Roman" w:hAnsi="Times New Roman"/>
+                <w:noProof/>
+                <w:webHidden/>
+                <w:sz w:val="26"/>
+                <w:szCs w:val="26"/>
+              </w:rPr>
+              <w:fldChar w:fldCharType="begin"/>
+            </w:r>
+            <w:r>
+              <w:rPr>
+                <w:rFonts w:ascii="Times New Roman" w:hAnsi="Times New Roman"/>
+                <w:noProof/>
+                <w:webHidden/>
+                <w:sz w:val="26"/>
+                <w:szCs w:val="26"/>
+              </w:rPr>
+              <w:instrText xml:space="preserve"> PAGEREF _Toc529970614 \h </w:instrText>
+            </w:r>
+            <w:r>
+              <w:rPr>
+                <w:rFonts w:ascii="Times New Roman" w:hAnsi="Times New Roman"/>
+                <w:noProof/>
+                <w:webHidden/>
+                <w:sz w:val="26"/>
+                <w:szCs w:val="26"/>
+              </w:rPr>
+            </w:r>
+            <w:r>
+              <w:rPr>
+                <w:rFonts w:ascii="Times New Roman" w:hAnsi="Times New Roman"/>
+                <w:noProof/>
+                <w:webHidden/>
+                <w:sz w:val="26"/>
+                <w:szCs w:val="26"/>
+              </w:rPr>
+              <w:fldChar w:fldCharType="separate"/>
+            </w:r>
+            <w:r>
+              <w:rPr>
+                <w:rFonts w:ascii="Times New Roman" w:hAnsi="Times New Roman"/>
+                <w:noProof/>
+                <w:webHidden/>
+                <w:sz w:val="26"/>
+                <w:szCs w:val="26"/>
+              </w:rPr>
+              <w:t>7</w:t>
+            </w:r>
+            <w:r>
+              <w:rPr>
+                <w:rFonts w:ascii="Times New Roman" w:hAnsi="Times New Roman"/>
+                <w:noProof/>
+                <w:webHidden/>
+                <w:sz w:val="26"/>
+                <w:szCs w:val="26"/>
+              </w:rPr>
+              <w:fldChar w:fldCharType="end"/>
+            </w:r>
+          </w:hyperlink>
+        </w:p>
+        <w:p>
+          <w:pPr>
+            <w:pStyle w:val="TOC2"/>
+            <w:tabs>
+              <w:tab w:val="left" w:pos="660"/>
+              <w:tab w:val="right" w:leader="dot" w:pos="9905"/>
+            </w:tabs>
+            <w:rPr>
+              <w:rFonts w:ascii="Times New Roman" w:hAnsi="Times New Roman"/>
+              <w:noProof/>
+              <w:sz w:val="26"/>
+              <w:szCs w:val="26"/>
+            </w:rPr>
+          </w:pPr>
+          <w:hyperlink w:anchor="_Toc529970615" w:history="1">
+            <w:r>
+              <w:rPr>
+                <w:rStyle w:val="Hyperlink"/>
+                <w:rFonts w:ascii="Times New Roman" w:eastAsiaTheme="majorEastAsia" w:hAnsi="Times New Roman"/>
+                <w:b/>
+                <w:noProof/>
+                <w:sz w:val="26"/>
+                <w:szCs w:val="26"/>
+              </w:rPr>
+              <w:t>V.</w:t>
+            </w:r>
+            <w:r>
+              <w:rPr>
+                <w:rFonts w:ascii="Times New Roman" w:hAnsi="Times New Roman"/>
+                <w:noProof/>
+                <w:sz w:val="26"/>
+                <w:szCs w:val="26"/>
+              </w:rPr>
+              <w:tab/>
+            </w:r>
+            <w:r>
+              <w:rPr>
+                <w:rStyle w:val="Hyperlink"/>
+                <w:rFonts w:ascii="Times New Roman" w:eastAsiaTheme="majorEastAsia" w:hAnsi="Times New Roman"/>
+                <w:b/>
+                <w:noProof/>
+                <w:sz w:val="26"/>
+                <w:szCs w:val="26"/>
+              </w:rPr>
+              <w:t>Global Control Flow</w:t>
+            </w:r>
+            <w:r>
+              <w:rPr>
+                <w:rFonts w:ascii="Times New Roman" w:hAnsi="Times New Roman"/>
+                <w:noProof/>
+                <w:webHidden/>
+                <w:sz w:val="26"/>
+                <w:szCs w:val="26"/>
+              </w:rPr>
+              <w:tab/>
+            </w:r>
+            <w:r>
+              <w:rPr>
+                <w:rFonts w:ascii="Times New Roman" w:hAnsi="Times New Roman"/>
+                <w:noProof/>
+                <w:webHidden/>
+                <w:sz w:val="26"/>
+                <w:szCs w:val="26"/>
+              </w:rPr>
+              <w:fldChar w:fldCharType="begin"/>
+            </w:r>
+            <w:r>
+              <w:rPr>
+                <w:rFonts w:ascii="Times New Roman" w:hAnsi="Times New Roman"/>
+                <w:noProof/>
+                <w:webHidden/>
+                <w:sz w:val="26"/>
+                <w:szCs w:val="26"/>
+              </w:rPr>
+              <w:instrText xml:space="preserve"> PAGEREF _Toc529970615 \h </w:instrText>
+            </w:r>
+            <w:r>
+              <w:rPr>
+                <w:rFonts w:ascii="Times New Roman" w:hAnsi="Times New Roman"/>
+                <w:noProof/>
+                <w:webHidden/>
+                <w:sz w:val="26"/>
+                <w:szCs w:val="26"/>
+              </w:rPr>
+            </w:r>
+            <w:r>
+              <w:rPr>
+                <w:rFonts w:ascii="Times New Roman" w:hAnsi="Times New Roman"/>
+                <w:noProof/>
+                <w:webHidden/>
+                <w:sz w:val="26"/>
+                <w:szCs w:val="26"/>
+              </w:rPr>
+              <w:fldChar w:fldCharType="separate"/>
+            </w:r>
+            <w:r>
+              <w:rPr>
+                <w:rFonts w:ascii="Times New Roman" w:hAnsi="Times New Roman"/>
+                <w:noProof/>
+                <w:webHidden/>
+                <w:sz w:val="26"/>
+                <w:szCs w:val="26"/>
+              </w:rPr>
+              <w:t>7</w:t>
+            </w:r>
+            <w:r>
+              <w:rPr>
+                <w:rFonts w:ascii="Times New Roman" w:hAnsi="Times New Roman"/>
+                <w:noProof/>
+                <w:webHidden/>
+                <w:sz w:val="26"/>
+                <w:szCs w:val="26"/>
+              </w:rPr>
+              <w:fldChar w:fldCharType="end"/>
+            </w:r>
+          </w:hyperlink>
+        </w:p>
+        <w:p>
+          <w:pPr>
+            <w:pStyle w:val="TOC2"/>
+            <w:tabs>
+              <w:tab w:val="left" w:pos="880"/>
+              <w:tab w:val="right" w:leader="dot" w:pos="9905"/>
+            </w:tabs>
+            <w:rPr>
+              <w:rFonts w:ascii="Times New Roman" w:hAnsi="Times New Roman"/>
+              <w:noProof/>
+              <w:sz w:val="26"/>
+              <w:szCs w:val="26"/>
+            </w:rPr>
+          </w:pPr>
+          <w:hyperlink w:anchor="_Toc529970616" w:history="1">
+            <w:r>
+              <w:rPr>
+                <w:rStyle w:val="Hyperlink"/>
+                <w:rFonts w:ascii="Times New Roman" w:eastAsiaTheme="majorEastAsia" w:hAnsi="Times New Roman"/>
+                <w:b/>
+                <w:noProof/>
+                <w:sz w:val="26"/>
+                <w:szCs w:val="26"/>
+              </w:rPr>
+              <w:t>VI.</w:t>
+            </w:r>
+            <w:r>
+              <w:rPr>
+                <w:rFonts w:ascii="Times New Roman" w:hAnsi="Times New Roman"/>
+                <w:noProof/>
+                <w:sz w:val="26"/>
+                <w:szCs w:val="26"/>
+              </w:rPr>
+              <w:tab/>
+            </w:r>
+            <w:r>
+              <w:rPr>
+                <w:rStyle w:val="Hyperlink"/>
+                <w:rFonts w:ascii="Times New Roman" w:eastAsiaTheme="majorEastAsia" w:hAnsi="Times New Roman"/>
+                <w:b/>
+                <w:noProof/>
+                <w:sz w:val="26"/>
+                <w:szCs w:val="26"/>
+              </w:rPr>
+              <w:t>Hardware Requirements</w:t>
+            </w:r>
+            <w:r>
+              <w:rPr>
+                <w:rFonts w:ascii="Times New Roman" w:hAnsi="Times New Roman"/>
+                <w:noProof/>
+                <w:webHidden/>
+                <w:sz w:val="26"/>
+                <w:szCs w:val="26"/>
+              </w:rPr>
+              <w:tab/>
+            </w:r>
+            <w:r>
+              <w:rPr>
+                <w:rFonts w:ascii="Times New Roman" w:hAnsi="Times New Roman"/>
+                <w:noProof/>
+                <w:webHidden/>
+                <w:sz w:val="26"/>
+                <w:szCs w:val="26"/>
+              </w:rPr>
+              <w:fldChar w:fldCharType="begin"/>
+            </w:r>
+            <w:r>
+              <w:rPr>
+                <w:rFonts w:ascii="Times New Roman" w:hAnsi="Times New Roman"/>
+                <w:noProof/>
+                <w:webHidden/>
+                <w:sz w:val="26"/>
+                <w:szCs w:val="26"/>
+              </w:rPr>
+              <w:instrText xml:space="preserve"> PAGEREF _Toc529970616 \h </w:instrText>
+            </w:r>
+            <w:r>
+              <w:rPr>
+                <w:rFonts w:ascii="Times New Roman" w:hAnsi="Times New Roman"/>
+                <w:noProof/>
+                <w:webHidden/>
+                <w:sz w:val="26"/>
+                <w:szCs w:val="26"/>
+              </w:rPr>
+            </w:r>
+            <w:r>
+              <w:rPr>
+                <w:rFonts w:ascii="Times New Roman" w:hAnsi="Times New Roman"/>
+                <w:noProof/>
+                <w:webHidden/>
+                <w:sz w:val="26"/>
+                <w:szCs w:val="26"/>
+              </w:rPr>
+              <w:fldChar w:fldCharType="separate"/>
+            </w:r>
+            <w:r>
+              <w:rPr>
+                <w:rFonts w:ascii="Times New Roman" w:hAnsi="Times New Roman"/>
+                <w:noProof/>
+                <w:webHidden/>
+                <w:sz w:val="26"/>
+                <w:szCs w:val="26"/>
+              </w:rPr>
+              <w:t>7</w:t>
+            </w:r>
+            <w:r>
+              <w:rPr>
+                <w:rFonts w:ascii="Times New Roman" w:hAnsi="Times New Roman"/>
+                <w:noProof/>
+                <w:webHidden/>
+                <w:sz w:val="26"/>
+                <w:szCs w:val="26"/>
+              </w:rPr>
+              <w:fldChar w:fldCharType="end"/>
+            </w:r>
+          </w:hyperlink>
+        </w:p>
+        <w:p>
+          <w:pPr>
+            <w:pStyle w:val="TOC1"/>
+            <w:tabs>
+              <w:tab w:val="right" w:leader="dot" w:pos="9905"/>
+            </w:tabs>
+            <w:rPr>
+              <w:rFonts w:ascii="Times New Roman" w:hAnsi="Times New Roman"/>
+              <w:noProof/>
+              <w:sz w:val="26"/>
+              <w:szCs w:val="26"/>
+            </w:rPr>
+          </w:pPr>
+          <w:hyperlink w:anchor="_Toc529970617" w:history="1">
+            <w:r>
+              <w:rPr>
+                <w:rStyle w:val="Hyperlink"/>
+                <w:rFonts w:ascii="Times New Roman" w:hAnsi="Times New Roman"/>
+                <w:b/>
+                <w:noProof/>
+                <w:sz w:val="26"/>
+                <w:szCs w:val="26"/>
+              </w:rPr>
+              <w:t>ALGORITHMS AND DATA STRUCTURES</w:t>
+            </w:r>
+            <w:r>
+              <w:rPr>
+                <w:rFonts w:ascii="Times New Roman" w:hAnsi="Times New Roman"/>
+                <w:noProof/>
+                <w:webHidden/>
+                <w:sz w:val="26"/>
+                <w:szCs w:val="26"/>
+              </w:rPr>
+              <w:tab/>
+            </w:r>
+            <w:r>
+              <w:rPr>
+                <w:rFonts w:ascii="Times New Roman" w:hAnsi="Times New Roman"/>
+                <w:noProof/>
+                <w:webHidden/>
+                <w:sz w:val="26"/>
+                <w:szCs w:val="26"/>
+              </w:rPr>
+              <w:fldChar w:fldCharType="begin"/>
+            </w:r>
+            <w:r>
+              <w:rPr>
+                <w:rFonts w:ascii="Times New Roman" w:hAnsi="Times New Roman"/>
+                <w:noProof/>
+                <w:webHidden/>
+                <w:sz w:val="26"/>
+                <w:szCs w:val="26"/>
+              </w:rPr>
+              <w:instrText xml:space="preserve"> PAGEREF _Toc529970617 \h </w:instrText>
+            </w:r>
+            <w:r>
+              <w:rPr>
+                <w:rFonts w:ascii="Times New Roman" w:hAnsi="Times New Roman"/>
+                <w:noProof/>
+                <w:webHidden/>
+                <w:sz w:val="26"/>
+                <w:szCs w:val="26"/>
+              </w:rPr>
+            </w:r>
+            <w:r>
+              <w:rPr>
+                <w:rFonts w:ascii="Times New Roman" w:hAnsi="Times New Roman"/>
+                <w:noProof/>
+                <w:webHidden/>
+                <w:sz w:val="26"/>
+                <w:szCs w:val="26"/>
+              </w:rPr>
+              <w:fldChar w:fldCharType="separate"/>
+            </w:r>
+            <w:r>
+              <w:rPr>
+                <w:rFonts w:ascii="Times New Roman" w:hAnsi="Times New Roman"/>
+                <w:noProof/>
+                <w:webHidden/>
+                <w:sz w:val="26"/>
+                <w:szCs w:val="26"/>
+              </w:rPr>
+              <w:t>8</w:t>
+            </w:r>
+            <w:r>
+              <w:rPr>
+                <w:rFonts w:ascii="Times New Roman" w:hAnsi="Times New Roman"/>
+                <w:noProof/>
+                <w:webHidden/>
+                <w:sz w:val="26"/>
+                <w:szCs w:val="26"/>
+              </w:rPr>
+              <w:fldChar w:fldCharType="end"/>
+            </w:r>
+          </w:hyperlink>
+        </w:p>
+        <w:p>
+          <w:pPr>
+            <w:pStyle w:val="TOC2"/>
+            <w:tabs>
+              <w:tab w:val="left" w:pos="660"/>
+              <w:tab w:val="right" w:leader="dot" w:pos="9905"/>
+            </w:tabs>
+            <w:rPr>
+              <w:rFonts w:ascii="Times New Roman" w:hAnsi="Times New Roman"/>
+              <w:noProof/>
+              <w:sz w:val="26"/>
+              <w:szCs w:val="26"/>
+            </w:rPr>
+          </w:pPr>
+          <w:hyperlink w:anchor="_Toc529970618" w:history="1">
+            <w:r>
+              <w:rPr>
+                <w:rStyle w:val="Hyperlink"/>
+                <w:rFonts w:ascii="Times New Roman" w:hAnsi="Times New Roman"/>
+                <w:b/>
+                <w:noProof/>
+                <w:sz w:val="26"/>
+                <w:szCs w:val="26"/>
+              </w:rPr>
+              <w:t>I.</w:t>
+            </w:r>
+            <w:r>
+              <w:rPr>
+                <w:rFonts w:ascii="Times New Roman" w:hAnsi="Times New Roman"/>
+                <w:noProof/>
+                <w:sz w:val="26"/>
+                <w:szCs w:val="26"/>
+              </w:rPr>
+              <w:tab/>
+            </w:r>
+            <w:r>
+              <w:rPr>
+                <w:rStyle w:val="Hyperlink"/>
+                <w:rFonts w:ascii="Times New Roman" w:hAnsi="Times New Roman"/>
+                <w:b/>
+                <w:noProof/>
+                <w:sz w:val="26"/>
+                <w:szCs w:val="26"/>
+              </w:rPr>
+              <w:t>Algorithms</w:t>
+            </w:r>
+            <w:r>
+              <w:rPr>
+                <w:rFonts w:ascii="Times New Roman" w:hAnsi="Times New Roman"/>
+                <w:noProof/>
+                <w:webHidden/>
+                <w:sz w:val="26"/>
+                <w:szCs w:val="26"/>
+              </w:rPr>
+              <w:tab/>
+            </w:r>
+            <w:r>
+              <w:rPr>
+                <w:rFonts w:ascii="Times New Roman" w:hAnsi="Times New Roman"/>
+                <w:noProof/>
+                <w:webHidden/>
+                <w:sz w:val="26"/>
+                <w:szCs w:val="26"/>
+              </w:rPr>
+              <w:fldChar w:fldCharType="begin"/>
+            </w:r>
+            <w:r>
+              <w:rPr>
+                <w:rFonts w:ascii="Times New Roman" w:hAnsi="Times New Roman"/>
+                <w:noProof/>
+                <w:webHidden/>
+                <w:sz w:val="26"/>
+                <w:szCs w:val="26"/>
+              </w:rPr>
+              <w:instrText xml:space="preserve"> PAGEREF _Toc529970618 \h </w:instrText>
+            </w:r>
+            <w:r>
+              <w:rPr>
+                <w:rFonts w:ascii="Times New Roman" w:hAnsi="Times New Roman"/>
+                <w:noProof/>
+                <w:webHidden/>
+                <w:sz w:val="26"/>
+                <w:szCs w:val="26"/>
+              </w:rPr>
+            </w:r>
+            <w:r>
+              <w:rPr>
+                <w:rFonts w:ascii="Times New Roman" w:hAnsi="Times New Roman"/>
+                <w:noProof/>
+                <w:webHidden/>
+                <w:sz w:val="26"/>
+                <w:szCs w:val="26"/>
+              </w:rPr>
+              <w:fldChar w:fldCharType="separate"/>
+            </w:r>
+            <w:r>
+              <w:rPr>
+                <w:rFonts w:ascii="Times New Roman" w:hAnsi="Times New Roman"/>
+                <w:noProof/>
+                <w:webHidden/>
+                <w:sz w:val="26"/>
+                <w:szCs w:val="26"/>
+              </w:rPr>
+              <w:t>8</w:t>
+            </w:r>
+            <w:r>
+              <w:rPr>
+                <w:rFonts w:ascii="Times New Roman" w:hAnsi="Times New Roman"/>
+                <w:noProof/>
+                <w:webHidden/>
+                <w:sz w:val="26"/>
+                <w:szCs w:val="26"/>
+              </w:rPr>
+              <w:fldChar w:fldCharType="end"/>
+            </w:r>
+          </w:hyperlink>
+        </w:p>
+        <w:p>
+          <w:pPr>
+            <w:pStyle w:val="TOC2"/>
+            <w:tabs>
+              <w:tab w:val="left" w:pos="660"/>
+              <w:tab w:val="right" w:leader="dot" w:pos="9905"/>
+            </w:tabs>
+            <w:rPr>
+              <w:rFonts w:ascii="Times New Roman" w:hAnsi="Times New Roman"/>
+              <w:noProof/>
+              <w:sz w:val="26"/>
+              <w:szCs w:val="26"/>
+            </w:rPr>
+          </w:pPr>
+          <w:hyperlink w:anchor="_Toc529970619" w:history="1">
+            <w:r>
+              <w:rPr>
+                <w:rStyle w:val="Hyperlink"/>
+                <w:rFonts w:ascii="Times New Roman" w:hAnsi="Times New Roman"/>
+                <w:b/>
+                <w:noProof/>
+                <w:sz w:val="26"/>
+                <w:szCs w:val="26"/>
+              </w:rPr>
+              <w:t>II.</w:t>
+            </w:r>
+            <w:r>
+              <w:rPr>
+                <w:rFonts w:ascii="Times New Roman" w:hAnsi="Times New Roman"/>
+                <w:noProof/>
+                <w:sz w:val="26"/>
+                <w:szCs w:val="26"/>
+              </w:rPr>
+              <w:tab/>
+            </w:r>
+            <w:r>
+              <w:rPr>
+                <w:rStyle w:val="Hyperlink"/>
+                <w:rFonts w:ascii="Times New Roman" w:hAnsi="Times New Roman"/>
+                <w:b/>
+                <w:noProof/>
+                <w:sz w:val="26"/>
+                <w:szCs w:val="26"/>
+              </w:rPr>
+              <w:t>Data Structures</w:t>
+            </w:r>
+            <w:r>
+              <w:rPr>
+                <w:rFonts w:ascii="Times New Roman" w:hAnsi="Times New Roman"/>
+                <w:noProof/>
+                <w:webHidden/>
+                <w:sz w:val="26"/>
+                <w:szCs w:val="26"/>
+              </w:rPr>
+              <w:tab/>
+            </w:r>
+            <w:r>
+              <w:rPr>
+                <w:rFonts w:ascii="Times New Roman" w:hAnsi="Times New Roman"/>
+                <w:noProof/>
+                <w:webHidden/>
+                <w:sz w:val="26"/>
+                <w:szCs w:val="26"/>
+              </w:rPr>
+              <w:fldChar w:fldCharType="begin"/>
+            </w:r>
+            <w:r>
+              <w:rPr>
+                <w:rFonts w:ascii="Times New Roman" w:hAnsi="Times New Roman"/>
+                <w:noProof/>
+                <w:webHidden/>
+                <w:sz w:val="26"/>
+                <w:szCs w:val="26"/>
+              </w:rPr>
+              <w:instrText xml:space="preserve"> PAGEREF _Toc529970619 \h </w:instrText>
+            </w:r>
+            <w:r>
+              <w:rPr>
+                <w:rFonts w:ascii="Times New Roman" w:hAnsi="Times New Roman"/>
+                <w:noProof/>
+                <w:webHidden/>
+                <w:sz w:val="26"/>
+                <w:szCs w:val="26"/>
+              </w:rPr>
+            </w:r>
+            <w:r>
+              <w:rPr>
+                <w:rFonts w:ascii="Times New Roman" w:hAnsi="Times New Roman"/>
+                <w:noProof/>
+                <w:webHidden/>
+                <w:sz w:val="26"/>
+                <w:szCs w:val="26"/>
+              </w:rPr>
+              <w:fldChar w:fldCharType="separate"/>
+            </w:r>
+            <w:r>
+              <w:rPr>
+                <w:rFonts w:ascii="Times New Roman" w:hAnsi="Times New Roman"/>
+                <w:noProof/>
+                <w:webHidden/>
+                <w:sz w:val="26"/>
+                <w:szCs w:val="26"/>
+              </w:rPr>
+              <w:t>8</w:t>
+            </w:r>
+            <w:r>
+              <w:rPr>
+                <w:rFonts w:ascii="Times New Roman" w:hAnsi="Times New Roman"/>
+                <w:noProof/>
+                <w:webHidden/>
+                <w:sz w:val="26"/>
+                <w:szCs w:val="26"/>
+              </w:rPr>
+              <w:fldChar w:fldCharType="end"/>
+            </w:r>
+          </w:hyperlink>
+        </w:p>
+        <w:p>
+          <w:pPr>
+            <w:pStyle w:val="TOC1"/>
+            <w:tabs>
+              <w:tab w:val="right" w:leader="dot" w:pos="9905"/>
+            </w:tabs>
+            <w:rPr>
+              <w:rFonts w:ascii="Times New Roman" w:hAnsi="Times New Roman"/>
+              <w:noProof/>
+              <w:sz w:val="26"/>
+              <w:szCs w:val="26"/>
+            </w:rPr>
+          </w:pPr>
+          <w:hyperlink w:anchor="_Toc529970620" w:history="1">
+            <w:r>
+              <w:rPr>
+                <w:rStyle w:val="Hyperlink"/>
+                <w:rFonts w:ascii="Times New Roman" w:hAnsi="Times New Roman"/>
+                <w:b/>
+                <w:noProof/>
+                <w:sz w:val="26"/>
+                <w:szCs w:val="26"/>
+              </w:rPr>
+              <w:t>PROJECT MANAGEMENT AND PLAN OF WORK</w:t>
+            </w:r>
+            <w:r>
+              <w:rPr>
+                <w:rFonts w:ascii="Times New Roman" w:hAnsi="Times New Roman"/>
+                <w:noProof/>
+                <w:webHidden/>
+                <w:sz w:val="26"/>
+                <w:szCs w:val="26"/>
+              </w:rPr>
+              <w:tab/>
+            </w:r>
+            <w:r>
+              <w:rPr>
+                <w:rFonts w:ascii="Times New Roman" w:hAnsi="Times New Roman"/>
+                <w:noProof/>
+                <w:webHidden/>
+                <w:sz w:val="26"/>
+                <w:szCs w:val="26"/>
+              </w:rPr>
+              <w:fldChar w:fldCharType="begin"/>
+            </w:r>
+            <w:r>
+              <w:rPr>
+                <w:rFonts w:ascii="Times New Roman" w:hAnsi="Times New Roman"/>
+                <w:noProof/>
+                <w:webHidden/>
+                <w:sz w:val="26"/>
+                <w:szCs w:val="26"/>
+              </w:rPr>
+              <w:instrText xml:space="preserve"> PAGEREF _Toc529970620 \h </w:instrText>
+            </w:r>
+            <w:r>
+              <w:rPr>
+                <w:rFonts w:ascii="Times New Roman" w:hAnsi="Times New Roman"/>
+                <w:noProof/>
+                <w:webHidden/>
+                <w:sz w:val="26"/>
+                <w:szCs w:val="26"/>
+              </w:rPr>
+            </w:r>
+            <w:r>
+              <w:rPr>
+                <w:rFonts w:ascii="Times New Roman" w:hAnsi="Times New Roman"/>
+                <w:noProof/>
+                <w:webHidden/>
+                <w:sz w:val="26"/>
+                <w:szCs w:val="26"/>
+              </w:rPr>
+              <w:fldChar w:fldCharType="separate"/>
+            </w:r>
+            <w:r>
+              <w:rPr>
+                <w:rFonts w:ascii="Times New Roman" w:hAnsi="Times New Roman"/>
+                <w:noProof/>
+                <w:webHidden/>
+                <w:sz w:val="26"/>
+                <w:szCs w:val="26"/>
+              </w:rPr>
+              <w:t>9</w:t>
+            </w:r>
+            <w:r>
+              <w:rPr>
+                <w:rFonts w:ascii="Times New Roman" w:hAnsi="Times New Roman"/>
+                <w:noProof/>
+                <w:webHidden/>
+                <w:sz w:val="26"/>
+                <w:szCs w:val="26"/>
+              </w:rPr>
+              <w:fldChar w:fldCharType="end"/>
+            </w:r>
+          </w:hyperlink>
+        </w:p>
+        <w:p>
+          <w:pPr>
+            <w:pStyle w:val="TOC2"/>
+            <w:tabs>
+              <w:tab w:val="left" w:pos="660"/>
+              <w:tab w:val="right" w:leader="dot" w:pos="9905"/>
+            </w:tabs>
+            <w:rPr>
+              <w:rFonts w:ascii="Times New Roman" w:hAnsi="Times New Roman"/>
+              <w:noProof/>
+              <w:sz w:val="26"/>
+              <w:szCs w:val="26"/>
+            </w:rPr>
+          </w:pPr>
+          <w:hyperlink w:anchor="_Toc529970621" w:history="1">
+            <w:r>
+              <w:rPr>
+                <w:rStyle w:val="Hyperlink"/>
+                <w:rFonts w:ascii="Times New Roman" w:hAnsi="Times New Roman"/>
+                <w:b/>
+                <w:noProof/>
+                <w:sz w:val="26"/>
+                <w:szCs w:val="26"/>
+              </w:rPr>
+              <w:t>I.</w:t>
+            </w:r>
+            <w:r>
+              <w:rPr>
+                <w:rFonts w:ascii="Times New Roman" w:hAnsi="Times New Roman"/>
+                <w:noProof/>
+                <w:sz w:val="26"/>
+                <w:szCs w:val="26"/>
+              </w:rPr>
+              <w:tab/>
+            </w:r>
+            <w:r>
+              <w:rPr>
+                <w:rStyle w:val="Hyperlink"/>
+                <w:rFonts w:ascii="Times New Roman" w:hAnsi="Times New Roman"/>
+                <w:b/>
+                <w:noProof/>
+                <w:sz w:val="26"/>
+                <w:szCs w:val="26"/>
+              </w:rPr>
+              <w:t>Merging the Contributions from Individual Team Members</w:t>
+            </w:r>
+            <w:r>
+              <w:rPr>
+                <w:rFonts w:ascii="Times New Roman" w:hAnsi="Times New Roman"/>
+                <w:noProof/>
+                <w:webHidden/>
+                <w:sz w:val="26"/>
+                <w:szCs w:val="26"/>
+              </w:rPr>
+              <w:tab/>
+            </w:r>
+            <w:r>
+              <w:rPr>
+                <w:rFonts w:ascii="Times New Roman" w:hAnsi="Times New Roman"/>
+                <w:noProof/>
+                <w:webHidden/>
+                <w:sz w:val="26"/>
+                <w:szCs w:val="26"/>
+              </w:rPr>
+              <w:fldChar w:fldCharType="begin"/>
+            </w:r>
+            <w:r>
+              <w:rPr>
+                <w:rFonts w:ascii="Times New Roman" w:hAnsi="Times New Roman"/>
+                <w:noProof/>
+                <w:webHidden/>
+                <w:sz w:val="26"/>
+                <w:szCs w:val="26"/>
+              </w:rPr>
+              <w:instrText xml:space="preserve"> PAGEREF _Toc529970621 \h </w:instrText>
+            </w:r>
+            <w:r>
+              <w:rPr>
+                <w:rFonts w:ascii="Times New Roman" w:hAnsi="Times New Roman"/>
+                <w:noProof/>
+                <w:webHidden/>
+                <w:sz w:val="26"/>
+                <w:szCs w:val="26"/>
+              </w:rPr>
+            </w:r>
+            <w:r>
+              <w:rPr>
+                <w:rFonts w:ascii="Times New Roman" w:hAnsi="Times New Roman"/>
+                <w:noProof/>
+                <w:webHidden/>
+                <w:sz w:val="26"/>
+                <w:szCs w:val="26"/>
+              </w:rPr>
+              <w:fldChar w:fldCharType="separate"/>
+            </w:r>
+            <w:r>
+              <w:rPr>
+                <w:rFonts w:ascii="Times New Roman" w:hAnsi="Times New Roman"/>
+                <w:noProof/>
+                <w:webHidden/>
+                <w:sz w:val="26"/>
+                <w:szCs w:val="26"/>
+              </w:rPr>
+              <w:t>9</w:t>
+            </w:r>
+            <w:r>
+              <w:rPr>
+                <w:rFonts w:ascii="Times New Roman" w:hAnsi="Times New Roman"/>
+                <w:noProof/>
+                <w:webHidden/>
+                <w:sz w:val="26"/>
+                <w:szCs w:val="26"/>
+              </w:rPr>
+              <w:fldChar w:fldCharType="end"/>
+            </w:r>
+          </w:hyperlink>
+        </w:p>
+        <w:p>
+          <w:pPr>
+            <w:pStyle w:val="TOC2"/>
+            <w:tabs>
+              <w:tab w:val="left" w:pos="660"/>
+              <w:tab w:val="right" w:leader="dot" w:pos="9905"/>
+            </w:tabs>
+            <w:rPr>
+              <w:rFonts w:ascii="Times New Roman" w:hAnsi="Times New Roman"/>
+              <w:noProof/>
+              <w:sz w:val="26"/>
+              <w:szCs w:val="26"/>
+            </w:rPr>
+          </w:pPr>
+          <w:hyperlink w:anchor="_Toc529970622" w:history="1">
+            <w:r>
+              <w:rPr>
+                <w:rStyle w:val="Hyperlink"/>
+                <w:rFonts w:ascii="Times New Roman" w:hAnsi="Times New Roman"/>
+                <w:b/>
+                <w:noProof/>
+                <w:sz w:val="26"/>
+                <w:szCs w:val="26"/>
+              </w:rPr>
+              <w:t>II.</w:t>
+            </w:r>
+            <w:r>
+              <w:rPr>
+                <w:rFonts w:ascii="Times New Roman" w:hAnsi="Times New Roman"/>
+                <w:noProof/>
+                <w:sz w:val="26"/>
+                <w:szCs w:val="26"/>
+              </w:rPr>
+              <w:tab/>
+            </w:r>
+            <w:r>
+              <w:rPr>
+                <w:rStyle w:val="Hyperlink"/>
+                <w:rFonts w:ascii="Times New Roman" w:hAnsi="Times New Roman"/>
+                <w:b/>
+                <w:noProof/>
+                <w:sz w:val="26"/>
+                <w:szCs w:val="26"/>
+              </w:rPr>
+              <w:t>Project Coordination and Progress Report</w:t>
+            </w:r>
+            <w:r>
+              <w:rPr>
+                <w:rFonts w:ascii="Times New Roman" w:hAnsi="Times New Roman"/>
+                <w:noProof/>
+                <w:webHidden/>
+                <w:sz w:val="26"/>
+                <w:szCs w:val="26"/>
+              </w:rPr>
+              <w:tab/>
+            </w:r>
+            <w:r>
+              <w:rPr>
+                <w:rFonts w:ascii="Times New Roman" w:hAnsi="Times New Roman"/>
+                <w:noProof/>
+                <w:webHidden/>
+                <w:sz w:val="26"/>
+                <w:szCs w:val="26"/>
+              </w:rPr>
+              <w:fldChar w:fldCharType="begin"/>
+            </w:r>
+            <w:r>
+              <w:rPr>
+                <w:rFonts w:ascii="Times New Roman" w:hAnsi="Times New Roman"/>
+                <w:noProof/>
+                <w:webHidden/>
+                <w:sz w:val="26"/>
+                <w:szCs w:val="26"/>
+              </w:rPr>
+              <w:instrText xml:space="preserve"> PAGEREF _Toc529970622 \h </w:instrText>
+            </w:r>
+            <w:r>
+              <w:rPr>
+                <w:rFonts w:ascii="Times New Roman" w:hAnsi="Times New Roman"/>
+                <w:noProof/>
+                <w:webHidden/>
+                <w:sz w:val="26"/>
+                <w:szCs w:val="26"/>
+              </w:rPr>
+            </w:r>
+            <w:r>
+              <w:rPr>
+                <w:rFonts w:ascii="Times New Roman" w:hAnsi="Times New Roman"/>
+                <w:noProof/>
+                <w:webHidden/>
+                <w:sz w:val="26"/>
+                <w:szCs w:val="26"/>
+              </w:rPr>
+              <w:fldChar w:fldCharType="separate"/>
+            </w:r>
+            <w:r>
+              <w:rPr>
+                <w:rFonts w:ascii="Times New Roman" w:hAnsi="Times New Roman"/>
+                <w:noProof/>
+                <w:webHidden/>
+                <w:sz w:val="26"/>
+                <w:szCs w:val="26"/>
+              </w:rPr>
+              <w:t>9</w:t>
+            </w:r>
+            <w:r>
+              <w:rPr>
+                <w:rFonts w:ascii="Times New Roman" w:hAnsi="Times New Roman"/>
+                <w:noProof/>
+                <w:webHidden/>
+                <w:sz w:val="26"/>
+                <w:szCs w:val="26"/>
+              </w:rPr>
+              <w:fldChar w:fldCharType="end"/>
+            </w:r>
+          </w:hyperlink>
+        </w:p>
+        <w:p>
+          <w:pPr>
+            <w:pStyle w:val="TOC2"/>
+            <w:tabs>
+              <w:tab w:val="left" w:pos="880"/>
+              <w:tab w:val="right" w:leader="dot" w:pos="9905"/>
+            </w:tabs>
+            <w:rPr>
+              <w:rFonts w:ascii="Times New Roman" w:hAnsi="Times New Roman"/>
+              <w:noProof/>
+              <w:sz w:val="26"/>
+              <w:szCs w:val="26"/>
+            </w:rPr>
+          </w:pPr>
+          <w:hyperlink w:anchor="_Toc529970623" w:history="1">
+            <w:r>
+              <w:rPr>
+                <w:rStyle w:val="Hyperlink"/>
+                <w:rFonts w:ascii="Times New Roman" w:hAnsi="Times New Roman"/>
+                <w:b/>
+                <w:noProof/>
+                <w:sz w:val="26"/>
+                <w:szCs w:val="26"/>
+              </w:rPr>
+              <w:t>III.</w:t>
+            </w:r>
+            <w:r>
+              <w:rPr>
+                <w:rFonts w:ascii="Times New Roman" w:hAnsi="Times New Roman"/>
+                <w:noProof/>
+                <w:sz w:val="26"/>
+                <w:szCs w:val="26"/>
+              </w:rPr>
+              <w:tab/>
+            </w:r>
+            <w:r>
+              <w:rPr>
+                <w:rStyle w:val="Hyperlink"/>
+                <w:rFonts w:ascii="Times New Roman" w:hAnsi="Times New Roman"/>
+                <w:b/>
+                <w:noProof/>
+                <w:sz w:val="26"/>
+                <w:szCs w:val="26"/>
+              </w:rPr>
+              <w:t>Plan of Work</w:t>
+            </w:r>
+            <w:r>
+              <w:rPr>
+                <w:rFonts w:ascii="Times New Roman" w:hAnsi="Times New Roman"/>
+                <w:noProof/>
+                <w:webHidden/>
+                <w:sz w:val="26"/>
+                <w:szCs w:val="26"/>
+              </w:rPr>
+              <w:tab/>
+            </w:r>
+            <w:r>
+              <w:rPr>
+                <w:rFonts w:ascii="Times New Roman" w:hAnsi="Times New Roman"/>
+                <w:noProof/>
+                <w:webHidden/>
+                <w:sz w:val="26"/>
+                <w:szCs w:val="26"/>
+              </w:rPr>
+              <w:fldChar w:fldCharType="begin"/>
+            </w:r>
+            <w:r>
+              <w:rPr>
+                <w:rFonts w:ascii="Times New Roman" w:hAnsi="Times New Roman"/>
+                <w:noProof/>
+                <w:webHidden/>
+                <w:sz w:val="26"/>
+                <w:szCs w:val="26"/>
+              </w:rPr>
+              <w:instrText xml:space="preserve"> PAGEREF _Toc529970623 \h </w:instrText>
+            </w:r>
+            <w:r>
+              <w:rPr>
+                <w:rFonts w:ascii="Times New Roman" w:hAnsi="Times New Roman"/>
+                <w:noProof/>
+                <w:webHidden/>
+                <w:sz w:val="26"/>
+                <w:szCs w:val="26"/>
+              </w:rPr>
+            </w:r>
+            <w:r>
+              <w:rPr>
+                <w:rFonts w:ascii="Times New Roman" w:hAnsi="Times New Roman"/>
+                <w:noProof/>
+                <w:webHidden/>
+                <w:sz w:val="26"/>
+                <w:szCs w:val="26"/>
+              </w:rPr>
+              <w:fldChar w:fldCharType="separate"/>
+            </w:r>
+            <w:r>
+              <w:rPr>
+                <w:rFonts w:ascii="Times New Roman" w:hAnsi="Times New Roman"/>
+                <w:noProof/>
+                <w:webHidden/>
+                <w:sz w:val="26"/>
+                <w:szCs w:val="26"/>
+              </w:rPr>
+              <w:t>9</w:t>
+            </w:r>
+            <w:r>
+              <w:rPr>
+                <w:rFonts w:ascii="Times New Roman" w:hAnsi="Times New Roman"/>
+                <w:noProof/>
+                <w:webHidden/>
+                <w:sz w:val="26"/>
+                <w:szCs w:val="26"/>
+              </w:rPr>
+              <w:fldChar w:fldCharType="end"/>
+            </w:r>
+          </w:hyperlink>
+        </w:p>
+        <w:p>
+          <w:pPr>
+            <w:pStyle w:val="TOC2"/>
+            <w:tabs>
+              <w:tab w:val="left" w:pos="880"/>
+              <w:tab w:val="right" w:leader="dot" w:pos="9905"/>
+            </w:tabs>
+            <w:rPr>
+              <w:rFonts w:ascii="Times New Roman" w:hAnsi="Times New Roman"/>
+              <w:noProof/>
+              <w:sz w:val="26"/>
+              <w:szCs w:val="26"/>
+            </w:rPr>
+          </w:pPr>
+          <w:hyperlink w:anchor="_Toc529970624" w:history="1">
+            <w:r>
+              <w:rPr>
+                <w:rStyle w:val="Hyperlink"/>
+                <w:rFonts w:ascii="Times New Roman" w:hAnsi="Times New Roman"/>
+                <w:b/>
+                <w:noProof/>
+                <w:sz w:val="26"/>
+                <w:szCs w:val="26"/>
+              </w:rPr>
+              <w:t>IV.</w:t>
+            </w:r>
+            <w:r>
+              <w:rPr>
+                <w:rFonts w:ascii="Times New Roman" w:hAnsi="Times New Roman"/>
+                <w:noProof/>
+                <w:sz w:val="26"/>
+                <w:szCs w:val="26"/>
+              </w:rPr>
+              <w:tab/>
+            </w:r>
+            <w:r>
+              <w:rPr>
+                <w:rStyle w:val="Hyperlink"/>
+                <w:rFonts w:ascii="Times New Roman" w:hAnsi="Times New Roman"/>
+                <w:b/>
+                <w:noProof/>
+                <w:sz w:val="26"/>
+                <w:szCs w:val="26"/>
+              </w:rPr>
+              <w:t>Breakdown of Responsibilities</w:t>
+            </w:r>
+            <w:r>
+              <w:rPr>
+                <w:rFonts w:ascii="Times New Roman" w:hAnsi="Times New Roman"/>
+                <w:noProof/>
+                <w:webHidden/>
+                <w:sz w:val="26"/>
+                <w:szCs w:val="26"/>
+              </w:rPr>
+              <w:tab/>
+            </w:r>
+            <w:r>
+              <w:rPr>
+                <w:rFonts w:ascii="Times New Roman" w:hAnsi="Times New Roman"/>
+                <w:noProof/>
+                <w:webHidden/>
+                <w:sz w:val="26"/>
+                <w:szCs w:val="26"/>
+              </w:rPr>
+              <w:fldChar w:fldCharType="begin"/>
+            </w:r>
+            <w:r>
+              <w:rPr>
+                <w:rFonts w:ascii="Times New Roman" w:hAnsi="Times New Roman"/>
+                <w:noProof/>
+                <w:webHidden/>
+                <w:sz w:val="26"/>
+                <w:szCs w:val="26"/>
+              </w:rPr>
+              <w:instrText xml:space="preserve"> PAGEREF _Toc529970624 \h </w:instrText>
+            </w:r>
+            <w:r>
+              <w:rPr>
+                <w:rFonts w:ascii="Times New Roman" w:hAnsi="Times New Roman"/>
+                <w:noProof/>
+                <w:webHidden/>
+                <w:sz w:val="26"/>
+                <w:szCs w:val="26"/>
+              </w:rPr>
+            </w:r>
+            <w:r>
+              <w:rPr>
+                <w:rFonts w:ascii="Times New Roman" w:hAnsi="Times New Roman"/>
+                <w:noProof/>
+                <w:webHidden/>
+                <w:sz w:val="26"/>
+                <w:szCs w:val="26"/>
+              </w:rPr>
+              <w:fldChar w:fldCharType="separate"/>
+            </w:r>
+            <w:r>
+              <w:rPr>
+                <w:rFonts w:ascii="Times New Roman" w:hAnsi="Times New Roman"/>
+                <w:noProof/>
+                <w:webHidden/>
+                <w:sz w:val="26"/>
+                <w:szCs w:val="26"/>
+              </w:rPr>
+              <w:t>9</w:t>
+            </w:r>
+            <w:r>
+              <w:rPr>
+                <w:rFonts w:ascii="Times New Roman" w:hAnsi="Times New Roman"/>
+                <w:noProof/>
+                <w:webHidden/>
+                <w:sz w:val="26"/>
+                <w:szCs w:val="26"/>
+              </w:rPr>
+              <w:fldChar w:fldCharType="end"/>
+            </w:r>
+          </w:hyperlink>
+        </w:p>
+        <w:p>
+          <w:pPr>
+            <w:pStyle w:val="TOC1"/>
+            <w:tabs>
+              <w:tab w:val="right" w:leader="dot" w:pos="9905"/>
+            </w:tabs>
+            <w:rPr>
+              <w:rFonts w:ascii="Times New Roman" w:hAnsi="Times New Roman"/>
+              <w:noProof/>
+            </w:rPr>
+          </w:pPr>
+          <w:hyperlink w:anchor="_Toc529970625" w:history="1">
+            <w:r>
+              <w:rPr>
+                <w:rStyle w:val="Hyperlink"/>
+                <w:rFonts w:ascii="Times New Roman" w:hAnsi="Times New Roman"/>
+                <w:b/>
+                <w:noProof/>
+                <w:sz w:val="26"/>
+                <w:szCs w:val="26"/>
+              </w:rPr>
+              <w:t>REFERENCES</w:t>
+            </w:r>
+            <w:r>
+              <w:rPr>
+                <w:rFonts w:ascii="Times New Roman" w:hAnsi="Times New Roman"/>
+                <w:noProof/>
+                <w:webHidden/>
+                <w:sz w:val="26"/>
+                <w:szCs w:val="26"/>
+              </w:rPr>
+              <w:tab/>
+            </w:r>
+            <w:r>
+              <w:rPr>
+                <w:rFonts w:ascii="Times New Roman" w:hAnsi="Times New Roman"/>
+                <w:noProof/>
+                <w:webHidden/>
+                <w:sz w:val="26"/>
+                <w:szCs w:val="26"/>
+              </w:rPr>
+              <w:fldChar w:fldCharType="begin"/>
+            </w:r>
+            <w:r>
+              <w:rPr>
+                <w:rFonts w:ascii="Times New Roman" w:hAnsi="Times New Roman"/>
+                <w:noProof/>
+                <w:webHidden/>
+                <w:sz w:val="26"/>
+                <w:szCs w:val="26"/>
+              </w:rPr>
+              <w:instrText xml:space="preserve"> PAGEREF _Toc529970625 \h </w:instrText>
+            </w:r>
+            <w:r>
+              <w:rPr>
+                <w:rFonts w:ascii="Times New Roman" w:hAnsi="Times New Roman"/>
+                <w:noProof/>
+                <w:webHidden/>
+                <w:sz w:val="26"/>
+                <w:szCs w:val="26"/>
+              </w:rPr>
+            </w:r>
+            <w:r>
+              <w:rPr>
+                <w:rFonts w:ascii="Times New Roman" w:hAnsi="Times New Roman"/>
+                <w:noProof/>
+                <w:webHidden/>
+                <w:sz w:val="26"/>
+                <w:szCs w:val="26"/>
+              </w:rPr>
+              <w:fldChar w:fldCharType="separate"/>
+            </w:r>
+            <w:r>
+              <w:rPr>
+                <w:rFonts w:ascii="Times New Roman" w:hAnsi="Times New Roman"/>
+                <w:noProof/>
+                <w:webHidden/>
+                <w:sz w:val="26"/>
+                <w:szCs w:val="26"/>
+              </w:rPr>
+              <w:t>10</w:t>
             </w:r>
             <w:r>
               <w:rPr>
@@ -2218,6 +3971,7 @@
           <w:szCs w:val="28"/>
         </w:rPr>
       </w:pPr>
+      <w:bookmarkStart w:id="0" w:name="_Toc529970606"/>
       <w:r>
         <w:rPr>
           <w:rFonts w:ascii="Times New Roman" w:hAnsi="Times New Roman" w:cs="Times New Roman"/>
@@ -2227,48 +3981,9 @@
           <w:szCs w:val="28"/>
         </w:rPr>
         <w:lastRenderedPageBreak/>
-        <w:t xml:space="preserve">INDIVIDUAL </w:t>
+        <w:t>INDIVIDUAL CONTRIBUTIONS BREAKDOWN</w:t>
       </w:r>
-      <w:r>
-        <w:rPr>
-          <w:rFonts w:ascii="Times New Roman" w:hAnsi="Times New Roman" w:cs="Times New Roman"/>
-          <w:b/>
-          <w:color w:val="000000" w:themeColor="text1"/>
-          <w:sz w:val="30"/>
-          <w:szCs w:val="28"/>
-        </w:rPr>
-        <w:t>C</w:t>
-      </w:r>
-      <w:r>
-        <w:rPr>
-          <w:rFonts w:ascii="Times New Roman" w:hAnsi="Times New Roman" w:cs="Times New Roman"/>
-          <w:b/>
-          <w:color w:val="000000" w:themeColor="text1"/>
-          <w:sz w:val="30"/>
-          <w:szCs w:val="28"/>
-        </w:rPr>
-        <w:t>ONTRIBUTIONS</w:t>
-      </w:r>
-      <w:r>
-        <w:rPr>
-          <w:rFonts w:ascii="Times New Roman" w:hAnsi="Times New Roman" w:cs="Times New Roman"/>
-          <w:b/>
-          <w:color w:val="000000" w:themeColor="text1"/>
-          <w:sz w:val="30"/>
-          <w:szCs w:val="28"/>
-        </w:rPr>
-        <w:t xml:space="preserve"> </w:t>
-      </w:r>
-      <w:r>
-        <w:rPr>
-          <w:rFonts w:ascii="Times New Roman" w:hAnsi="Times New Roman" w:cs="Times New Roman"/>
-          <w:b/>
-          <w:color w:val="000000" w:themeColor="text1"/>
-          <w:sz w:val="30"/>
-          <w:szCs w:val="28"/>
-        </w:rPr>
-        <w:t>BREAKDOWN</w:t>
-      </w:r>
+      <w:bookmarkEnd w:id="0"/>
     </w:p>
     <w:p>
       <w:pPr>
@@ -2301,6 +4016,7 @@
           <w:sz w:val="30"/>
         </w:rPr>
       </w:pPr>
+      <w:bookmarkStart w:id="1" w:name="_Toc529970607"/>
       <w:r>
         <w:rPr>
           <w:rFonts w:ascii="Times New Roman" w:hAnsi="Times New Roman" w:cs="Times New Roman"/>
@@ -2311,6 +4027,7 @@
         <w:lastRenderedPageBreak/>
         <w:t>CLASS DIAGRAM AND INTERFACE SPECIFICATION</w:t>
       </w:r>
+      <w:bookmarkEnd w:id="1"/>
     </w:p>
     <w:p>
       <w:pPr>
@@ -2331,6 +4048,7 @@
           <w:szCs w:val="32"/>
         </w:rPr>
       </w:pPr>
+      <w:bookmarkStart w:id="2" w:name="_Toc529970608"/>
       <w:r>
         <w:rPr>
           <w:b/>
@@ -2339,6 +4057,7 @@
         </w:rPr>
         <w:t>Class Diagram</w:t>
       </w:r>
+      <w:bookmarkEnd w:id="2"/>
     </w:p>
     <w:p>
       <w:pPr>
@@ -2359,6 +4078,7 @@
           <w:szCs w:val="32"/>
         </w:rPr>
       </w:pPr>
+      <w:bookmarkStart w:id="3" w:name="_Toc529970609"/>
       <w:r>
         <w:rPr>
           <w:b/>
@@ -2367,6 +4087,7 @@
         </w:rPr>
         <w:t>Data Types and Operation Signatures</w:t>
       </w:r>
+      <w:bookmarkEnd w:id="3"/>
       <w:r>
         <w:rPr>
           <w:b/>
@@ -2388,6 +4109,7 @@
           <w:sz w:val="30"/>
         </w:rPr>
       </w:pPr>
+      <w:bookmarkStart w:id="4" w:name="_Toc529970610"/>
       <w:r>
         <w:rPr>
           <w:rFonts w:ascii="Times New Roman" w:hAnsi="Times New Roman" w:cs="Times New Roman"/>
@@ -2396,44 +4118,9 @@
           <w:sz w:val="30"/>
         </w:rPr>
         <w:lastRenderedPageBreak/>
-        <w:t>SYSTEM</w:t>
+        <w:t>SYSTEM ARCHITECTURE AND SYSTEM DESIGN</w:t>
       </w:r>
-      <w:r>
-        <w:rPr>
-          <w:rFonts w:ascii="Times New Roman" w:hAnsi="Times New Roman" w:cs="Times New Roman"/>
-          <w:b/>
-          <w:color w:val="000000" w:themeColor="text1"/>
-          <w:sz w:val="30"/>
-        </w:rPr>
-        <w:t xml:space="preserve"> A</w:t>
-      </w:r>
-      <w:r>
-        <w:rPr>
-          <w:rFonts w:ascii="Times New Roman" w:hAnsi="Times New Roman" w:cs="Times New Roman"/>
-          <w:b/>
-          <w:color w:val="000000" w:themeColor="text1"/>
-          <w:sz w:val="30"/>
-        </w:rPr>
-        <w:t>RCHITECTURE</w:t>
-      </w:r>
-      <w:r>
-        <w:rPr>
-          <w:rFonts w:ascii="Times New Roman" w:hAnsi="Times New Roman" w:cs="Times New Roman"/>
-          <w:b/>
-          <w:color w:val="000000" w:themeColor="text1"/>
-          <w:sz w:val="30"/>
-        </w:rPr>
-        <w:t xml:space="preserve"> </w:t>
-      </w:r>
-      <w:r>
-        <w:rPr>
-          <w:rFonts w:ascii="Times New Roman" w:hAnsi="Times New Roman" w:cs="Times New Roman"/>
-          <w:b/>
-          <w:color w:val="000000" w:themeColor="text1"/>
-          <w:sz w:val="30"/>
-        </w:rPr>
-        <w:t>AND SYSTEM DESIGN</w:t>
-      </w:r>
+      <w:bookmarkEnd w:id="4"/>
     </w:p>
     <w:p>
       <w:pPr>
@@ -2452,6 +4139,7 @@
           <w:sz w:val="26"/>
         </w:rPr>
       </w:pPr>
+      <w:bookmarkStart w:id="5" w:name="_Toc529970611"/>
       <w:r>
         <w:rPr>
           <w:rFonts w:eastAsiaTheme="majorEastAsia"/>
@@ -2460,6 +4148,7 @@
         </w:rPr>
         <w:t>Architectural Styles</w:t>
       </w:r>
+      <w:bookmarkEnd w:id="5"/>
     </w:p>
     <w:p>
       <w:pPr>
@@ -2478,6 +4167,7 @@
           <w:sz w:val="26"/>
         </w:rPr>
       </w:pPr>
+      <w:bookmarkStart w:id="6" w:name="_Toc529970612"/>
       <w:r>
         <w:rPr>
           <w:rFonts w:eastAsiaTheme="majorEastAsia"/>
@@ -2486,6 +4176,7 @@
         </w:rPr>
         <w:t>Identifying Subsystems</w:t>
       </w:r>
+      <w:bookmarkEnd w:id="6"/>
     </w:p>
     <w:p>
       <w:pPr>
@@ -2504,8 +4195,7 @@
           <w:sz w:val="26"/>
         </w:rPr>
       </w:pPr>
-      <w:bookmarkStart w:id="0" w:name="_GoBack"/>
-      <w:bookmarkEnd w:id="0"/>
+      <w:bookmarkStart w:id="7" w:name="_Toc529970613"/>
       <w:r>
         <w:rPr>
           <w:rFonts w:eastAsiaTheme="majorEastAsia"/>
@@ -2514,6 +4204,55 @@
         </w:rPr>
         <w:t>Persistent Data Storage</w:t>
       </w:r>
+      <w:bookmarkEnd w:id="7"/>
+    </w:p>
+    <w:p>
+      <w:pPr>
+        <w:pStyle w:val="ListParagraph"/>
+        <w:numPr>
+          <w:ilvl w:val="0"/>
+          <w:numId w:val="28"/>
+        </w:numPr>
+        <w:spacing w:before="120" w:after="120"/>
+        <w:ind w:left="851"/>
+        <w:contextualSpacing w:val="0"/>
+        <w:rPr>
+          <w:rFonts w:eastAsiaTheme="majorEastAsia"/>
+          <w:sz w:val="26"/>
+        </w:rPr>
+      </w:pPr>
+      <w:r>
+        <w:rPr>
+          <w:rFonts w:eastAsiaTheme="majorEastAsia"/>
+          <w:sz w:val="26"/>
+        </w:rPr>
+        <w:t>Hệ thống có database lưu trữ thông tin về nhà hàng, khách hàng, các món ăn, sự kiện, comment trên Database của Firebase. Database được lưu theo kiểu không cấu trúc (NoSQL – lưu kiểu JSON).</w:t>
+      </w:r>
+    </w:p>
+    <w:p>
+      <w:pPr>
+        <w:pStyle w:val="ListParagraph"/>
+        <w:numPr>
+          <w:ilvl w:val="0"/>
+          <w:numId w:val="28"/>
+        </w:numPr>
+        <w:spacing w:before="120" w:after="120"/>
+        <w:ind w:left="851"/>
+        <w:contextualSpacing w:val="0"/>
+        <w:rPr>
+          <w:rFonts w:eastAsiaTheme="majorEastAsia"/>
+          <w:sz w:val="26"/>
+        </w:rPr>
+      </w:pPr>
+      <w:r>
+        <w:rPr>
+          <w:rFonts w:eastAsiaTheme="majorEastAsia"/>
+          <w:sz w:val="26"/>
+        </w:rPr>
+        <w:t>Hệ thống lưu các file resources như hình ảnh về nhà hàng, món ăn,… trên Storage trên Firebase.</w:t>
+      </w:r>
+      <w:bookmarkStart w:id="8" w:name="_GoBack"/>
+      <w:bookmarkEnd w:id="8"/>
     </w:p>
     <w:p>
       <w:pPr>
@@ -2532,6 +4271,7 @@
           <w:sz w:val="26"/>
         </w:rPr>
       </w:pPr>
+      <w:bookmarkStart w:id="9" w:name="_Toc529970614"/>
       <w:r>
         <w:rPr>
           <w:rFonts w:eastAsiaTheme="majorEastAsia"/>
@@ -2540,6 +4280,7 @@
         </w:rPr>
         <w:t>Network Protocol</w:t>
       </w:r>
+      <w:bookmarkEnd w:id="9"/>
     </w:p>
     <w:p>
       <w:pPr>
@@ -2558,6 +4299,7 @@
           <w:sz w:val="26"/>
         </w:rPr>
       </w:pPr>
+      <w:bookmarkStart w:id="10" w:name="_Toc529970615"/>
       <w:r>
         <w:rPr>
           <w:rFonts w:eastAsiaTheme="majorEastAsia"/>
@@ -2566,6 +4308,7 @@
         </w:rPr>
         <w:t>Global Control Flow</w:t>
       </w:r>
+      <w:bookmarkEnd w:id="10"/>
     </w:p>
     <w:p>
       <w:pPr>
@@ -2584,6 +4327,7 @@
           <w:sz w:val="26"/>
         </w:rPr>
       </w:pPr>
+      <w:bookmarkStart w:id="11" w:name="_Toc529970616"/>
       <w:r>
         <w:rPr>
           <w:rFonts w:eastAsiaTheme="majorEastAsia"/>
@@ -2592,6 +4336,7 @@
         </w:rPr>
         <w:t>Hardware Requirements</w:t>
       </w:r>
+      <w:bookmarkEnd w:id="11"/>
     </w:p>
     <w:p>
       <w:pPr>
@@ -2622,6 +4367,7 @@
           <w:sz w:val="30"/>
         </w:rPr>
       </w:pPr>
+      <w:bookmarkStart w:id="12" w:name="_Toc529970617"/>
       <w:r>
         <w:rPr>
           <w:rFonts w:ascii="Times New Roman" w:hAnsi="Times New Roman" w:cs="Times New Roman"/>
@@ -2630,44 +4376,9 @@
           <w:sz w:val="30"/>
         </w:rPr>
         <w:lastRenderedPageBreak/>
-        <w:t xml:space="preserve">ALGORITHMS AND </w:t>
+        <w:t>ALGORITHMS AND DATA STRUCTURES</w:t>
       </w:r>
-      <w:r>
-        <w:rPr>
-          <w:rFonts w:ascii="Times New Roman" w:hAnsi="Times New Roman" w:cs="Times New Roman"/>
-          <w:b/>
-          <w:color w:val="000000" w:themeColor="text1"/>
-          <w:sz w:val="30"/>
-        </w:rPr>
-        <w:t>D</w:t>
-      </w:r>
-      <w:r>
-        <w:rPr>
-          <w:rFonts w:ascii="Times New Roman" w:hAnsi="Times New Roman" w:cs="Times New Roman"/>
-          <w:b/>
-          <w:color w:val="000000" w:themeColor="text1"/>
-          <w:sz w:val="30"/>
-        </w:rPr>
-        <w:t>ATA</w:t>
-      </w:r>
-      <w:r>
-        <w:rPr>
-          <w:rFonts w:ascii="Times New Roman" w:hAnsi="Times New Roman" w:cs="Times New Roman"/>
-          <w:b/>
-          <w:color w:val="000000" w:themeColor="text1"/>
-          <w:sz w:val="30"/>
-        </w:rPr>
-        <w:t xml:space="preserve"> </w:t>
-      </w:r>
-      <w:r>
-        <w:rPr>
-          <w:rFonts w:ascii="Times New Roman" w:hAnsi="Times New Roman" w:cs="Times New Roman"/>
-          <w:b/>
-          <w:color w:val="000000" w:themeColor="text1"/>
-          <w:sz w:val="30"/>
-        </w:rPr>
-        <w:t>STRUCTURES</w:t>
-      </w:r>
+      <w:bookmarkEnd w:id="12"/>
     </w:p>
     <w:p>
       <w:pPr>
@@ -2685,6 +4396,7 @@
           <w:sz w:val="26"/>
         </w:rPr>
       </w:pPr>
+      <w:bookmarkStart w:id="13" w:name="_Toc529970618"/>
       <w:r>
         <w:rPr>
           <w:b/>
@@ -2692,6 +4404,7 @@
         </w:rPr>
         <w:t>Algorithms</w:t>
       </w:r>
+      <w:bookmarkEnd w:id="13"/>
     </w:p>
     <w:p>
       <w:pPr>
@@ -2709,6 +4422,7 @@
           <w:sz w:val="26"/>
         </w:rPr>
       </w:pPr>
+      <w:bookmarkStart w:id="14" w:name="_Toc529970619"/>
       <w:r>
         <w:rPr>
           <w:b/>
@@ -2716,6 +4430,7 @@
         </w:rPr>
         <w:t>Data Structures</w:t>
       </w:r>
+      <w:bookmarkEnd w:id="14"/>
     </w:p>
     <w:p>
       <w:pPr>
@@ -2748,6 +4463,7 @@
           <w:sz w:val="30"/>
         </w:rPr>
       </w:pPr>
+      <w:bookmarkStart w:id="15" w:name="_Toc529970620"/>
       <w:r>
         <w:rPr>
           <w:rFonts w:ascii="Times New Roman" w:hAnsi="Times New Roman" w:cs="Times New Roman"/>
@@ -2758,6 +4474,7 @@
         <w:lastRenderedPageBreak/>
         <w:t>PROJECT MANAGEMENT AND PLAN OF WORK</w:t>
       </w:r>
+      <w:bookmarkEnd w:id="15"/>
     </w:p>
     <w:p>
       <w:pPr>
@@ -2775,6 +4492,7 @@
           <w:sz w:val="26"/>
         </w:rPr>
       </w:pPr>
+      <w:bookmarkStart w:id="16" w:name="_Toc529970621"/>
       <w:r>
         <w:rPr>
           <w:b/>
@@ -2782,6 +4500,7 @@
         </w:rPr>
         <w:t>Merging the Contributions from Individual Team Members</w:t>
       </w:r>
+      <w:bookmarkEnd w:id="16"/>
     </w:p>
     <w:p>
       <w:pPr>
@@ -2799,6 +4518,7 @@
           <w:sz w:val="26"/>
         </w:rPr>
       </w:pPr>
+      <w:bookmarkStart w:id="17" w:name="_Toc529970622"/>
       <w:r>
         <w:rPr>
           <w:b/>
@@ -2806,6 +4526,7 @@
         </w:rPr>
         <w:t>Project Coordination and Progress Report</w:t>
       </w:r>
+      <w:bookmarkEnd w:id="17"/>
     </w:p>
     <w:p>
       <w:pPr>
@@ -2823,6 +4544,7 @@
           <w:sz w:val="26"/>
         </w:rPr>
       </w:pPr>
+      <w:bookmarkStart w:id="18" w:name="_Toc529970623"/>
       <w:r>
         <w:rPr>
           <w:b/>
@@ -2830,6 +4552,7 @@
         </w:rPr>
         <w:t>Plan of Work</w:t>
       </w:r>
+      <w:bookmarkEnd w:id="18"/>
     </w:p>
     <w:p>
       <w:pPr>
@@ -2847,6 +4570,7 @@
           <w:sz w:val="26"/>
         </w:rPr>
       </w:pPr>
+      <w:bookmarkStart w:id="19" w:name="_Toc529970624"/>
       <w:r>
         <w:rPr>
           <w:b/>
@@ -2854,6 +4578,7 @@
         </w:rPr>
         <w:t>Breakdown of Responsibilities</w:t>
       </w:r>
+      <w:bookmarkEnd w:id="19"/>
     </w:p>
     <w:p>
       <w:pPr>
@@ -2886,6 +4611,7 @@
           <w:sz w:val="30"/>
         </w:rPr>
       </w:pPr>
+      <w:bookmarkStart w:id="20" w:name="_Toc529970625"/>
       <w:r>
         <w:rPr>
           <w:rFonts w:ascii="Times New Roman" w:hAnsi="Times New Roman" w:cs="Times New Roman"/>
@@ -2896,6 +4622,7 @@
         <w:lastRenderedPageBreak/>
         <w:t>REFERENCES</w:t>
       </w:r>
+      <w:bookmarkEnd w:id="20"/>
     </w:p>
     <w:sectPr>
       <w:pgSz w:w="11900" w:h="16840" w:code="9"/>
@@ -3245,7 +4972,7 @@
               <v:stroke joinstyle="miter"/>
               <v:path gradientshapeok="t" o:connecttype="rect"/>
             </v:shapetype>
-            <v:shape id="Text Box 220" o:spid="_x0000_s1030" type="#_x0000_t202" style="position:absolute;margin-left:0;margin-top:0;width:468pt;height:13.7pt;z-index:251660288;visibility:visible;mso-wrap-style:square;mso-width-percent:1000;mso-height-percent:0;mso-wrap-distance-left:9pt;mso-wrap-distance-top:0;mso-wrap-distance-right:9pt;mso-wrap-distance-bottom:0;mso-position-horizontal:left;mso-position-horizontal-relative:margin;mso-position-vertical:center;mso-position-vertical-relative:top-margin-area;mso-width-percent:1000;mso-height-percent:0;mso-width-relative:margin;mso-height-relative:page;v-text-anchor:middle" o:gfxdata="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" o:allowincell="f" filled="f" stroked="f">
+            <v:shape id="Text Box 220" o:spid="_x0000_s1031" type="#_x0000_t202" style="position:absolute;margin-left:0;margin-top:0;width:468pt;height:13.7pt;z-index:251660288;visibility:visible;mso-wrap-style:square;mso-width-percent:1000;mso-height-percent:0;mso-wrap-distance-left:9pt;mso-wrap-distance-top:0;mso-wrap-distance-right:9pt;mso-wrap-distance-bottom:0;mso-position-horizontal:left;mso-position-horizontal-relative:margin;mso-position-vertical:center;mso-position-vertical-relative:top-margin-area;mso-width-percent:1000;mso-height-percent:0;mso-width-relative:margin;mso-height-relative:page;v-text-anchor:middle" o:gfxdata="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" o:allowincell="f" filled="f" stroked="f">
               <v:textbox style="mso-fit-shape-to-text:t" inset=",0,,0">
                 <w:txbxContent>
                   <w:p>
@@ -3347,7 +5074,7 @@
         </mc:Choice>
         <mc:Fallback>
           <w:pict>
-            <v:shape w14:anchorId="527C3D6E" id="Text Box 221" o:spid="_x0000_s1031" type="#_x0000_t202" style="position:absolute;margin-left:20.6pt;margin-top:0;width:71.8pt;height:13.45pt;z-index:251659264;visibility:visible;mso-wrap-style:square;mso-width-percent:1000;mso-height-percent:0;mso-wrap-distance-left:9pt;mso-wrap-distance-top:0;mso-wrap-distance-right:9pt;mso-wrap-distance-bottom:0;mso-position-horizontal:right;mso-position-horizontal-relative:page;mso-position-vertical:center;mso-position-vertical-relative:top-margin-area;mso-width-percent:1000;mso-height-percent:0;mso-width-relative:right-margin-area;mso-height-relative:page;v-text-anchor:middle" o:gfxdata="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" o:allowincell="f" fillcolor="#a8d08d [1945]" stroked="f">
+            <v:shape w14:anchorId="527C3D6E" id="Text Box 221" o:spid="_x0000_s1032" type="#_x0000_t202" style="position:absolute;margin-left:20.6pt;margin-top:0;width:71.8pt;height:13.45pt;z-index:251659264;visibility:visible;mso-wrap-style:square;mso-width-percent:1000;mso-height-percent:0;mso-wrap-distance-left:9pt;mso-wrap-distance-top:0;mso-wrap-distance-right:9pt;mso-wrap-distance-bottom:0;mso-position-horizontal:right;mso-position-horizontal-relative:page;mso-position-vertical:center;mso-position-vertical-relative:top-margin-area;mso-width-percent:1000;mso-height-percent:0;mso-width-relative:right-margin-area;mso-height-relative:page;v-text-anchor:middle" o:gfxdata="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" o:allowincell="f" fillcolor="#a8d08d [1945]" stroked="f">
               <v:textbox style="mso-fit-shape-to-text:t" inset=",0,,0">
                 <w:txbxContent>
                   <w:p>
@@ -4868,6 +6595,118 @@
     </w:lvl>
   </w:abstractNum>
   <w:abstractNum w:abstractNumId="15" w15:restartNumberingAfterBreak="0">
+    <w:nsid w:val="44262901"/>
+    <w:multiLevelType w:val="hybridMultilevel"/>
+    <w:tmpl w:val="D3C2788E"/>
+    <w:lvl w:ilvl="0" w:tplc="892609E4">
+      <w:numFmt w:val="bullet"/>
+      <w:lvlText w:val="-"/>
+      <w:lvlJc w:val="left"/>
+      <w:pPr>
+        <w:ind w:left="927" w:hanging="360"/>
+      </w:pPr>
+      <w:rPr>
+        <w:rFonts w:ascii="Times New Roman" w:eastAsiaTheme="majorEastAsia" w:hAnsi="Times New Roman" w:cs="Times New Roman" w:hint="default"/>
+      </w:rPr>
+    </w:lvl>
+    <w:lvl w:ilvl="1" w:tplc="04090003" w:tentative="1">
+      <w:start w:val="1"/>
+      <w:numFmt w:val="bullet"/>
+      <w:lvlText w:val="o"/>
+      <w:lvlJc w:val="left"/>
+      <w:pPr>
+        <w:ind w:left="1647" w:hanging="360"/>
+      </w:pPr>
+      <w:rPr>
+        <w:rFonts w:ascii="Courier New" w:hAnsi="Courier New" w:cs="Courier New" w:hint="default"/>
+      </w:rPr>
+    </w:lvl>
+    <w:lvl w:ilvl="2" w:tplc="04090005" w:tentative="1">
+      <w:start w:val="1"/>
+      <w:numFmt w:val="bullet"/>
+      <w:lvlText w:val=""/>
+      <w:lvlJc w:val="left"/>
+      <w:pPr>
+        <w:ind w:left="2367" w:hanging="360"/>
+      </w:pPr>
+      <w:rPr>
+        <w:rFonts w:ascii="Wingdings" w:hAnsi="Wingdings" w:hint="default"/>
+      </w:rPr>
+    </w:lvl>
+    <w:lvl w:ilvl="3" w:tplc="04090001" w:tentative="1">
+      <w:start w:val="1"/>
+      <w:numFmt w:val="bullet"/>
+      <w:lvlText w:val=""/>
+      <w:lvlJc w:val="left"/>
+      <w:pPr>
+        <w:ind w:left="3087" w:hanging="360"/>
+      </w:pPr>
+      <w:rPr>
+        <w:rFonts w:ascii="Symbol" w:hAnsi="Symbol" w:hint="default"/>
+      </w:rPr>
+    </w:lvl>
+    <w:lvl w:ilvl="4" w:tplc="04090003" w:tentative="1">
+      <w:start w:val="1"/>
+      <w:numFmt w:val="bullet"/>
+      <w:lvlText w:val="o"/>
+      <w:lvlJc w:val="left"/>
+      <w:pPr>
+        <w:ind w:left="3807" w:hanging="360"/>
+      </w:pPr>
+      <w:rPr>
+        <w:rFonts w:ascii="Courier New" w:hAnsi="Courier New" w:cs="Courier New" w:hint="default"/>
+      </w:rPr>
+    </w:lvl>
+    <w:lvl w:ilvl="5" w:tplc="04090005" w:tentative="1">
+      <w:start w:val="1"/>
+      <w:numFmt w:val="bullet"/>
+      <w:lvlText w:val=""/>
+      <w:lvlJc w:val="left"/>
+      <w:pPr>
+        <w:ind w:left="4527" w:hanging="360"/>
+      </w:pPr>
+      <w:rPr>
+        <w:rFonts w:ascii="Wingdings" w:hAnsi="Wingdings" w:hint="default"/>
+      </w:rPr>
+    </w:lvl>
+    <w:lvl w:ilvl="6" w:tplc="04090001" w:tentative="1">
+      <w:start w:val="1"/>
+      <w:numFmt w:val="bullet"/>
+      <w:lvlText w:val=""/>
+      <w:lvlJc w:val="left"/>
+      <w:pPr>
+        <w:ind w:left="5247" w:hanging="360"/>
+      </w:pPr>
+      <w:rPr>
+        <w:rFonts w:ascii="Symbol" w:hAnsi="Symbol" w:hint="default"/>
+      </w:rPr>
+    </w:lvl>
+    <w:lvl w:ilvl="7" w:tplc="04090003" w:tentative="1">
+      <w:start w:val="1"/>
+      <w:numFmt w:val="bullet"/>
+      <w:lvlText w:val="o"/>
+      <w:lvlJc w:val="left"/>
+      <w:pPr>
+        <w:ind w:left="5967" w:hanging="360"/>
+      </w:pPr>
+      <w:rPr>
+        <w:rFonts w:ascii="Courier New" w:hAnsi="Courier New" w:cs="Courier New" w:hint="default"/>
+      </w:rPr>
+    </w:lvl>
+    <w:lvl w:ilvl="8" w:tplc="04090005" w:tentative="1">
+      <w:start w:val="1"/>
+      <w:numFmt w:val="bullet"/>
+      <w:lvlText w:val=""/>
+      <w:lvlJc w:val="left"/>
+      <w:pPr>
+        <w:ind w:left="6687" w:hanging="360"/>
+      </w:pPr>
+      <w:rPr>
+        <w:rFonts w:ascii="Wingdings" w:hAnsi="Wingdings" w:hint="default"/>
+      </w:rPr>
+    </w:lvl>
+  </w:abstractNum>
+  <w:abstractNum w:abstractNumId="16" w15:restartNumberingAfterBreak="0">
     <w:nsid w:val="459352AE"/>
     <w:multiLevelType w:val="hybridMultilevel"/>
     <w:tmpl w:val="5614BB36"/>
@@ -4980,7 +6819,7 @@
       </w:rPr>
     </w:lvl>
   </w:abstractNum>
-  <w:abstractNum w:abstractNumId="16" w15:restartNumberingAfterBreak="0">
+  <w:abstractNum w:abstractNumId="17" w15:restartNumberingAfterBreak="0">
     <w:nsid w:val="4D447C07"/>
     <w:multiLevelType w:val="hybridMultilevel"/>
     <w:tmpl w:val="550C4086"/>
@@ -5066,7 +6905,7 @@
       </w:pPr>
     </w:lvl>
   </w:abstractNum>
-  <w:abstractNum w:abstractNumId="17" w15:restartNumberingAfterBreak="0">
+  <w:abstractNum w:abstractNumId="18" w15:restartNumberingAfterBreak="0">
     <w:nsid w:val="4DB60058"/>
     <w:multiLevelType w:val="multilevel"/>
     <w:tmpl w:val="AC2A340C"/>
@@ -5179,7 +7018,7 @@
       </w:pPr>
     </w:lvl>
   </w:abstractNum>
-  <w:abstractNum w:abstractNumId="18" w15:restartNumberingAfterBreak="0">
+  <w:abstractNum w:abstractNumId="19" w15:restartNumberingAfterBreak="0">
     <w:nsid w:val="530B1CD2"/>
     <w:multiLevelType w:val="hybridMultilevel"/>
     <w:tmpl w:val="E1F65F68"/>
@@ -5268,7 +7107,7 @@
       </w:pPr>
     </w:lvl>
   </w:abstractNum>
-  <w:abstractNum w:abstractNumId="19" w15:restartNumberingAfterBreak="0">
+  <w:abstractNum w:abstractNumId="20" w15:restartNumberingAfterBreak="0">
     <w:nsid w:val="532D3A01"/>
     <w:multiLevelType w:val="hybridMultilevel"/>
     <w:tmpl w:val="0CB61592"/>
@@ -5383,7 +7222,7 @@
       </w:rPr>
     </w:lvl>
   </w:abstractNum>
-  <w:abstractNum w:abstractNumId="20" w15:restartNumberingAfterBreak="0">
+  <w:abstractNum w:abstractNumId="21" w15:restartNumberingAfterBreak="0">
     <w:nsid w:val="58B13F71"/>
     <w:multiLevelType w:val="hybridMultilevel"/>
     <w:tmpl w:val="0D9ECE6E"/>
@@ -5498,7 +7337,120 @@
       </w:rPr>
     </w:lvl>
   </w:abstractNum>
-  <w:abstractNum w:abstractNumId="21" w15:restartNumberingAfterBreak="0">
+  <w:abstractNum w:abstractNumId="22" w15:restartNumberingAfterBreak="0">
+    <w:nsid w:val="624A6A10"/>
+    <w:multiLevelType w:val="hybridMultilevel"/>
+    <w:tmpl w:val="559A7E98"/>
+    <w:lvl w:ilvl="0" w:tplc="04090005">
+      <w:start w:val="1"/>
+      <w:numFmt w:val="bullet"/>
+      <w:lvlText w:val=""/>
+      <w:lvlJc w:val="left"/>
+      <w:pPr>
+        <w:ind w:left="1647" w:hanging="360"/>
+      </w:pPr>
+      <w:rPr>
+        <w:rFonts w:ascii="Wingdings" w:hAnsi="Wingdings" w:hint="default"/>
+      </w:rPr>
+    </w:lvl>
+    <w:lvl w:ilvl="1" w:tplc="04090003" w:tentative="1">
+      <w:start w:val="1"/>
+      <w:numFmt w:val="bullet"/>
+      <w:lvlText w:val="o"/>
+      <w:lvlJc w:val="left"/>
+      <w:pPr>
+        <w:ind w:left="2367" w:hanging="360"/>
+      </w:pPr>
+      <w:rPr>
+        <w:rFonts w:ascii="Courier New" w:hAnsi="Courier New" w:cs="Courier New" w:hint="default"/>
+      </w:rPr>
+    </w:lvl>
+    <w:lvl w:ilvl="2" w:tplc="04090005" w:tentative="1">
+      <w:start w:val="1"/>
+      <w:numFmt w:val="bullet"/>
+      <w:lvlText w:val=""/>
+      <w:lvlJc w:val="left"/>
+      <w:pPr>
+        <w:ind w:left="3087" w:hanging="360"/>
+      </w:pPr>
+      <w:rPr>
+        <w:rFonts w:ascii="Wingdings" w:hAnsi="Wingdings" w:hint="default"/>
+      </w:rPr>
+    </w:lvl>
+    <w:lvl w:ilvl="3" w:tplc="04090001" w:tentative="1">
+      <w:start w:val="1"/>
+      <w:numFmt w:val="bullet"/>
+      <w:lvlText w:val=""/>
+      <w:lvlJc w:val="left"/>
+      <w:pPr>
+        <w:ind w:left="3807" w:hanging="360"/>
+      </w:pPr>
+      <w:rPr>
+        <w:rFonts w:ascii="Symbol" w:hAnsi="Symbol" w:hint="default"/>
+      </w:rPr>
+    </w:lvl>
+    <w:lvl w:ilvl="4" w:tplc="04090003" w:tentative="1">
+      <w:start w:val="1"/>
+      <w:numFmt w:val="bullet"/>
+      <w:lvlText w:val="o"/>
+      <w:lvlJc w:val="left"/>
+      <w:pPr>
+        <w:ind w:left="4527" w:hanging="360"/>
+      </w:pPr>
+      <w:rPr>
+        <w:rFonts w:ascii="Courier New" w:hAnsi="Courier New" w:cs="Courier New" w:hint="default"/>
+      </w:rPr>
+    </w:lvl>
+    <w:lvl w:ilvl="5" w:tplc="04090005" w:tentative="1">
+      <w:start w:val="1"/>
+      <w:numFmt w:val="bullet"/>
+      <w:lvlText w:val=""/>
+      <w:lvlJc w:val="left"/>
+      <w:pPr>
+        <w:ind w:left="5247" w:hanging="360"/>
+      </w:pPr>
+      <w:rPr>
+        <w:rFonts w:ascii="Wingdings" w:hAnsi="Wingdings" w:hint="default"/>
+      </w:rPr>
+    </w:lvl>
+    <w:lvl w:ilvl="6" w:tplc="04090001" w:tentative="1">
+      <w:start w:val="1"/>
+      <w:numFmt w:val="bullet"/>
+      <w:lvlText w:val=""/>
+      <w:lvlJc w:val="left"/>
+      <w:pPr>
+        <w:ind w:left="5967" w:hanging="360"/>
+      </w:pPr>
+      <w:rPr>
+        <w:rFonts w:ascii="Symbol" w:hAnsi="Symbol" w:hint="default"/>
+      </w:rPr>
+    </w:lvl>
+    <w:lvl w:ilvl="7" w:tplc="04090003" w:tentative="1">
+      <w:start w:val="1"/>
+      <w:numFmt w:val="bullet"/>
+      <w:lvlText w:val="o"/>
+      <w:lvlJc w:val="left"/>
+      <w:pPr>
+        <w:ind w:left="6687" w:hanging="360"/>
+      </w:pPr>
+      <w:rPr>
+        <w:rFonts w:ascii="Courier New" w:hAnsi="Courier New" w:cs="Courier New" w:hint="default"/>
+      </w:rPr>
+    </w:lvl>
+    <w:lvl w:ilvl="8" w:tplc="04090005" w:tentative="1">
+      <w:start w:val="1"/>
+      <w:numFmt w:val="bullet"/>
+      <w:lvlText w:val=""/>
+      <w:lvlJc w:val="left"/>
+      <w:pPr>
+        <w:ind w:left="7407" w:hanging="360"/>
+      </w:pPr>
+      <w:rPr>
+        <w:rFonts w:ascii="Wingdings" w:hAnsi="Wingdings" w:hint="default"/>
+      </w:rPr>
+    </w:lvl>
+  </w:abstractNum>
+  <w:abstractNum w:abstractNumId="23" w15:restartNumberingAfterBreak="0">
     <w:nsid w:val="684E43B8"/>
     <w:multiLevelType w:val="hybridMultilevel"/>
     <w:tmpl w:val="198C71FC"/>
@@ -5613,7 +7565,7 @@
       </w:rPr>
     </w:lvl>
   </w:abstractNum>
-  <w:abstractNum w:abstractNumId="22" w15:restartNumberingAfterBreak="0">
+  <w:abstractNum w:abstractNumId="24" w15:restartNumberingAfterBreak="0">
     <w:nsid w:val="6EE2188E"/>
     <w:multiLevelType w:val="hybridMultilevel"/>
     <w:tmpl w:val="6EAA0A76"/>
@@ -5726,7 +7678,7 @@
       </w:rPr>
     </w:lvl>
   </w:abstractNum>
-  <w:abstractNum w:abstractNumId="23" w15:restartNumberingAfterBreak="0">
+  <w:abstractNum w:abstractNumId="25" w15:restartNumberingAfterBreak="0">
     <w:nsid w:val="70CC1B8E"/>
     <w:multiLevelType w:val="hybridMultilevel"/>
     <w:tmpl w:val="FB8CCD70"/>
@@ -5841,7 +7793,7 @@
       </w:rPr>
     </w:lvl>
   </w:abstractNum>
-  <w:abstractNum w:abstractNumId="24" w15:restartNumberingAfterBreak="0">
+  <w:abstractNum w:abstractNumId="26" w15:restartNumberingAfterBreak="0">
     <w:nsid w:val="71FB68F9"/>
     <w:multiLevelType w:val="hybridMultilevel"/>
     <w:tmpl w:val="A7A4C38E"/>
@@ -5927,7 +7879,7 @@
       </w:pPr>
     </w:lvl>
   </w:abstractNum>
-  <w:abstractNum w:abstractNumId="25" w15:restartNumberingAfterBreak="0">
+  <w:abstractNum w:abstractNumId="27" w15:restartNumberingAfterBreak="0">
     <w:nsid w:val="7A0C78C6"/>
     <w:multiLevelType w:val="hybridMultilevel"/>
     <w:tmpl w:val="7CA4234C"/>
@@ -6043,19 +7995,19 @@
     </w:lvl>
   </w:abstractNum>
   <w:num w:numId="1">
-    <w:abstractNumId w:val="17"/>
+    <w:abstractNumId w:val="18"/>
   </w:num>
   <w:num w:numId="2">
     <w:abstractNumId w:val="5"/>
   </w:num>
   <w:num w:numId="3">
-    <w:abstractNumId w:val="19"/>
+    <w:abstractNumId w:val="20"/>
   </w:num>
   <w:num w:numId="4">
-    <w:abstractNumId w:val="16"/>
+    <w:abstractNumId w:val="17"/>
   </w:num>
   <w:num w:numId="5">
-    <w:abstractNumId w:val="18"/>
+    <w:abstractNumId w:val="19"/>
   </w:num>
   <w:num w:numId="6">
     <w:abstractNumId w:val="7"/>
@@ -6064,7 +8016,7 @@
     <w:abstractNumId w:val="9"/>
   </w:num>
   <w:num w:numId="8">
-    <w:abstractNumId w:val="15"/>
+    <w:abstractNumId w:val="16"/>
   </w:num>
   <w:num w:numId="9">
     <w:abstractNumId w:val="10"/>
@@ -6076,7 +8028,7 @@
     <w:abstractNumId w:val="13"/>
   </w:num>
   <w:num w:numId="12">
-    <w:abstractNumId w:val="21"/>
+    <w:abstractNumId w:val="23"/>
   </w:num>
   <w:num w:numId="13">
     <w:abstractNumId w:val="3"/>
@@ -6088,13 +8040,13 @@
     <w:abstractNumId w:val="12"/>
   </w:num>
   <w:num w:numId="16">
-    <w:abstractNumId w:val="23"/>
+    <w:abstractNumId w:val="25"/>
   </w:num>
   <w:num w:numId="17">
-    <w:abstractNumId w:val="22"/>
+    <w:abstractNumId w:val="24"/>
   </w:num>
   <w:num w:numId="18">
-    <w:abstractNumId w:val="25"/>
+    <w:abstractNumId w:val="27"/>
   </w:num>
   <w:num w:numId="19">
     <w:abstractNumId w:val="11"/>
@@ -6103,7 +8055,7 @@
     <w:abstractNumId w:val="0"/>
   </w:num>
   <w:num w:numId="21">
-    <w:abstractNumId w:val="20"/>
+    <w:abstractNumId w:val="21"/>
   </w:num>
   <w:num w:numId="22">
     <w:abstractNumId w:val="2"/>
@@ -6115,10 +8067,16 @@
     <w:abstractNumId w:val="6"/>
   </w:num>
   <w:num w:numId="25">
-    <w:abstractNumId w:val="24"/>
+    <w:abstractNumId w:val="26"/>
   </w:num>
   <w:num w:numId="26">
     <w:abstractNumId w:val="4"/>
+  </w:num>
+  <w:num w:numId="27">
+    <w:abstractNumId w:val="15"/>
+  </w:num>
+  <w:num w:numId="28">
+    <w:abstractNumId w:val="22"/>
   </w:num>
   <w:numIdMacAtCleanup w:val="3"/>
 </w:numbering>
@@ -6882,6 +8840,7 @@
     <w:rsidRoot w:val="001B28AD"/>
     <w:rsid w:val="001B28AD"/>
     <w:rsid w:val="00365FBB"/>
+    <w:rsid w:val="00782E80"/>
     <w:rsid w:val="007C38DA"/>
     <w:rsid w:val="0093439B"/>
     <w:rsid w:val="00CE764F"/>
@@ -7613,7 +9572,7 @@
 </file>
 
 <file path=customXml/itemProps1.xml><?xml version="1.0" encoding="utf-8"?>
-<ds:datastoreItem xmlns:ds="http://schemas.openxmlformats.org/officeDocument/2006/customXml" ds:itemID="{A9F9AF6A-E5A5-4F3F-8318-D07933E62DCE}">
+<ds:datastoreItem xmlns:ds="http://schemas.openxmlformats.org/officeDocument/2006/customXml" ds:itemID="{8D938296-29F9-404D-9ACB-FE42E28E89CB}">
   <ds:schemaRefs>
     <ds:schemaRef ds:uri="http://schemas.openxmlformats.org/officeDocument/2006/bibliography"/>
   </ds:schemaRefs>

</xml_diff>

<commit_message>
Report: System Design [Class Diagram and Specification]
</commit_message>
<xml_diff>
--- a/07_Report/Report On Class/System Design/01_Nhập mềm_SystemDesign.docx
+++ b/07_Report/Report On Class/System Design/01_Nhập mềm_SystemDesign.docx
@@ -4062,6 +4062,74 @@
     <w:p>
       <w:pPr>
         <w:pStyle w:val="ListParagraph"/>
+        <w:spacing w:before="120" w:after="120"/>
+        <w:ind w:left="0"/>
+        <w:contextualSpacing w:val="0"/>
+        <w:rPr>
+          <w:rFonts w:eastAsiaTheme="majorEastAsia"/>
+          <w:b/>
+          <w:color w:val="000000" w:themeColor="text1"/>
+          <w:sz w:val="26"/>
+          <w:szCs w:val="32"/>
+        </w:rPr>
+      </w:pPr>
+      <w:r>
+        <w:rPr>
+          <w:noProof/>
+        </w:rPr>
+        <w:drawing>
+          <wp:inline distT="0" distB="0" distL="0" distR="0" wp14:anchorId="17F0E1D2" wp14:editId="60ACE6D6">
+            <wp:extent cx="6296025" cy="4740910"/>
+            <wp:effectExtent l="0" t="0" r="9525" b="2540"/>
+            <wp:docPr id="8" name="Picture 8"/>
+            <wp:cNvGraphicFramePr>
+              <a:graphicFrameLocks xmlns:a="http://schemas.openxmlformats.org/drawingml/2006/main" noChangeAspect="1"/>
+            </wp:cNvGraphicFramePr>
+            <a:graphic xmlns:a="http://schemas.openxmlformats.org/drawingml/2006/main">
+              <a:graphicData uri="http://schemas.openxmlformats.org/drawingml/2006/picture">
+                <pic:pic xmlns:pic="http://schemas.openxmlformats.org/drawingml/2006/picture">
+                  <pic:nvPicPr>
+                    <pic:cNvPr id="0" name="Picture 5"/>
+                    <pic:cNvPicPr>
+                      <a:picLocks noChangeAspect="1" noChangeArrowheads="1"/>
+                    </pic:cNvPicPr>
+                  </pic:nvPicPr>
+                  <pic:blipFill>
+                    <a:blip r:embed="rId11">
+                      <a:extLst>
+                        <a:ext uri="{28A0092B-C50C-407E-A947-70E740481C1C}">
+                          <a14:useLocalDpi xmlns:a14="http://schemas.microsoft.com/office/drawing/2010/main" val="0"/>
+                        </a:ext>
+                      </a:extLst>
+                    </a:blip>
+                    <a:srcRect/>
+                    <a:stretch>
+                      <a:fillRect/>
+                    </a:stretch>
+                  </pic:blipFill>
+                  <pic:spPr bwMode="auto">
+                    <a:xfrm>
+                      <a:off x="0" y="0"/>
+                      <a:ext cx="6296025" cy="4740910"/>
+                    </a:xfrm>
+                    <a:prstGeom prst="rect">
+                      <a:avLst/>
+                    </a:prstGeom>
+                    <a:noFill/>
+                    <a:ln>
+                      <a:noFill/>
+                    </a:ln>
+                  </pic:spPr>
+                </pic:pic>
+              </a:graphicData>
+            </a:graphic>
+          </wp:inline>
+        </w:drawing>
+      </w:r>
+    </w:p>
+    <w:p>
+      <w:pPr>
+        <w:pStyle w:val="ListParagraph"/>
         <w:numPr>
           <w:ilvl w:val="0"/>
           <w:numId w:val="22"/>
@@ -4088,6 +4156,2125 @@
         <w:t>Data Types and Operation Signatures</w:t>
       </w:r>
       <w:bookmarkEnd w:id="3"/>
+    </w:p>
+    <w:p>
+      <w:pPr>
+        <w:spacing w:before="120" w:after="120"/>
+        <w:ind w:left="425"/>
+        <w:rPr>
+          <w:b/>
+          <w:color w:val="000000" w:themeColor="text1"/>
+          <w:sz w:val="26"/>
+        </w:rPr>
+      </w:pPr>
+      <w:r>
+        <w:rPr>
+          <w:color w:val="000000" w:themeColor="text1"/>
+          <w:sz w:val="26"/>
+        </w:rPr>
+        <w:t>Các class quan trọng nhất:</w:t>
+      </w:r>
+      <w:r>
+        <w:rPr>
+          <w:b/>
+          <w:color w:val="000000" w:themeColor="text1"/>
+          <w:sz w:val="26"/>
+        </w:rPr>
+        <w:t xml:space="preserve"> </w:t>
+      </w:r>
+      <w:r>
+        <w:rPr>
+          <w:color w:val="000000" w:themeColor="text1"/>
+          <w:sz w:val="26"/>
+        </w:rPr>
+        <w:t>Dish, Restaurant, Customer</w:t>
+      </w:r>
+    </w:p>
+    <w:p>
+      <w:pPr>
+        <w:pStyle w:val="ListParagraph"/>
+        <w:numPr>
+          <w:ilvl w:val="0"/>
+          <w:numId w:val="29"/>
+        </w:numPr>
+        <w:spacing w:before="120" w:after="120"/>
+        <w:ind w:left="709"/>
+        <w:rPr>
+          <w:rFonts w:eastAsiaTheme="majorEastAsia"/>
+          <w:color w:val="000000" w:themeColor="text1"/>
+          <w:sz w:val="26"/>
+          <w:szCs w:val="32"/>
+        </w:rPr>
+      </w:pPr>
+      <w:r>
+        <w:rPr>
+          <w:color w:val="000000" w:themeColor="text1"/>
+          <w:sz w:val="26"/>
+        </w:rPr>
+        <w:t xml:space="preserve">Dish: </w:t>
+      </w:r>
+      <w:r>
+        <w:rPr>
+          <w:color w:val="000000" w:themeColor="text1"/>
+          <w:sz w:val="26"/>
+        </w:rPr>
+        <w:t>lớp món ăn, lưu thông tin món ăn và các phương thức tác động đến cơ sở dữ liệu của món ăn: thêm, xóa, sửa</w:t>
+      </w:r>
+    </w:p>
+    <w:p>
+      <w:pPr>
+        <w:pStyle w:val="ListParagraph"/>
+        <w:numPr>
+          <w:ilvl w:val="0"/>
+          <w:numId w:val="30"/>
+        </w:numPr>
+        <w:spacing w:before="120" w:after="120"/>
+        <w:rPr>
+          <w:rFonts w:eastAsiaTheme="majorEastAsia"/>
+          <w:color w:val="000000" w:themeColor="text1"/>
+          <w:sz w:val="26"/>
+          <w:szCs w:val="32"/>
+        </w:rPr>
+      </w:pPr>
+      <w:r>
+        <w:rPr>
+          <w:rFonts w:eastAsiaTheme="majorEastAsia"/>
+          <w:color w:val="000000" w:themeColor="text1"/>
+          <w:sz w:val="26"/>
+          <w:szCs w:val="32"/>
+        </w:rPr>
+        <w:t>Các thuộc tính</w:t>
+      </w:r>
+    </w:p>
+    <w:p>
+      <w:pPr>
+        <w:pStyle w:val="ListParagraph"/>
+        <w:numPr>
+          <w:ilvl w:val="0"/>
+          <w:numId w:val="31"/>
+        </w:numPr>
+        <w:spacing w:before="120" w:after="120"/>
+        <w:rPr>
+          <w:rFonts w:eastAsiaTheme="majorEastAsia"/>
+          <w:color w:val="000000" w:themeColor="text1"/>
+          <w:sz w:val="26"/>
+          <w:szCs w:val="32"/>
+        </w:rPr>
+      </w:pPr>
+      <w:r>
+        <w:rPr>
+          <w:rFonts w:eastAsiaTheme="majorEastAsia"/>
+          <w:color w:val="000000" w:themeColor="text1"/>
+          <w:sz w:val="26"/>
+          <w:szCs w:val="32"/>
+        </w:rPr>
+        <w:t>dishId: id của món ăn (kiểu String)</w:t>
+      </w:r>
+    </w:p>
+    <w:p>
+      <w:pPr>
+        <w:pStyle w:val="ListParagraph"/>
+        <w:numPr>
+          <w:ilvl w:val="0"/>
+          <w:numId w:val="31"/>
+        </w:numPr>
+        <w:spacing w:before="120" w:after="120"/>
+        <w:rPr>
+          <w:rFonts w:eastAsiaTheme="majorEastAsia"/>
+          <w:color w:val="000000" w:themeColor="text1"/>
+          <w:sz w:val="26"/>
+          <w:szCs w:val="32"/>
+        </w:rPr>
+      </w:pPr>
+      <w:r>
+        <w:rPr>
+          <w:rFonts w:eastAsiaTheme="majorEastAsia"/>
+          <w:color w:val="000000" w:themeColor="text1"/>
+          <w:sz w:val="26"/>
+          <w:szCs w:val="32"/>
+        </w:rPr>
+        <w:t>dishName: tên món ăn (kiểu String)</w:t>
+      </w:r>
+    </w:p>
+    <w:p>
+      <w:pPr>
+        <w:pStyle w:val="ListParagraph"/>
+        <w:numPr>
+          <w:ilvl w:val="0"/>
+          <w:numId w:val="31"/>
+        </w:numPr>
+        <w:spacing w:before="120" w:after="120"/>
+        <w:rPr>
+          <w:rFonts w:eastAsiaTheme="majorEastAsia"/>
+          <w:color w:val="000000" w:themeColor="text1"/>
+          <w:sz w:val="26"/>
+          <w:szCs w:val="32"/>
+        </w:rPr>
+      </w:pPr>
+      <w:r>
+        <w:rPr>
+          <w:rFonts w:eastAsiaTheme="majorEastAsia"/>
+          <w:color w:val="000000" w:themeColor="text1"/>
+          <w:sz w:val="26"/>
+          <w:szCs w:val="32"/>
+        </w:rPr>
+        <w:t>dishPrice: giá của món ăn (Kiểu Number)</w:t>
+      </w:r>
+    </w:p>
+    <w:p>
+      <w:pPr>
+        <w:pStyle w:val="ListParagraph"/>
+        <w:numPr>
+          <w:ilvl w:val="0"/>
+          <w:numId w:val="31"/>
+        </w:numPr>
+        <w:spacing w:before="120" w:after="120"/>
+        <w:rPr>
+          <w:rFonts w:eastAsiaTheme="majorEastAsia"/>
+          <w:color w:val="000000" w:themeColor="text1"/>
+          <w:sz w:val="26"/>
+          <w:szCs w:val="32"/>
+        </w:rPr>
+      </w:pPr>
+      <w:r>
+        <w:rPr>
+          <w:rFonts w:eastAsiaTheme="majorEastAsia"/>
+          <w:color w:val="000000" w:themeColor="text1"/>
+          <w:sz w:val="26"/>
+          <w:szCs w:val="32"/>
+        </w:rPr>
+        <w:t>dishDescription: mô tả về món ăn (Kiểu String)</w:t>
+      </w:r>
+    </w:p>
+    <w:p>
+      <w:pPr>
+        <w:pStyle w:val="ListParagraph"/>
+        <w:numPr>
+          <w:ilvl w:val="0"/>
+          <w:numId w:val="31"/>
+        </w:numPr>
+        <w:spacing w:before="120" w:after="120"/>
+        <w:rPr>
+          <w:rFonts w:eastAsiaTheme="majorEastAsia"/>
+          <w:color w:val="000000" w:themeColor="text1"/>
+          <w:sz w:val="26"/>
+          <w:szCs w:val="32"/>
+        </w:rPr>
+      </w:pPr>
+      <w:r>
+        <w:rPr>
+          <w:rFonts w:eastAsiaTheme="majorEastAsia"/>
+          <w:color w:val="000000" w:themeColor="text1"/>
+          <w:sz w:val="26"/>
+          <w:szCs w:val="32"/>
+        </w:rPr>
+        <w:t>dishHomeImageFile: tên file ảnh đại diện cho món ăn - ảnh sẽ hiển thị trong danh sách món ăn (kiểu String)</w:t>
+      </w:r>
+    </w:p>
+    <w:p>
+      <w:pPr>
+        <w:pStyle w:val="ListParagraph"/>
+        <w:numPr>
+          <w:ilvl w:val="0"/>
+          <w:numId w:val="31"/>
+        </w:numPr>
+        <w:spacing w:before="120" w:after="120"/>
+        <w:rPr>
+          <w:rFonts w:eastAsiaTheme="majorEastAsia"/>
+          <w:color w:val="000000" w:themeColor="text1"/>
+          <w:sz w:val="26"/>
+          <w:szCs w:val="32"/>
+        </w:rPr>
+      </w:pPr>
+      <w:r>
+        <w:rPr>
+          <w:rFonts w:eastAsiaTheme="majorEastAsia"/>
+          <w:color w:val="000000" w:themeColor="text1"/>
+          <w:sz w:val="26"/>
+          <w:szCs w:val="32"/>
+        </w:rPr>
+        <w:t>dishMoreIma</w:t>
+      </w:r>
+      <w:bookmarkStart w:id="4" w:name="_GoBack"/>
+      <w:bookmarkEnd w:id="4"/>
+      <w:r>
+        <w:rPr>
+          <w:rFonts w:eastAsiaTheme="majorEastAsia"/>
+          <w:color w:val="000000" w:themeColor="text1"/>
+          <w:sz w:val="26"/>
+          <w:szCs w:val="32"/>
+        </w:rPr>
+        <w:t>geFiles: tên các file ảnh bổ sung thêm cho món ăn – các ảnh được hiển thị trong trang thông tin món ăn (kiểu mảng các String)</w:t>
+      </w:r>
+    </w:p>
+    <w:p>
+      <w:pPr>
+        <w:pStyle w:val="ListParagraph"/>
+        <w:numPr>
+          <w:ilvl w:val="0"/>
+          <w:numId w:val="30"/>
+        </w:numPr>
+        <w:spacing w:before="120" w:after="120"/>
+        <w:rPr>
+          <w:rFonts w:eastAsiaTheme="majorEastAsia"/>
+          <w:color w:val="000000" w:themeColor="text1"/>
+          <w:sz w:val="26"/>
+          <w:szCs w:val="32"/>
+        </w:rPr>
+      </w:pPr>
+      <w:r>
+        <w:rPr>
+          <w:rFonts w:eastAsiaTheme="majorEastAsia"/>
+          <w:color w:val="000000" w:themeColor="text1"/>
+          <w:sz w:val="26"/>
+          <w:szCs w:val="32"/>
+        </w:rPr>
+        <w:t>Các phương thức</w:t>
+      </w:r>
+    </w:p>
+    <w:p>
+      <w:pPr>
+        <w:pStyle w:val="ListParagraph"/>
+        <w:numPr>
+          <w:ilvl w:val="0"/>
+          <w:numId w:val="32"/>
+        </w:numPr>
+        <w:spacing w:before="120" w:after="120"/>
+        <w:rPr>
+          <w:rFonts w:eastAsiaTheme="majorEastAsia"/>
+          <w:color w:val="000000" w:themeColor="text1"/>
+          <w:sz w:val="26"/>
+          <w:szCs w:val="32"/>
+        </w:rPr>
+      </w:pPr>
+      <w:proofErr w:type="gramStart"/>
+      <w:r>
+        <w:rPr>
+          <w:rFonts w:eastAsiaTheme="majorEastAsia"/>
+          <w:color w:val="000000" w:themeColor="text1"/>
+          <w:sz w:val="26"/>
+          <w:szCs w:val="32"/>
+        </w:rPr>
+        <w:t>createDishId(</w:t>
+      </w:r>
+      <w:proofErr w:type="gramEnd"/>
+      <w:r>
+        <w:rPr>
+          <w:rFonts w:eastAsiaTheme="majorEastAsia"/>
+          <w:color w:val="000000" w:themeColor="text1"/>
+          <w:sz w:val="26"/>
+          <w:szCs w:val="32"/>
+        </w:rPr>
+        <w:t>): tạo id cho món ăn mới (kiểu trả về: String)</w:t>
+      </w:r>
+    </w:p>
+    <w:p>
+      <w:pPr>
+        <w:pStyle w:val="ListParagraph"/>
+        <w:numPr>
+          <w:ilvl w:val="0"/>
+          <w:numId w:val="32"/>
+        </w:numPr>
+        <w:spacing w:before="120" w:after="120"/>
+        <w:rPr>
+          <w:rFonts w:eastAsiaTheme="majorEastAsia"/>
+          <w:color w:val="000000" w:themeColor="text1"/>
+          <w:sz w:val="26"/>
+          <w:szCs w:val="32"/>
+        </w:rPr>
+      </w:pPr>
+      <w:proofErr w:type="gramStart"/>
+      <w:r>
+        <w:rPr>
+          <w:rFonts w:eastAsiaTheme="majorEastAsia"/>
+          <w:color w:val="000000" w:themeColor="text1"/>
+          <w:sz w:val="26"/>
+          <w:szCs w:val="32"/>
+        </w:rPr>
+        <w:t>createDishData(</w:t>
+      </w:r>
+      <w:proofErr w:type="gramEnd"/>
+      <w:r>
+        <w:rPr>
+          <w:rFonts w:eastAsiaTheme="majorEastAsia"/>
+          <w:color w:val="000000" w:themeColor="text1"/>
+          <w:sz w:val="26"/>
+          <w:szCs w:val="32"/>
+        </w:rPr>
+        <w:t xml:space="preserve">): gom dữ liệu của món ăn để phục vụ các thao tác với database </w:t>
+      </w:r>
+      <w:r>
+        <w:rPr>
+          <w:rFonts w:eastAsiaTheme="majorEastAsia"/>
+          <w:color w:val="000000" w:themeColor="text1"/>
+          <w:sz w:val="26"/>
+          <w:szCs w:val="32"/>
+        </w:rPr>
+        <w:t xml:space="preserve">(kiểu trả về: </w:t>
+      </w:r>
+      <w:r>
+        <w:rPr>
+          <w:rFonts w:eastAsiaTheme="majorEastAsia"/>
+          <w:color w:val="000000" w:themeColor="text1"/>
+          <w:sz w:val="26"/>
+          <w:szCs w:val="32"/>
+        </w:rPr>
+        <w:t>Map</w:t>
+      </w:r>
+      <w:r>
+        <w:rPr>
+          <w:rFonts w:eastAsiaTheme="majorEastAsia"/>
+          <w:color w:val="000000" w:themeColor="text1"/>
+          <w:sz w:val="26"/>
+          <w:szCs w:val="32"/>
+        </w:rPr>
+        <w:t>)</w:t>
+      </w:r>
+    </w:p>
+    <w:p>
+      <w:pPr>
+        <w:pStyle w:val="ListParagraph"/>
+        <w:numPr>
+          <w:ilvl w:val="0"/>
+          <w:numId w:val="32"/>
+        </w:numPr>
+        <w:spacing w:before="120" w:after="120"/>
+        <w:rPr>
+          <w:rFonts w:eastAsiaTheme="majorEastAsia"/>
+          <w:color w:val="000000" w:themeColor="text1"/>
+          <w:sz w:val="26"/>
+          <w:szCs w:val="32"/>
+        </w:rPr>
+      </w:pPr>
+      <w:proofErr w:type="gramStart"/>
+      <w:r>
+        <w:rPr>
+          <w:rFonts w:eastAsiaTheme="majorEastAsia"/>
+          <w:color w:val="000000" w:themeColor="text1"/>
+          <w:sz w:val="26"/>
+          <w:szCs w:val="32"/>
+        </w:rPr>
+        <w:lastRenderedPageBreak/>
+        <w:t>loadDish(</w:t>
+      </w:r>
+      <w:proofErr w:type="gramEnd"/>
+      <w:r>
+        <w:rPr>
+          <w:rFonts w:eastAsiaTheme="majorEastAsia"/>
+          <w:color w:val="000000" w:themeColor="text1"/>
+          <w:sz w:val="26"/>
+          <w:szCs w:val="32"/>
+        </w:rPr>
+        <w:t>Map data</w:t>
+      </w:r>
+      <w:r>
+        <w:rPr>
+          <w:rFonts w:eastAsiaTheme="majorEastAsia"/>
+          <w:color w:val="000000" w:themeColor="text1"/>
+          <w:sz w:val="26"/>
+          <w:szCs w:val="32"/>
+        </w:rPr>
+        <w:t xml:space="preserve">): trả về đối tượng Dish từ data lấy được từ database </w:t>
+      </w:r>
+      <w:r>
+        <w:rPr>
+          <w:rFonts w:eastAsiaTheme="majorEastAsia"/>
+          <w:color w:val="000000" w:themeColor="text1"/>
+          <w:sz w:val="26"/>
+          <w:szCs w:val="32"/>
+        </w:rPr>
+        <w:t xml:space="preserve">(kiểu trả về: </w:t>
+      </w:r>
+      <w:r>
+        <w:rPr>
+          <w:rFonts w:eastAsiaTheme="majorEastAsia"/>
+          <w:color w:val="000000" w:themeColor="text1"/>
+          <w:sz w:val="26"/>
+          <w:szCs w:val="32"/>
+        </w:rPr>
+        <w:t>Dish</w:t>
+      </w:r>
+      <w:r>
+        <w:rPr>
+          <w:rFonts w:eastAsiaTheme="majorEastAsia"/>
+          <w:color w:val="000000" w:themeColor="text1"/>
+          <w:sz w:val="26"/>
+          <w:szCs w:val="32"/>
+        </w:rPr>
+        <w:t>)</w:t>
+      </w:r>
+    </w:p>
+    <w:p>
+      <w:pPr>
+        <w:pStyle w:val="ListParagraph"/>
+        <w:numPr>
+          <w:ilvl w:val="0"/>
+          <w:numId w:val="32"/>
+        </w:numPr>
+        <w:spacing w:before="120" w:after="120"/>
+        <w:rPr>
+          <w:rFonts w:eastAsiaTheme="majorEastAsia"/>
+          <w:color w:val="000000" w:themeColor="text1"/>
+          <w:sz w:val="26"/>
+          <w:szCs w:val="32"/>
+        </w:rPr>
+      </w:pPr>
+      <w:proofErr w:type="gramStart"/>
+      <w:r>
+        <w:rPr>
+          <w:rFonts w:eastAsiaTheme="majorEastAsia"/>
+          <w:color w:val="000000" w:themeColor="text1"/>
+          <w:sz w:val="26"/>
+          <w:szCs w:val="32"/>
+        </w:rPr>
+        <w:t>add(</w:t>
+      </w:r>
+      <w:proofErr w:type="gramEnd"/>
+      <w:r>
+        <w:rPr>
+          <w:rFonts w:eastAsiaTheme="majorEastAsia"/>
+          <w:color w:val="000000" w:themeColor="text1"/>
+          <w:sz w:val="26"/>
+          <w:szCs w:val="32"/>
+        </w:rPr>
+        <w:t xml:space="preserve">): Thêm món ăn vào database </w:t>
+      </w:r>
+    </w:p>
+    <w:p>
+      <w:pPr>
+        <w:pStyle w:val="ListParagraph"/>
+        <w:numPr>
+          <w:ilvl w:val="0"/>
+          <w:numId w:val="32"/>
+        </w:numPr>
+        <w:spacing w:before="120" w:after="120"/>
+        <w:rPr>
+          <w:rFonts w:eastAsiaTheme="majorEastAsia"/>
+          <w:color w:val="000000" w:themeColor="text1"/>
+          <w:sz w:val="26"/>
+          <w:szCs w:val="32"/>
+        </w:rPr>
+      </w:pPr>
+      <w:proofErr w:type="gramStart"/>
+      <w:r>
+        <w:rPr>
+          <w:rFonts w:eastAsiaTheme="majorEastAsia"/>
+          <w:color w:val="000000" w:themeColor="text1"/>
+          <w:sz w:val="26"/>
+          <w:szCs w:val="32"/>
+        </w:rPr>
+        <w:t>update(</w:t>
+      </w:r>
+      <w:proofErr w:type="gramEnd"/>
+      <w:r>
+        <w:rPr>
+          <w:rFonts w:eastAsiaTheme="majorEastAsia"/>
+          <w:color w:val="000000" w:themeColor="text1"/>
+          <w:sz w:val="26"/>
+          <w:szCs w:val="32"/>
+        </w:rPr>
+        <w:t>): Cập nhật món ăn trong database</w:t>
+      </w:r>
+    </w:p>
+    <w:p>
+      <w:pPr>
+        <w:pStyle w:val="ListParagraph"/>
+        <w:numPr>
+          <w:ilvl w:val="0"/>
+          <w:numId w:val="32"/>
+        </w:numPr>
+        <w:spacing w:before="120" w:after="120"/>
+        <w:rPr>
+          <w:rFonts w:eastAsiaTheme="majorEastAsia"/>
+          <w:color w:val="000000" w:themeColor="text1"/>
+          <w:sz w:val="26"/>
+          <w:szCs w:val="32"/>
+        </w:rPr>
+      </w:pPr>
+      <w:proofErr w:type="gramStart"/>
+      <w:r>
+        <w:rPr>
+          <w:rFonts w:eastAsiaTheme="majorEastAsia"/>
+          <w:color w:val="000000" w:themeColor="text1"/>
+          <w:sz w:val="26"/>
+          <w:szCs w:val="32"/>
+        </w:rPr>
+        <w:t>delete(</w:t>
+      </w:r>
+      <w:proofErr w:type="gramEnd"/>
+      <w:r>
+        <w:rPr>
+          <w:rFonts w:eastAsiaTheme="majorEastAsia"/>
+          <w:color w:val="000000" w:themeColor="text1"/>
+          <w:sz w:val="26"/>
+          <w:szCs w:val="32"/>
+        </w:rPr>
+        <w:t>): xóa món ăn</w:t>
+      </w:r>
+    </w:p>
+    <w:p>
+      <w:pPr>
+        <w:pStyle w:val="ListParagraph"/>
+        <w:numPr>
+          <w:ilvl w:val="0"/>
+          <w:numId w:val="29"/>
+        </w:numPr>
+        <w:spacing w:before="120" w:after="120"/>
+        <w:ind w:left="709"/>
+        <w:rPr>
+          <w:rFonts w:eastAsiaTheme="majorEastAsia"/>
+          <w:color w:val="000000" w:themeColor="text1"/>
+          <w:sz w:val="26"/>
+          <w:szCs w:val="32"/>
+        </w:rPr>
+      </w:pPr>
+      <w:r>
+        <w:rPr>
+          <w:rFonts w:eastAsiaTheme="majorEastAsia"/>
+          <w:color w:val="000000" w:themeColor="text1"/>
+          <w:sz w:val="26"/>
+          <w:szCs w:val="32"/>
+        </w:rPr>
+        <w:t>Restaurant: Lớp lưu thông tin của nhà hàng gồm, thông tin tài khoản</w:t>
+      </w:r>
+      <w:r>
+        <w:rPr>
+          <w:rFonts w:eastAsiaTheme="majorEastAsia"/>
+          <w:color w:val="000000" w:themeColor="text1"/>
+          <w:sz w:val="26"/>
+          <w:szCs w:val="32"/>
+        </w:rPr>
+        <w:t>, danh sách món ăn, sự kiện</w:t>
+      </w:r>
+    </w:p>
+    <w:p>
+      <w:pPr>
+        <w:pStyle w:val="ListParagraph"/>
+        <w:numPr>
+          <w:ilvl w:val="0"/>
+          <w:numId w:val="30"/>
+        </w:numPr>
+        <w:spacing w:before="120" w:after="120"/>
+        <w:rPr>
+          <w:rFonts w:eastAsiaTheme="majorEastAsia"/>
+          <w:color w:val="000000" w:themeColor="text1"/>
+          <w:sz w:val="26"/>
+          <w:szCs w:val="32"/>
+        </w:rPr>
+      </w:pPr>
+      <w:r>
+        <w:rPr>
+          <w:rFonts w:eastAsiaTheme="majorEastAsia"/>
+          <w:color w:val="000000" w:themeColor="text1"/>
+          <w:sz w:val="26"/>
+          <w:szCs w:val="32"/>
+        </w:rPr>
+        <w:t>Các thuộc tính</w:t>
+      </w:r>
+    </w:p>
+    <w:p>
+      <w:pPr>
+        <w:pStyle w:val="ListParagraph"/>
+        <w:numPr>
+          <w:ilvl w:val="0"/>
+          <w:numId w:val="33"/>
+        </w:numPr>
+        <w:spacing w:before="120" w:after="120"/>
+        <w:rPr>
+          <w:rFonts w:eastAsiaTheme="majorEastAsia"/>
+          <w:color w:val="000000" w:themeColor="text1"/>
+          <w:sz w:val="26"/>
+          <w:szCs w:val="32"/>
+        </w:rPr>
+      </w:pPr>
+      <w:r>
+        <w:rPr>
+          <w:rFonts w:eastAsiaTheme="majorEastAsia"/>
+          <w:color w:val="000000" w:themeColor="text1"/>
+          <w:sz w:val="26"/>
+          <w:szCs w:val="32"/>
+        </w:rPr>
+        <w:t>account (kế thừa từ class User): tên đăng nhập tài khoản (kiểu String)</w:t>
+      </w:r>
+    </w:p>
+    <w:p>
+      <w:pPr>
+        <w:pStyle w:val="ListParagraph"/>
+        <w:numPr>
+          <w:ilvl w:val="0"/>
+          <w:numId w:val="33"/>
+        </w:numPr>
+        <w:spacing w:before="120" w:after="120"/>
+        <w:rPr>
+          <w:rFonts w:eastAsiaTheme="majorEastAsia"/>
+          <w:color w:val="000000" w:themeColor="text1"/>
+          <w:sz w:val="26"/>
+          <w:szCs w:val="32"/>
+        </w:rPr>
+      </w:pPr>
+      <w:r>
+        <w:rPr>
+          <w:rFonts w:eastAsiaTheme="majorEastAsia"/>
+          <w:color w:val="000000" w:themeColor="text1"/>
+          <w:sz w:val="26"/>
+          <w:szCs w:val="32"/>
+        </w:rPr>
+        <w:t>pasword (kế thừa từ class User): mật khẩu đăng nhập</w:t>
+      </w:r>
+      <w:r>
+        <w:rPr>
+          <w:rFonts w:eastAsiaTheme="majorEastAsia"/>
+          <w:color w:val="000000" w:themeColor="text1"/>
+          <w:sz w:val="26"/>
+          <w:szCs w:val="32"/>
+        </w:rPr>
+        <w:t xml:space="preserve"> (kiểu String)</w:t>
+      </w:r>
+    </w:p>
+    <w:p>
+      <w:pPr>
+        <w:pStyle w:val="ListParagraph"/>
+        <w:numPr>
+          <w:ilvl w:val="0"/>
+          <w:numId w:val="33"/>
+        </w:numPr>
+        <w:spacing w:before="120" w:after="120"/>
+        <w:rPr>
+          <w:rFonts w:eastAsiaTheme="majorEastAsia"/>
+          <w:color w:val="000000" w:themeColor="text1"/>
+          <w:sz w:val="26"/>
+          <w:szCs w:val="32"/>
+        </w:rPr>
+      </w:pPr>
+      <w:r>
+        <w:rPr>
+          <w:rFonts w:eastAsiaTheme="majorEastAsia"/>
+          <w:color w:val="000000" w:themeColor="text1"/>
+          <w:sz w:val="26"/>
+          <w:szCs w:val="32"/>
+        </w:rPr>
+        <w:t>dishName: tên nhà hàng</w:t>
+      </w:r>
+      <w:r>
+        <w:rPr>
+          <w:rFonts w:eastAsiaTheme="majorEastAsia"/>
+          <w:color w:val="000000" w:themeColor="text1"/>
+          <w:sz w:val="26"/>
+          <w:szCs w:val="32"/>
+        </w:rPr>
+        <w:t xml:space="preserve"> (kiểu String)</w:t>
+      </w:r>
+    </w:p>
+    <w:p>
+      <w:pPr>
+        <w:pStyle w:val="ListParagraph"/>
+        <w:numPr>
+          <w:ilvl w:val="0"/>
+          <w:numId w:val="33"/>
+        </w:numPr>
+        <w:spacing w:before="120" w:after="120"/>
+        <w:rPr>
+          <w:rFonts w:eastAsiaTheme="majorEastAsia"/>
+          <w:color w:val="000000" w:themeColor="text1"/>
+          <w:sz w:val="26"/>
+          <w:szCs w:val="32"/>
+        </w:rPr>
+      </w:pPr>
+      <w:r>
+        <w:rPr>
+          <w:rFonts w:eastAsiaTheme="majorEastAsia"/>
+          <w:color w:val="000000" w:themeColor="text1"/>
+          <w:sz w:val="26"/>
+          <w:szCs w:val="32"/>
+        </w:rPr>
+        <w:t>dishDescription: mô tả về nhà hàng</w:t>
+      </w:r>
+      <w:r>
+        <w:rPr>
+          <w:rFonts w:eastAsiaTheme="majorEastAsia"/>
+          <w:color w:val="000000" w:themeColor="text1"/>
+          <w:sz w:val="26"/>
+          <w:szCs w:val="32"/>
+        </w:rPr>
+        <w:t xml:space="preserve"> (kiểu String)</w:t>
+      </w:r>
+    </w:p>
+    <w:p>
+      <w:pPr>
+        <w:pStyle w:val="ListParagraph"/>
+        <w:numPr>
+          <w:ilvl w:val="0"/>
+          <w:numId w:val="33"/>
+        </w:numPr>
+        <w:spacing w:before="120" w:after="120"/>
+        <w:rPr>
+          <w:rFonts w:eastAsiaTheme="majorEastAsia"/>
+          <w:color w:val="000000" w:themeColor="text1"/>
+          <w:sz w:val="26"/>
+          <w:szCs w:val="32"/>
+        </w:rPr>
+      </w:pPr>
+      <w:r>
+        <w:rPr>
+          <w:rFonts w:eastAsiaTheme="majorEastAsia"/>
+          <w:color w:val="000000" w:themeColor="text1"/>
+          <w:sz w:val="26"/>
+          <w:szCs w:val="32"/>
+        </w:rPr>
+        <w:t>dishAddresses: địa chỉ của nhà hàng</w:t>
+      </w:r>
+      <w:r>
+        <w:rPr>
+          <w:rFonts w:eastAsiaTheme="majorEastAsia"/>
+          <w:color w:val="000000" w:themeColor="text1"/>
+          <w:sz w:val="26"/>
+          <w:szCs w:val="32"/>
+        </w:rPr>
+        <w:t xml:space="preserve"> (kiểu </w:t>
+      </w:r>
+      <w:r>
+        <w:rPr>
+          <w:rFonts w:eastAsiaTheme="majorEastAsia"/>
+          <w:color w:val="000000" w:themeColor="text1"/>
+          <w:sz w:val="26"/>
+          <w:szCs w:val="32"/>
+        </w:rPr>
+        <w:t xml:space="preserve">mảng </w:t>
+      </w:r>
+      <w:r>
+        <w:rPr>
+          <w:rFonts w:eastAsiaTheme="majorEastAsia"/>
+          <w:color w:val="000000" w:themeColor="text1"/>
+          <w:sz w:val="26"/>
+          <w:szCs w:val="32"/>
+        </w:rPr>
+        <w:t>String)</w:t>
+      </w:r>
+    </w:p>
+    <w:p>
+      <w:pPr>
+        <w:pStyle w:val="ListParagraph"/>
+        <w:numPr>
+          <w:ilvl w:val="0"/>
+          <w:numId w:val="33"/>
+        </w:numPr>
+        <w:spacing w:before="120" w:after="120"/>
+        <w:rPr>
+          <w:rFonts w:eastAsiaTheme="majorEastAsia"/>
+          <w:color w:val="000000" w:themeColor="text1"/>
+          <w:sz w:val="26"/>
+          <w:szCs w:val="32"/>
+        </w:rPr>
+      </w:pPr>
+      <w:r>
+        <w:rPr>
+          <w:rFonts w:eastAsiaTheme="majorEastAsia"/>
+          <w:color w:val="000000" w:themeColor="text1"/>
+          <w:sz w:val="26"/>
+          <w:szCs w:val="32"/>
+        </w:rPr>
+        <w:t>dishHomeImageFile: tên file ảnh đại diện cho nhà hàng - ảnh hiển thị ở danh sách nhà hàng</w:t>
+      </w:r>
+      <w:r>
+        <w:rPr>
+          <w:rFonts w:eastAsiaTheme="majorEastAsia"/>
+          <w:color w:val="000000" w:themeColor="text1"/>
+          <w:sz w:val="26"/>
+          <w:szCs w:val="32"/>
+        </w:rPr>
+        <w:t xml:space="preserve"> (kiểu String)</w:t>
+      </w:r>
+    </w:p>
+    <w:p>
+      <w:pPr>
+        <w:pStyle w:val="ListParagraph"/>
+        <w:numPr>
+          <w:ilvl w:val="0"/>
+          <w:numId w:val="33"/>
+        </w:numPr>
+        <w:spacing w:before="120" w:after="120"/>
+        <w:rPr>
+          <w:rFonts w:eastAsiaTheme="majorEastAsia"/>
+          <w:color w:val="000000" w:themeColor="text1"/>
+          <w:sz w:val="26"/>
+          <w:szCs w:val="32"/>
+        </w:rPr>
+      </w:pPr>
+      <w:r>
+        <w:rPr>
+          <w:rFonts w:eastAsiaTheme="majorEastAsia"/>
+          <w:color w:val="000000" w:themeColor="text1"/>
+          <w:sz w:val="26"/>
+          <w:szCs w:val="32"/>
+        </w:rPr>
+        <w:t>dishMoreImageFiles: tên các file ảnh bổ sung thêm cho nhà hàng</w:t>
+      </w:r>
+      <w:r>
+        <w:rPr>
+          <w:rFonts w:eastAsiaTheme="majorEastAsia"/>
+          <w:color w:val="000000" w:themeColor="text1"/>
+          <w:sz w:val="26"/>
+          <w:szCs w:val="32"/>
+        </w:rPr>
+        <w:t xml:space="preserve"> (kiểu </w:t>
+      </w:r>
+      <w:r>
+        <w:rPr>
+          <w:rFonts w:eastAsiaTheme="majorEastAsia"/>
+          <w:color w:val="000000" w:themeColor="text1"/>
+          <w:sz w:val="26"/>
+          <w:szCs w:val="32"/>
+        </w:rPr>
+        <w:t xml:space="preserve">mảng </w:t>
+      </w:r>
+      <w:r>
+        <w:rPr>
+          <w:rFonts w:eastAsiaTheme="majorEastAsia"/>
+          <w:color w:val="000000" w:themeColor="text1"/>
+          <w:sz w:val="26"/>
+          <w:szCs w:val="32"/>
+        </w:rPr>
+        <w:t>String)</w:t>
+      </w:r>
+    </w:p>
+    <w:p>
+      <w:pPr>
+        <w:pStyle w:val="ListParagraph"/>
+        <w:numPr>
+          <w:ilvl w:val="0"/>
+          <w:numId w:val="30"/>
+        </w:numPr>
+        <w:spacing w:before="120" w:after="120"/>
+        <w:rPr>
+          <w:rFonts w:eastAsiaTheme="majorEastAsia"/>
+          <w:color w:val="000000" w:themeColor="text1"/>
+          <w:sz w:val="26"/>
+          <w:szCs w:val="32"/>
+        </w:rPr>
+      </w:pPr>
+      <w:r>
+        <w:rPr>
+          <w:rFonts w:eastAsiaTheme="majorEastAsia"/>
+          <w:color w:val="000000" w:themeColor="text1"/>
+          <w:sz w:val="26"/>
+          <w:szCs w:val="32"/>
+        </w:rPr>
+        <w:t>Các phương thức</w:t>
+      </w:r>
+    </w:p>
+    <w:p>
+      <w:pPr>
+        <w:pStyle w:val="ListParagraph"/>
+        <w:numPr>
+          <w:ilvl w:val="0"/>
+          <w:numId w:val="38"/>
+        </w:numPr>
+        <w:spacing w:before="120" w:after="120"/>
+        <w:rPr>
+          <w:rFonts w:eastAsiaTheme="majorEastAsia"/>
+          <w:color w:val="000000" w:themeColor="text1"/>
+          <w:sz w:val="26"/>
+          <w:szCs w:val="32"/>
+        </w:rPr>
+      </w:pPr>
+      <w:proofErr w:type="gramStart"/>
+      <w:r>
+        <w:rPr>
+          <w:rFonts w:eastAsiaTheme="majorEastAsia"/>
+          <w:color w:val="000000" w:themeColor="text1"/>
+          <w:sz w:val="26"/>
+          <w:szCs w:val="32"/>
+        </w:rPr>
+        <w:t>login(</w:t>
+      </w:r>
+      <w:proofErr w:type="gramEnd"/>
+      <w:r>
+        <w:rPr>
+          <w:rFonts w:eastAsiaTheme="majorEastAsia"/>
+          <w:color w:val="000000" w:themeColor="text1"/>
+          <w:sz w:val="26"/>
+          <w:szCs w:val="32"/>
+        </w:rPr>
+        <w:t>)</w:t>
+      </w:r>
+      <w:r>
+        <w:rPr>
+          <w:rFonts w:eastAsiaTheme="majorEastAsia"/>
+          <w:color w:val="000000" w:themeColor="text1"/>
+          <w:sz w:val="26"/>
+          <w:szCs w:val="32"/>
+        </w:rPr>
+        <w:t xml:space="preserve"> </w:t>
+      </w:r>
+      <w:r>
+        <w:rPr>
+          <w:rFonts w:eastAsiaTheme="majorEastAsia"/>
+          <w:color w:val="000000" w:themeColor="text1"/>
+          <w:sz w:val="26"/>
+          <w:szCs w:val="32"/>
+        </w:rPr>
+        <w:t>(kế thừa từ class User)</w:t>
+      </w:r>
+      <w:r>
+        <w:rPr>
+          <w:rFonts w:eastAsiaTheme="majorEastAsia"/>
+          <w:color w:val="000000" w:themeColor="text1"/>
+          <w:sz w:val="26"/>
+          <w:szCs w:val="32"/>
+        </w:rPr>
+        <w:t>: đăng nhập</w:t>
+      </w:r>
+    </w:p>
+    <w:p>
+      <w:pPr>
+        <w:pStyle w:val="ListParagraph"/>
+        <w:numPr>
+          <w:ilvl w:val="0"/>
+          <w:numId w:val="38"/>
+        </w:numPr>
+        <w:spacing w:before="120" w:after="120"/>
+        <w:rPr>
+          <w:rFonts w:eastAsiaTheme="majorEastAsia"/>
+          <w:color w:val="000000" w:themeColor="text1"/>
+          <w:sz w:val="26"/>
+          <w:szCs w:val="32"/>
+        </w:rPr>
+      </w:pPr>
+      <w:proofErr w:type="gramStart"/>
+      <w:r>
+        <w:rPr>
+          <w:rFonts w:eastAsiaTheme="majorEastAsia"/>
+          <w:color w:val="000000" w:themeColor="text1"/>
+          <w:sz w:val="26"/>
+          <w:szCs w:val="32"/>
+        </w:rPr>
+        <w:t>register(</w:t>
+      </w:r>
+      <w:proofErr w:type="gramEnd"/>
+      <w:r>
+        <w:rPr>
+          <w:rFonts w:eastAsiaTheme="majorEastAsia"/>
+          <w:color w:val="000000" w:themeColor="text1"/>
+          <w:sz w:val="26"/>
+          <w:szCs w:val="32"/>
+        </w:rPr>
+        <w:t>)</w:t>
+      </w:r>
+      <w:r>
+        <w:rPr>
+          <w:rFonts w:eastAsiaTheme="majorEastAsia"/>
+          <w:color w:val="000000" w:themeColor="text1"/>
+          <w:sz w:val="26"/>
+          <w:szCs w:val="32"/>
+        </w:rPr>
+        <w:t xml:space="preserve"> </w:t>
+      </w:r>
+      <w:r>
+        <w:rPr>
+          <w:rFonts w:eastAsiaTheme="majorEastAsia"/>
+          <w:color w:val="000000" w:themeColor="text1"/>
+          <w:sz w:val="26"/>
+          <w:szCs w:val="32"/>
+        </w:rPr>
+        <w:t>(kế thừa từ class User)</w:t>
+      </w:r>
+      <w:r>
+        <w:rPr>
+          <w:rFonts w:eastAsiaTheme="majorEastAsia"/>
+          <w:color w:val="000000" w:themeColor="text1"/>
+          <w:sz w:val="26"/>
+          <w:szCs w:val="32"/>
+        </w:rPr>
+        <w:t>: đăng ký</w:t>
+      </w:r>
+    </w:p>
+    <w:p>
+      <w:pPr>
+        <w:pStyle w:val="ListParagraph"/>
+        <w:numPr>
+          <w:ilvl w:val="0"/>
+          <w:numId w:val="34"/>
+        </w:numPr>
+        <w:spacing w:before="120" w:after="120"/>
+        <w:ind w:left="2127"/>
+        <w:rPr>
+          <w:rFonts w:eastAsiaTheme="majorEastAsia"/>
+          <w:color w:val="000000" w:themeColor="text1"/>
+          <w:sz w:val="26"/>
+          <w:szCs w:val="32"/>
+        </w:rPr>
+      </w:pPr>
+      <w:proofErr w:type="gramStart"/>
+      <w:r>
+        <w:rPr>
+          <w:rFonts w:eastAsiaTheme="majorEastAsia"/>
+          <w:color w:val="000000" w:themeColor="text1"/>
+          <w:sz w:val="26"/>
+          <w:szCs w:val="32"/>
+        </w:rPr>
+        <w:t>createRestaurantData(</w:t>
+      </w:r>
+      <w:proofErr w:type="gramEnd"/>
+      <w:r>
+        <w:rPr>
+          <w:rFonts w:eastAsiaTheme="majorEastAsia"/>
+          <w:color w:val="000000" w:themeColor="text1"/>
+          <w:sz w:val="26"/>
+          <w:szCs w:val="32"/>
+        </w:rPr>
+        <w:t>): gom dữ liệu của nhà hàng để thực hiện các thao tác với database (kiểu trả về: Map)</w:t>
+      </w:r>
+    </w:p>
+    <w:p>
+      <w:pPr>
+        <w:pStyle w:val="ListParagraph"/>
+        <w:numPr>
+          <w:ilvl w:val="0"/>
+          <w:numId w:val="34"/>
+        </w:numPr>
+        <w:spacing w:before="120" w:after="120"/>
+        <w:ind w:left="2127"/>
+        <w:rPr>
+          <w:rFonts w:eastAsiaTheme="majorEastAsia"/>
+          <w:color w:val="000000" w:themeColor="text1"/>
+          <w:sz w:val="26"/>
+          <w:szCs w:val="32"/>
+        </w:rPr>
+      </w:pPr>
+      <w:proofErr w:type="gramStart"/>
+      <w:r>
+        <w:rPr>
+          <w:rFonts w:eastAsiaTheme="majorEastAsia"/>
+          <w:color w:val="000000" w:themeColor="text1"/>
+          <w:sz w:val="26"/>
+          <w:szCs w:val="32"/>
+        </w:rPr>
+        <w:t>add(</w:t>
+      </w:r>
+      <w:proofErr w:type="gramEnd"/>
+      <w:r>
+        <w:rPr>
+          <w:rFonts w:eastAsiaTheme="majorEastAsia"/>
+          <w:color w:val="000000" w:themeColor="text1"/>
+          <w:sz w:val="26"/>
+          <w:szCs w:val="32"/>
+        </w:rPr>
+        <w:t>)</w:t>
+      </w:r>
+      <w:r>
+        <w:rPr>
+          <w:rFonts w:eastAsiaTheme="majorEastAsia"/>
+          <w:color w:val="000000" w:themeColor="text1"/>
+          <w:sz w:val="26"/>
+          <w:szCs w:val="32"/>
+        </w:rPr>
+        <w:t xml:space="preserve"> </w:t>
+      </w:r>
+      <w:r>
+        <w:rPr>
+          <w:rFonts w:eastAsiaTheme="majorEastAsia"/>
+          <w:color w:val="000000" w:themeColor="text1"/>
+          <w:sz w:val="26"/>
+          <w:szCs w:val="32"/>
+        </w:rPr>
+        <w:t>(kế thừa từ class User)</w:t>
+      </w:r>
+      <w:r>
+        <w:rPr>
+          <w:rFonts w:eastAsiaTheme="majorEastAsia"/>
+          <w:color w:val="000000" w:themeColor="text1"/>
+          <w:sz w:val="26"/>
+          <w:szCs w:val="32"/>
+        </w:rPr>
+        <w:t>: thêm nhà hàng vào database</w:t>
+      </w:r>
+    </w:p>
+    <w:p>
+      <w:pPr>
+        <w:pStyle w:val="ListParagraph"/>
+        <w:numPr>
+          <w:ilvl w:val="0"/>
+          <w:numId w:val="34"/>
+        </w:numPr>
+        <w:spacing w:before="120" w:after="120"/>
+        <w:ind w:left="2127"/>
+        <w:rPr>
+          <w:rFonts w:eastAsiaTheme="majorEastAsia"/>
+          <w:color w:val="000000" w:themeColor="text1"/>
+          <w:sz w:val="26"/>
+          <w:szCs w:val="32"/>
+        </w:rPr>
+      </w:pPr>
+      <w:proofErr w:type="gramStart"/>
+      <w:r>
+        <w:rPr>
+          <w:rFonts w:eastAsiaTheme="majorEastAsia"/>
+          <w:color w:val="000000" w:themeColor="text1"/>
+          <w:sz w:val="26"/>
+          <w:szCs w:val="32"/>
+        </w:rPr>
+        <w:t>update</w:t>
+      </w:r>
+      <w:r>
+        <w:rPr>
+          <w:rFonts w:eastAsiaTheme="majorEastAsia"/>
+          <w:color w:val="000000" w:themeColor="text1"/>
+          <w:sz w:val="26"/>
+          <w:szCs w:val="32"/>
+        </w:rPr>
+        <w:t>Information</w:t>
+      </w:r>
+      <w:r>
+        <w:rPr>
+          <w:rFonts w:eastAsiaTheme="majorEastAsia"/>
+          <w:color w:val="000000" w:themeColor="text1"/>
+          <w:sz w:val="26"/>
+          <w:szCs w:val="32"/>
+        </w:rPr>
+        <w:t>(</w:t>
+      </w:r>
+      <w:proofErr w:type="gramEnd"/>
+      <w:r>
+        <w:rPr>
+          <w:rFonts w:eastAsiaTheme="majorEastAsia"/>
+          <w:color w:val="000000" w:themeColor="text1"/>
+          <w:sz w:val="26"/>
+          <w:szCs w:val="32"/>
+        </w:rPr>
+        <w:t>): cập nhật thông tin</w:t>
+      </w:r>
+      <w:r>
+        <w:rPr>
+          <w:rFonts w:eastAsiaTheme="majorEastAsia"/>
+          <w:color w:val="000000" w:themeColor="text1"/>
+          <w:sz w:val="26"/>
+          <w:szCs w:val="32"/>
+        </w:rPr>
+        <w:t xml:space="preserve"> tài khoản</w:t>
+      </w:r>
+    </w:p>
+    <w:p>
+      <w:pPr>
+        <w:pStyle w:val="ListParagraph"/>
+        <w:numPr>
+          <w:ilvl w:val="0"/>
+          <w:numId w:val="34"/>
+        </w:numPr>
+        <w:spacing w:before="120" w:after="120"/>
+        <w:ind w:left="2127"/>
+        <w:rPr>
+          <w:rFonts w:eastAsiaTheme="majorEastAsia"/>
+          <w:color w:val="000000" w:themeColor="text1"/>
+          <w:sz w:val="26"/>
+          <w:szCs w:val="32"/>
+        </w:rPr>
+      </w:pPr>
+      <w:proofErr w:type="gramStart"/>
+      <w:r>
+        <w:rPr>
+          <w:rFonts w:eastAsiaTheme="majorEastAsia"/>
+          <w:color w:val="000000" w:themeColor="text1"/>
+          <w:sz w:val="26"/>
+          <w:szCs w:val="32"/>
+        </w:rPr>
+        <w:t>addDish(</w:t>
+      </w:r>
+      <w:proofErr w:type="gramEnd"/>
+      <w:r>
+        <w:rPr>
+          <w:rFonts w:eastAsiaTheme="majorEastAsia"/>
+          <w:color w:val="000000" w:themeColor="text1"/>
+          <w:sz w:val="26"/>
+          <w:szCs w:val="32"/>
+        </w:rPr>
+        <w:t>Dish dish): Thêm món ăn cho nhà hàng</w:t>
+      </w:r>
+    </w:p>
+    <w:p>
+      <w:pPr>
+        <w:pStyle w:val="ListParagraph"/>
+        <w:numPr>
+          <w:ilvl w:val="0"/>
+          <w:numId w:val="34"/>
+        </w:numPr>
+        <w:spacing w:before="120" w:after="120"/>
+        <w:ind w:left="2127"/>
+        <w:rPr>
+          <w:rFonts w:eastAsiaTheme="majorEastAsia"/>
+          <w:color w:val="000000" w:themeColor="text1"/>
+          <w:sz w:val="26"/>
+          <w:szCs w:val="32"/>
+        </w:rPr>
+      </w:pPr>
+      <w:proofErr w:type="gramStart"/>
+      <w:r>
+        <w:rPr>
+          <w:rFonts w:eastAsiaTheme="majorEastAsia"/>
+          <w:color w:val="000000" w:themeColor="text1"/>
+          <w:sz w:val="26"/>
+          <w:szCs w:val="32"/>
+        </w:rPr>
+        <w:t>updateDish(</w:t>
+      </w:r>
+      <w:proofErr w:type="gramEnd"/>
+      <w:r>
+        <w:rPr>
+          <w:rFonts w:eastAsiaTheme="majorEastAsia"/>
+          <w:color w:val="000000" w:themeColor="text1"/>
+          <w:sz w:val="26"/>
+          <w:szCs w:val="32"/>
+        </w:rPr>
+        <w:t>Dish dish): cập nhật món ăn của nhà hàng</w:t>
+      </w:r>
+    </w:p>
+    <w:p>
+      <w:pPr>
+        <w:pStyle w:val="ListParagraph"/>
+        <w:numPr>
+          <w:ilvl w:val="0"/>
+          <w:numId w:val="34"/>
+        </w:numPr>
+        <w:spacing w:before="120" w:after="120"/>
+        <w:ind w:left="2127"/>
+        <w:rPr>
+          <w:rFonts w:eastAsiaTheme="majorEastAsia"/>
+          <w:color w:val="000000" w:themeColor="text1"/>
+          <w:sz w:val="26"/>
+          <w:szCs w:val="32"/>
+        </w:rPr>
+      </w:pPr>
+      <w:proofErr w:type="gramStart"/>
+      <w:r>
+        <w:rPr>
+          <w:rFonts w:eastAsiaTheme="majorEastAsia"/>
+          <w:color w:val="000000" w:themeColor="text1"/>
+          <w:sz w:val="26"/>
+          <w:szCs w:val="32"/>
+        </w:rPr>
+        <w:t>deleteDish(</w:t>
+      </w:r>
+      <w:proofErr w:type="gramEnd"/>
+      <w:r>
+        <w:rPr>
+          <w:rFonts w:eastAsiaTheme="majorEastAsia"/>
+          <w:color w:val="000000" w:themeColor="text1"/>
+          <w:sz w:val="26"/>
+          <w:szCs w:val="32"/>
+        </w:rPr>
+        <w:t>Dish dish): Xóa món ăn của nhà hàng</w:t>
+      </w:r>
+    </w:p>
+    <w:p>
+      <w:pPr>
+        <w:pStyle w:val="ListParagraph"/>
+        <w:numPr>
+          <w:ilvl w:val="0"/>
+          <w:numId w:val="34"/>
+        </w:numPr>
+        <w:spacing w:before="120" w:after="120"/>
+        <w:ind w:left="2127"/>
+        <w:rPr>
+          <w:rFonts w:eastAsiaTheme="majorEastAsia"/>
+          <w:color w:val="000000" w:themeColor="text1"/>
+          <w:sz w:val="26"/>
+          <w:szCs w:val="32"/>
+        </w:rPr>
+      </w:pPr>
+      <w:proofErr w:type="gramStart"/>
+      <w:r>
+        <w:rPr>
+          <w:rFonts w:eastAsiaTheme="majorEastAsia"/>
+          <w:color w:val="000000" w:themeColor="text1"/>
+          <w:sz w:val="26"/>
+          <w:szCs w:val="32"/>
+        </w:rPr>
+        <w:t>loadRestaurant(</w:t>
+      </w:r>
+      <w:proofErr w:type="gramEnd"/>
+      <w:r>
+        <w:rPr>
+          <w:rFonts w:eastAsiaTheme="majorEastAsia"/>
+          <w:color w:val="000000" w:themeColor="text1"/>
+          <w:sz w:val="26"/>
+          <w:szCs w:val="32"/>
+        </w:rPr>
+        <w:t>Map data): Trả về đối tượng Restaurant từ data lấy được từ database (kiểu trả về: Restaurant)</w:t>
+      </w:r>
+    </w:p>
+    <w:p>
+      <w:pPr>
+        <w:pStyle w:val="ListParagraph"/>
+        <w:numPr>
+          <w:ilvl w:val="0"/>
+          <w:numId w:val="34"/>
+        </w:numPr>
+        <w:spacing w:before="120" w:after="120"/>
+        <w:ind w:left="2127"/>
+        <w:rPr>
+          <w:rFonts w:eastAsiaTheme="majorEastAsia"/>
+          <w:color w:val="000000" w:themeColor="text1"/>
+          <w:sz w:val="26"/>
+          <w:szCs w:val="32"/>
+        </w:rPr>
+      </w:pPr>
+      <w:proofErr w:type="gramStart"/>
+      <w:r>
+        <w:rPr>
+          <w:rFonts w:eastAsiaTheme="majorEastAsia"/>
+          <w:color w:val="000000" w:themeColor="text1"/>
+          <w:sz w:val="26"/>
+          <w:szCs w:val="32"/>
+        </w:rPr>
+        <w:t>addEvent(</w:t>
+      </w:r>
+      <w:proofErr w:type="gramEnd"/>
+      <w:r>
+        <w:rPr>
+          <w:rFonts w:eastAsiaTheme="majorEastAsia"/>
+          <w:color w:val="000000" w:themeColor="text1"/>
+          <w:sz w:val="26"/>
+          <w:szCs w:val="32"/>
+        </w:rPr>
+        <w:t>Event e): Thêm sự kiện cho nhà hàng</w:t>
+      </w:r>
+    </w:p>
+    <w:p>
+      <w:pPr>
+        <w:pStyle w:val="ListParagraph"/>
+        <w:numPr>
+          <w:ilvl w:val="0"/>
+          <w:numId w:val="34"/>
+        </w:numPr>
+        <w:spacing w:before="120" w:after="120"/>
+        <w:ind w:left="2127"/>
+        <w:rPr>
+          <w:rFonts w:eastAsiaTheme="majorEastAsia"/>
+          <w:color w:val="000000" w:themeColor="text1"/>
+          <w:sz w:val="26"/>
+          <w:szCs w:val="32"/>
+        </w:rPr>
+      </w:pPr>
+      <w:proofErr w:type="gramStart"/>
+      <w:r>
+        <w:rPr>
+          <w:rFonts w:eastAsiaTheme="majorEastAsia"/>
+          <w:color w:val="000000" w:themeColor="text1"/>
+          <w:sz w:val="26"/>
+          <w:szCs w:val="32"/>
+        </w:rPr>
+        <w:t>updateEvent(</w:t>
+      </w:r>
+      <w:proofErr w:type="gramEnd"/>
+      <w:r>
+        <w:rPr>
+          <w:rFonts w:eastAsiaTheme="majorEastAsia"/>
+          <w:color w:val="000000" w:themeColor="text1"/>
+          <w:sz w:val="26"/>
+          <w:szCs w:val="32"/>
+        </w:rPr>
+        <w:t>Event e): cập nhật sự kiện cho nhà hàng</w:t>
+      </w:r>
+    </w:p>
+    <w:p>
+      <w:pPr>
+        <w:pStyle w:val="ListParagraph"/>
+        <w:numPr>
+          <w:ilvl w:val="0"/>
+          <w:numId w:val="34"/>
+        </w:numPr>
+        <w:spacing w:before="120" w:after="120"/>
+        <w:ind w:left="2127"/>
+        <w:rPr>
+          <w:rFonts w:eastAsiaTheme="majorEastAsia"/>
+          <w:color w:val="000000" w:themeColor="text1"/>
+          <w:sz w:val="26"/>
+          <w:szCs w:val="32"/>
+        </w:rPr>
+      </w:pPr>
+      <w:proofErr w:type="gramStart"/>
+      <w:r>
+        <w:rPr>
+          <w:rFonts w:eastAsiaTheme="majorEastAsia"/>
+          <w:color w:val="000000" w:themeColor="text1"/>
+          <w:sz w:val="26"/>
+          <w:szCs w:val="32"/>
+        </w:rPr>
+        <w:t>deleteEvent(</w:t>
+      </w:r>
+      <w:proofErr w:type="gramEnd"/>
+      <w:r>
+        <w:rPr>
+          <w:rFonts w:eastAsiaTheme="majorEastAsia"/>
+          <w:color w:val="000000" w:themeColor="text1"/>
+          <w:sz w:val="26"/>
+          <w:szCs w:val="32"/>
+        </w:rPr>
+        <w:t>Event e): xóa sự kiện của nhà hàng</w:t>
+      </w:r>
+    </w:p>
+    <w:p>
+      <w:pPr>
+        <w:pStyle w:val="ListParagraph"/>
+        <w:numPr>
+          <w:ilvl w:val="0"/>
+          <w:numId w:val="29"/>
+        </w:numPr>
+        <w:spacing w:before="120" w:after="120"/>
+        <w:ind w:left="709"/>
+        <w:rPr>
+          <w:rFonts w:eastAsiaTheme="majorEastAsia"/>
+          <w:color w:val="000000" w:themeColor="text1"/>
+          <w:sz w:val="26"/>
+          <w:szCs w:val="32"/>
+        </w:rPr>
+      </w:pPr>
+      <w:r>
+        <w:rPr>
+          <w:rFonts w:eastAsiaTheme="majorEastAsia"/>
+          <w:color w:val="000000" w:themeColor="text1"/>
+          <w:sz w:val="26"/>
+          <w:szCs w:val="32"/>
+        </w:rPr>
+        <w:t>Customer: Lớp lưu thông tin khách hàng gồm thôn tin tài khoản, danh sách các đánh dấu</w:t>
+      </w:r>
+    </w:p>
+    <w:p>
+      <w:pPr>
+        <w:pStyle w:val="ListParagraph"/>
+        <w:numPr>
+          <w:ilvl w:val="0"/>
+          <w:numId w:val="30"/>
+        </w:numPr>
+        <w:spacing w:before="120" w:after="120"/>
+        <w:rPr>
+          <w:rFonts w:eastAsiaTheme="majorEastAsia"/>
+          <w:color w:val="000000" w:themeColor="text1"/>
+          <w:sz w:val="26"/>
+          <w:szCs w:val="32"/>
+        </w:rPr>
+      </w:pPr>
+      <w:r>
+        <w:rPr>
+          <w:rFonts w:eastAsiaTheme="majorEastAsia"/>
+          <w:color w:val="000000" w:themeColor="text1"/>
+          <w:sz w:val="26"/>
+          <w:szCs w:val="32"/>
+        </w:rPr>
+        <w:t>Các thuộc tính</w:t>
+      </w:r>
+    </w:p>
+    <w:p>
+      <w:pPr>
+        <w:pStyle w:val="ListParagraph"/>
+        <w:numPr>
+          <w:ilvl w:val="0"/>
+          <w:numId w:val="36"/>
+        </w:numPr>
+        <w:spacing w:before="120" w:after="120"/>
+        <w:ind w:left="2127"/>
+        <w:rPr>
+          <w:rFonts w:eastAsiaTheme="majorEastAsia"/>
+          <w:color w:val="000000" w:themeColor="text1"/>
+          <w:sz w:val="26"/>
+          <w:szCs w:val="32"/>
+        </w:rPr>
+      </w:pPr>
+      <w:r>
+        <w:rPr>
+          <w:rFonts w:eastAsiaTheme="majorEastAsia"/>
+          <w:color w:val="000000" w:themeColor="text1"/>
+          <w:sz w:val="26"/>
+          <w:szCs w:val="32"/>
+        </w:rPr>
+        <w:t>account (kế thừa từ class User): tên đăng nhập tài khoản (kiểu String)</w:t>
+      </w:r>
+    </w:p>
+    <w:p>
+      <w:pPr>
+        <w:pStyle w:val="ListParagraph"/>
+        <w:numPr>
+          <w:ilvl w:val="0"/>
+          <w:numId w:val="36"/>
+        </w:numPr>
+        <w:spacing w:before="120" w:after="120"/>
+        <w:ind w:left="2127"/>
+        <w:rPr>
+          <w:rFonts w:eastAsiaTheme="majorEastAsia"/>
+          <w:color w:val="000000" w:themeColor="text1"/>
+          <w:sz w:val="26"/>
+          <w:szCs w:val="32"/>
+        </w:rPr>
+      </w:pPr>
+      <w:r>
+        <w:rPr>
+          <w:rFonts w:eastAsiaTheme="majorEastAsia"/>
+          <w:color w:val="000000" w:themeColor="text1"/>
+          <w:sz w:val="26"/>
+          <w:szCs w:val="32"/>
+        </w:rPr>
+        <w:t>pasword (kế thừa từ class User): mật khẩu đăng nhập (kiểu String)</w:t>
+      </w:r>
+    </w:p>
+    <w:p>
+      <w:pPr>
+        <w:pStyle w:val="ListParagraph"/>
+        <w:numPr>
+          <w:ilvl w:val="0"/>
+          <w:numId w:val="36"/>
+        </w:numPr>
+        <w:spacing w:before="120" w:after="120"/>
+        <w:ind w:left="2127"/>
+        <w:rPr>
+          <w:rFonts w:eastAsiaTheme="majorEastAsia"/>
+          <w:color w:val="000000" w:themeColor="text1"/>
+          <w:sz w:val="26"/>
+          <w:szCs w:val="32"/>
+        </w:rPr>
+      </w:pPr>
+      <w:r>
+        <w:rPr>
+          <w:rFonts w:eastAsiaTheme="majorEastAsia"/>
+          <w:color w:val="000000" w:themeColor="text1"/>
+          <w:sz w:val="26"/>
+          <w:szCs w:val="32"/>
+        </w:rPr>
+        <w:t>fullname: họ tên của khách hàng (kiểu String)</w:t>
+      </w:r>
+    </w:p>
+    <w:p>
+      <w:pPr>
+        <w:pStyle w:val="ListParagraph"/>
+        <w:numPr>
+          <w:ilvl w:val="0"/>
+          <w:numId w:val="36"/>
+        </w:numPr>
+        <w:spacing w:before="120" w:after="120"/>
+        <w:ind w:left="2127"/>
+        <w:rPr>
+          <w:rFonts w:eastAsiaTheme="majorEastAsia"/>
+          <w:color w:val="000000" w:themeColor="text1"/>
+          <w:sz w:val="26"/>
+          <w:szCs w:val="32"/>
+        </w:rPr>
+      </w:pPr>
+      <w:r>
+        <w:rPr>
+          <w:rFonts w:eastAsiaTheme="majorEastAsia"/>
+          <w:color w:val="000000" w:themeColor="text1"/>
+          <w:sz w:val="26"/>
+          <w:szCs w:val="32"/>
+        </w:rPr>
+        <w:t>email: email của khách hàng (kiểu String)</w:t>
+      </w:r>
+    </w:p>
+    <w:p>
+      <w:pPr>
+        <w:pStyle w:val="ListParagraph"/>
+        <w:numPr>
+          <w:ilvl w:val="0"/>
+          <w:numId w:val="36"/>
+        </w:numPr>
+        <w:spacing w:before="120" w:after="120"/>
+        <w:ind w:left="2127"/>
+        <w:rPr>
+          <w:rFonts w:eastAsiaTheme="majorEastAsia"/>
+          <w:color w:val="000000" w:themeColor="text1"/>
+          <w:sz w:val="26"/>
+          <w:szCs w:val="32"/>
+        </w:rPr>
+      </w:pPr>
+      <w:r>
+        <w:rPr>
+          <w:rFonts w:eastAsiaTheme="majorEastAsia"/>
+          <w:color w:val="000000" w:themeColor="text1"/>
+          <w:sz w:val="26"/>
+          <w:szCs w:val="32"/>
+        </w:rPr>
+        <w:t>phone: điện thoại của khách hàng (kiểu String)</w:t>
+      </w:r>
+    </w:p>
+    <w:p>
+      <w:pPr>
+        <w:pStyle w:val="ListParagraph"/>
+        <w:numPr>
+          <w:ilvl w:val="0"/>
+          <w:numId w:val="36"/>
+        </w:numPr>
+        <w:spacing w:before="120" w:after="120"/>
+        <w:ind w:left="2127"/>
+        <w:rPr>
+          <w:rFonts w:eastAsiaTheme="majorEastAsia"/>
+          <w:color w:val="000000" w:themeColor="text1"/>
+          <w:sz w:val="26"/>
+          <w:szCs w:val="32"/>
+        </w:rPr>
+      </w:pPr>
+      <w:r>
+        <w:rPr>
+          <w:rFonts w:eastAsiaTheme="majorEastAsia"/>
+          <w:color w:val="000000" w:themeColor="text1"/>
+          <w:sz w:val="26"/>
+          <w:szCs w:val="32"/>
+        </w:rPr>
+        <w:t>avatarImageFile: tên file avatar của khách hàng (kiểu String)</w:t>
+      </w:r>
+    </w:p>
+    <w:p>
+      <w:pPr>
+        <w:pStyle w:val="ListParagraph"/>
+        <w:numPr>
+          <w:ilvl w:val="0"/>
+          <w:numId w:val="30"/>
+        </w:numPr>
+        <w:spacing w:before="120" w:after="120"/>
+        <w:rPr>
+          <w:rFonts w:eastAsiaTheme="majorEastAsia"/>
+          <w:color w:val="000000" w:themeColor="text1"/>
+          <w:sz w:val="26"/>
+          <w:szCs w:val="32"/>
+        </w:rPr>
+      </w:pPr>
+      <w:r>
+        <w:rPr>
+          <w:rFonts w:eastAsiaTheme="majorEastAsia"/>
+          <w:color w:val="000000" w:themeColor="text1"/>
+          <w:sz w:val="26"/>
+          <w:szCs w:val="32"/>
+        </w:rPr>
+        <w:t>Các phương thức</w:t>
+      </w:r>
+    </w:p>
+    <w:p>
+      <w:pPr>
+        <w:pStyle w:val="ListParagraph"/>
+        <w:numPr>
+          <w:ilvl w:val="0"/>
+          <w:numId w:val="38"/>
+        </w:numPr>
+        <w:spacing w:before="120" w:after="120"/>
+        <w:rPr>
+          <w:rFonts w:eastAsiaTheme="majorEastAsia"/>
+          <w:color w:val="000000" w:themeColor="text1"/>
+          <w:sz w:val="26"/>
+          <w:szCs w:val="32"/>
+        </w:rPr>
+      </w:pPr>
+      <w:proofErr w:type="gramStart"/>
+      <w:r>
+        <w:rPr>
+          <w:rFonts w:eastAsiaTheme="majorEastAsia"/>
+          <w:color w:val="000000" w:themeColor="text1"/>
+          <w:sz w:val="26"/>
+          <w:szCs w:val="32"/>
+        </w:rPr>
+        <w:t>login(</w:t>
+      </w:r>
+      <w:proofErr w:type="gramEnd"/>
+      <w:r>
+        <w:rPr>
+          <w:rFonts w:eastAsiaTheme="majorEastAsia"/>
+          <w:color w:val="000000" w:themeColor="text1"/>
+          <w:sz w:val="26"/>
+          <w:szCs w:val="32"/>
+        </w:rPr>
+        <w:t>) (kế thừa từ class User): đăng nhập</w:t>
+      </w:r>
+    </w:p>
+    <w:p>
+      <w:pPr>
+        <w:pStyle w:val="ListParagraph"/>
+        <w:numPr>
+          <w:ilvl w:val="0"/>
+          <w:numId w:val="38"/>
+        </w:numPr>
+        <w:spacing w:before="120" w:after="120"/>
+        <w:rPr>
+          <w:rFonts w:eastAsiaTheme="majorEastAsia"/>
+          <w:color w:val="000000" w:themeColor="text1"/>
+          <w:sz w:val="26"/>
+          <w:szCs w:val="32"/>
+        </w:rPr>
+      </w:pPr>
+      <w:proofErr w:type="gramStart"/>
+      <w:r>
+        <w:rPr>
+          <w:rFonts w:eastAsiaTheme="majorEastAsia"/>
+          <w:color w:val="000000" w:themeColor="text1"/>
+          <w:sz w:val="26"/>
+          <w:szCs w:val="32"/>
+        </w:rPr>
+        <w:t>register(</w:t>
+      </w:r>
+      <w:proofErr w:type="gramEnd"/>
+      <w:r>
+        <w:rPr>
+          <w:rFonts w:eastAsiaTheme="majorEastAsia"/>
+          <w:color w:val="000000" w:themeColor="text1"/>
+          <w:sz w:val="26"/>
+          <w:szCs w:val="32"/>
+        </w:rPr>
+        <w:t>) (kế thừa từ class User): đăng ký</w:t>
+      </w:r>
+    </w:p>
+    <w:p>
+      <w:pPr>
+        <w:pStyle w:val="ListParagraph"/>
+        <w:numPr>
+          <w:ilvl w:val="0"/>
+          <w:numId w:val="34"/>
+        </w:numPr>
+        <w:spacing w:before="120" w:after="120"/>
+        <w:ind w:left="2127"/>
+        <w:rPr>
+          <w:rFonts w:eastAsiaTheme="majorEastAsia"/>
+          <w:color w:val="000000" w:themeColor="text1"/>
+          <w:sz w:val="26"/>
+          <w:szCs w:val="32"/>
+        </w:rPr>
+      </w:pPr>
+      <w:proofErr w:type="gramStart"/>
+      <w:r>
+        <w:rPr>
+          <w:rFonts w:eastAsiaTheme="majorEastAsia"/>
+          <w:color w:val="000000" w:themeColor="text1"/>
+          <w:sz w:val="26"/>
+          <w:szCs w:val="32"/>
+        </w:rPr>
+        <w:t>create</w:t>
+      </w:r>
+      <w:r>
+        <w:rPr>
+          <w:rFonts w:eastAsiaTheme="majorEastAsia"/>
+          <w:color w:val="000000" w:themeColor="text1"/>
+          <w:sz w:val="26"/>
+          <w:szCs w:val="32"/>
+        </w:rPr>
+        <w:t>Customer</w:t>
+      </w:r>
+      <w:r>
+        <w:rPr>
+          <w:rFonts w:eastAsiaTheme="majorEastAsia"/>
+          <w:color w:val="000000" w:themeColor="text1"/>
+          <w:sz w:val="26"/>
+          <w:szCs w:val="32"/>
+        </w:rPr>
+        <w:t>Data(</w:t>
+      </w:r>
+      <w:proofErr w:type="gramEnd"/>
+      <w:r>
+        <w:rPr>
+          <w:rFonts w:eastAsiaTheme="majorEastAsia"/>
+          <w:color w:val="000000" w:themeColor="text1"/>
+          <w:sz w:val="26"/>
+          <w:szCs w:val="32"/>
+        </w:rPr>
+        <w:t xml:space="preserve">): gom dữ liệu của </w:t>
+      </w:r>
+      <w:r>
+        <w:rPr>
+          <w:rFonts w:eastAsiaTheme="majorEastAsia"/>
+          <w:color w:val="000000" w:themeColor="text1"/>
+          <w:sz w:val="26"/>
+          <w:szCs w:val="32"/>
+        </w:rPr>
+        <w:t>khách</w:t>
+      </w:r>
+      <w:r>
+        <w:rPr>
+          <w:rFonts w:eastAsiaTheme="majorEastAsia"/>
+          <w:color w:val="000000" w:themeColor="text1"/>
+          <w:sz w:val="26"/>
+          <w:szCs w:val="32"/>
+        </w:rPr>
+        <w:t xml:space="preserve"> hàng để thực hiện các thao tác với database (kiểu trả về: Map)</w:t>
+      </w:r>
+    </w:p>
+    <w:p>
+      <w:pPr>
+        <w:pStyle w:val="ListParagraph"/>
+        <w:numPr>
+          <w:ilvl w:val="0"/>
+          <w:numId w:val="34"/>
+        </w:numPr>
+        <w:spacing w:before="120" w:after="120"/>
+        <w:ind w:left="2127"/>
+        <w:rPr>
+          <w:rFonts w:eastAsiaTheme="majorEastAsia"/>
+          <w:color w:val="000000" w:themeColor="text1"/>
+          <w:sz w:val="26"/>
+          <w:szCs w:val="32"/>
+        </w:rPr>
+      </w:pPr>
+      <w:proofErr w:type="gramStart"/>
+      <w:r>
+        <w:rPr>
+          <w:rFonts w:eastAsiaTheme="majorEastAsia"/>
+          <w:color w:val="000000" w:themeColor="text1"/>
+          <w:sz w:val="26"/>
+          <w:szCs w:val="32"/>
+        </w:rPr>
+        <w:t>add(</w:t>
+      </w:r>
+      <w:proofErr w:type="gramEnd"/>
+      <w:r>
+        <w:rPr>
+          <w:rFonts w:eastAsiaTheme="majorEastAsia"/>
+          <w:color w:val="000000" w:themeColor="text1"/>
+          <w:sz w:val="26"/>
+          <w:szCs w:val="32"/>
+        </w:rPr>
+        <w:t xml:space="preserve">) (kế thừa từ class User): thêm </w:t>
+      </w:r>
+      <w:r>
+        <w:rPr>
+          <w:rFonts w:eastAsiaTheme="majorEastAsia"/>
+          <w:color w:val="000000" w:themeColor="text1"/>
+          <w:sz w:val="26"/>
+          <w:szCs w:val="32"/>
+        </w:rPr>
+        <w:t>khách hàng</w:t>
+      </w:r>
+      <w:r>
+        <w:rPr>
+          <w:rFonts w:eastAsiaTheme="majorEastAsia"/>
+          <w:color w:val="000000" w:themeColor="text1"/>
+          <w:sz w:val="26"/>
+          <w:szCs w:val="32"/>
+        </w:rPr>
+        <w:t xml:space="preserve"> vào database</w:t>
+      </w:r>
+    </w:p>
+    <w:p>
+      <w:pPr>
+        <w:pStyle w:val="ListParagraph"/>
+        <w:numPr>
+          <w:ilvl w:val="0"/>
+          <w:numId w:val="34"/>
+        </w:numPr>
+        <w:spacing w:before="120" w:after="120"/>
+        <w:ind w:left="2127"/>
+        <w:rPr>
+          <w:rFonts w:eastAsiaTheme="majorEastAsia"/>
+          <w:color w:val="000000" w:themeColor="text1"/>
+          <w:sz w:val="26"/>
+          <w:szCs w:val="32"/>
+        </w:rPr>
+      </w:pPr>
+      <w:proofErr w:type="gramStart"/>
+      <w:r>
+        <w:rPr>
+          <w:rFonts w:eastAsiaTheme="majorEastAsia"/>
+          <w:color w:val="000000" w:themeColor="text1"/>
+          <w:sz w:val="26"/>
+          <w:szCs w:val="32"/>
+        </w:rPr>
+        <w:t>update</w:t>
+      </w:r>
+      <w:r>
+        <w:rPr>
+          <w:rFonts w:eastAsiaTheme="majorEastAsia"/>
+          <w:color w:val="000000" w:themeColor="text1"/>
+          <w:sz w:val="26"/>
+          <w:szCs w:val="32"/>
+        </w:rPr>
+        <w:t>Information</w:t>
+      </w:r>
+      <w:r>
+        <w:rPr>
+          <w:rFonts w:eastAsiaTheme="majorEastAsia"/>
+          <w:color w:val="000000" w:themeColor="text1"/>
+          <w:sz w:val="26"/>
+          <w:szCs w:val="32"/>
+        </w:rPr>
+        <w:t>(</w:t>
+      </w:r>
+      <w:proofErr w:type="gramEnd"/>
+      <w:r>
+        <w:rPr>
+          <w:rFonts w:eastAsiaTheme="majorEastAsia"/>
+          <w:color w:val="000000" w:themeColor="text1"/>
+          <w:sz w:val="26"/>
+          <w:szCs w:val="32"/>
+        </w:rPr>
+        <w:t>): cập nhật thông tin tài khoản</w:t>
+      </w:r>
+    </w:p>
+    <w:p>
+      <w:pPr>
+        <w:pStyle w:val="ListParagraph"/>
+        <w:numPr>
+          <w:ilvl w:val="0"/>
+          <w:numId w:val="34"/>
+        </w:numPr>
+        <w:spacing w:before="120" w:after="120"/>
+        <w:ind w:left="2127"/>
+        <w:rPr>
+          <w:rFonts w:eastAsiaTheme="majorEastAsia"/>
+          <w:color w:val="000000" w:themeColor="text1"/>
+          <w:sz w:val="26"/>
+          <w:szCs w:val="32"/>
+        </w:rPr>
+      </w:pPr>
+      <w:proofErr w:type="gramStart"/>
+      <w:r>
+        <w:rPr>
+          <w:rFonts w:eastAsiaTheme="majorEastAsia"/>
+          <w:color w:val="000000" w:themeColor="text1"/>
+          <w:sz w:val="26"/>
+          <w:szCs w:val="32"/>
+        </w:rPr>
+        <w:lastRenderedPageBreak/>
+        <w:t>add</w:t>
+      </w:r>
+      <w:r>
+        <w:rPr>
+          <w:rFonts w:eastAsiaTheme="majorEastAsia"/>
+          <w:color w:val="000000" w:themeColor="text1"/>
+          <w:sz w:val="26"/>
+          <w:szCs w:val="32"/>
+        </w:rPr>
+        <w:t>Mark</w:t>
+      </w:r>
+      <w:r>
+        <w:rPr>
+          <w:rFonts w:eastAsiaTheme="majorEastAsia"/>
+          <w:color w:val="000000" w:themeColor="text1"/>
+          <w:sz w:val="26"/>
+          <w:szCs w:val="32"/>
+        </w:rPr>
+        <w:t>(</w:t>
+      </w:r>
+      <w:proofErr w:type="gramEnd"/>
+      <w:r>
+        <w:rPr>
+          <w:rFonts w:eastAsiaTheme="majorEastAsia"/>
+          <w:color w:val="000000" w:themeColor="text1"/>
+          <w:sz w:val="26"/>
+          <w:szCs w:val="32"/>
+        </w:rPr>
+        <w:t>Mark mark</w:t>
+      </w:r>
+      <w:r>
+        <w:rPr>
+          <w:rFonts w:eastAsiaTheme="majorEastAsia"/>
+          <w:color w:val="000000" w:themeColor="text1"/>
+          <w:sz w:val="26"/>
+          <w:szCs w:val="32"/>
+        </w:rPr>
+        <w:t>): Thêm</w:t>
+      </w:r>
+      <w:r>
+        <w:rPr>
+          <w:rFonts w:eastAsiaTheme="majorEastAsia"/>
+          <w:color w:val="000000" w:themeColor="text1"/>
+          <w:sz w:val="26"/>
+          <w:szCs w:val="32"/>
+        </w:rPr>
+        <w:t xml:space="preserve"> đánh dấu cho</w:t>
+      </w:r>
+      <w:r>
+        <w:rPr>
+          <w:rFonts w:eastAsiaTheme="majorEastAsia"/>
+          <w:color w:val="000000" w:themeColor="text1"/>
+          <w:sz w:val="26"/>
+          <w:szCs w:val="32"/>
+        </w:rPr>
+        <w:t xml:space="preserve"> món ăn</w:t>
+      </w:r>
+      <w:r>
+        <w:rPr>
+          <w:rFonts w:eastAsiaTheme="majorEastAsia"/>
+          <w:color w:val="000000" w:themeColor="text1"/>
+          <w:sz w:val="26"/>
+          <w:szCs w:val="32"/>
+        </w:rPr>
+        <w:t xml:space="preserve"> hoặc nhà hàng</w:t>
+      </w:r>
+    </w:p>
+    <w:p>
+      <w:pPr>
+        <w:pStyle w:val="ListParagraph"/>
+        <w:numPr>
+          <w:ilvl w:val="0"/>
+          <w:numId w:val="34"/>
+        </w:numPr>
+        <w:spacing w:before="120" w:after="120"/>
+        <w:ind w:left="2127"/>
+        <w:rPr>
+          <w:rFonts w:eastAsiaTheme="majorEastAsia"/>
+          <w:color w:val="000000" w:themeColor="text1"/>
+          <w:sz w:val="26"/>
+          <w:szCs w:val="32"/>
+        </w:rPr>
+      </w:pPr>
+      <w:proofErr w:type="gramStart"/>
+      <w:r>
+        <w:rPr>
+          <w:rFonts w:eastAsiaTheme="majorEastAsia"/>
+          <w:color w:val="000000" w:themeColor="text1"/>
+          <w:sz w:val="26"/>
+          <w:szCs w:val="32"/>
+        </w:rPr>
+        <w:t>delete</w:t>
+      </w:r>
+      <w:r>
+        <w:rPr>
+          <w:rFonts w:eastAsiaTheme="majorEastAsia"/>
+          <w:color w:val="000000" w:themeColor="text1"/>
+          <w:sz w:val="26"/>
+          <w:szCs w:val="32"/>
+        </w:rPr>
+        <w:t>Mark</w:t>
+      </w:r>
+      <w:r>
+        <w:rPr>
+          <w:rFonts w:eastAsiaTheme="majorEastAsia"/>
+          <w:color w:val="000000" w:themeColor="text1"/>
+          <w:sz w:val="26"/>
+          <w:szCs w:val="32"/>
+        </w:rPr>
+        <w:t>(</w:t>
+      </w:r>
+      <w:proofErr w:type="gramEnd"/>
+      <w:r>
+        <w:rPr>
+          <w:rFonts w:eastAsiaTheme="majorEastAsia"/>
+          <w:color w:val="000000" w:themeColor="text1"/>
+          <w:sz w:val="26"/>
+          <w:szCs w:val="32"/>
+        </w:rPr>
+        <w:t>Mark mark</w:t>
+      </w:r>
+      <w:r>
+        <w:rPr>
+          <w:rFonts w:eastAsiaTheme="majorEastAsia"/>
+          <w:color w:val="000000" w:themeColor="text1"/>
+          <w:sz w:val="26"/>
+          <w:szCs w:val="32"/>
+        </w:rPr>
+        <w:t xml:space="preserve">): Xóa </w:t>
+      </w:r>
+      <w:r>
+        <w:rPr>
+          <w:rFonts w:eastAsiaTheme="majorEastAsia"/>
+          <w:color w:val="000000" w:themeColor="text1"/>
+          <w:sz w:val="26"/>
+          <w:szCs w:val="32"/>
+        </w:rPr>
+        <w:t>đánh dấu món ăn hoặc nhà hàng</w:t>
+      </w:r>
+    </w:p>
+    <w:p>
+      <w:pPr>
+        <w:rPr>
+          <w:rFonts w:eastAsiaTheme="majorEastAsia"/>
+          <w:b/>
+          <w:color w:val="000000" w:themeColor="text1"/>
+          <w:sz w:val="30"/>
+          <w:szCs w:val="32"/>
+        </w:rPr>
+      </w:pPr>
+      <w:bookmarkStart w:id="5" w:name="_Toc529970610"/>
       <w:r>
         <w:rPr>
           <w:b/>
@@ -4109,7 +6296,6 @@
           <w:sz w:val="30"/>
         </w:rPr>
       </w:pPr>
-      <w:bookmarkStart w:id="4" w:name="_Toc529970610"/>
       <w:r>
         <w:rPr>
           <w:rFonts w:ascii="Times New Roman" w:hAnsi="Times New Roman" w:cs="Times New Roman"/>
@@ -4120,7 +6306,7 @@
         <w:lastRenderedPageBreak/>
         <w:t>SYSTEM ARCHITECTURE AND SYSTEM DESIGN</w:t>
       </w:r>
-      <w:bookmarkEnd w:id="4"/>
+      <w:bookmarkEnd w:id="5"/>
     </w:p>
     <w:p>
       <w:pPr>
@@ -4139,7 +6325,7 @@
           <w:sz w:val="26"/>
         </w:rPr>
       </w:pPr>
-      <w:bookmarkStart w:id="5" w:name="_Toc529970611"/>
+      <w:bookmarkStart w:id="6" w:name="_Toc529970611"/>
       <w:r>
         <w:rPr>
           <w:rFonts w:eastAsiaTheme="majorEastAsia"/>
@@ -4148,7 +6334,7 @@
         </w:rPr>
         <w:t>Architectural Styles</w:t>
       </w:r>
-      <w:bookmarkEnd w:id="5"/>
+      <w:bookmarkEnd w:id="6"/>
     </w:p>
     <w:p>
       <w:pPr>
@@ -4167,7 +6353,7 @@
           <w:sz w:val="26"/>
         </w:rPr>
       </w:pPr>
-      <w:bookmarkStart w:id="6" w:name="_Toc529970612"/>
+      <w:bookmarkStart w:id="7" w:name="_Toc529970612"/>
       <w:r>
         <w:rPr>
           <w:rFonts w:eastAsiaTheme="majorEastAsia"/>
@@ -4176,7 +6362,7 @@
         </w:rPr>
         <w:t>Identifying Subsystems</w:t>
       </w:r>
-      <w:bookmarkEnd w:id="6"/>
+      <w:bookmarkEnd w:id="7"/>
     </w:p>
     <w:p>
       <w:pPr>
@@ -4195,7 +6381,7 @@
           <w:sz w:val="26"/>
         </w:rPr>
       </w:pPr>
-      <w:bookmarkStart w:id="7" w:name="_Toc529970613"/>
+      <w:bookmarkStart w:id="8" w:name="_Toc529970613"/>
       <w:r>
         <w:rPr>
           <w:rFonts w:eastAsiaTheme="majorEastAsia"/>
@@ -4204,7 +6390,7 @@
         </w:rPr>
         <w:t>Persistent Data Storage</w:t>
       </w:r>
-      <w:bookmarkEnd w:id="7"/>
+      <w:bookmarkEnd w:id="8"/>
     </w:p>
     <w:p>
       <w:pPr>
@@ -4251,8 +6437,6 @@
         </w:rPr>
         <w:t>Hệ thống lưu các file resources như hình ảnh về nhà hàng, món ăn,… trên Storage trên Firebase.</w:t>
       </w:r>
-      <w:bookmarkStart w:id="8" w:name="_GoBack"/>
-      <w:bookmarkEnd w:id="8"/>
     </w:p>
     <w:p>
       <w:pPr>
@@ -5185,6 +7369,119 @@
     </w:lvl>
   </w:abstractNum>
   <w:abstractNum w:abstractNumId="1" w15:restartNumberingAfterBreak="0">
+    <w:nsid w:val="06DE1FF4"/>
+    <w:multiLevelType w:val="hybridMultilevel"/>
+    <w:tmpl w:val="26A4ABE8"/>
+    <w:lvl w:ilvl="0" w:tplc="D396C5E4">
+      <w:start w:val="5"/>
+      <w:numFmt w:val="bullet"/>
+      <w:lvlText w:val="-"/>
+      <w:lvlJc w:val="right"/>
+      <w:pPr>
+        <w:ind w:left="1429" w:hanging="360"/>
+      </w:pPr>
+      <w:rPr>
+        <w:rFonts w:ascii="Times New Roman" w:eastAsia="Calibri" w:hAnsi="Times New Roman" w:cs="Times New Roman" w:hint="default"/>
+      </w:rPr>
+    </w:lvl>
+    <w:lvl w:ilvl="1" w:tplc="04090003" w:tentative="1">
+      <w:start w:val="1"/>
+      <w:numFmt w:val="bullet"/>
+      <w:lvlText w:val="o"/>
+      <w:lvlJc w:val="left"/>
+      <w:pPr>
+        <w:ind w:left="2149" w:hanging="360"/>
+      </w:pPr>
+      <w:rPr>
+        <w:rFonts w:ascii="Courier New" w:hAnsi="Courier New" w:cs="Courier New" w:hint="default"/>
+      </w:rPr>
+    </w:lvl>
+    <w:lvl w:ilvl="2" w:tplc="04090005" w:tentative="1">
+      <w:start w:val="1"/>
+      <w:numFmt w:val="bullet"/>
+      <w:lvlText w:val=""/>
+      <w:lvlJc w:val="left"/>
+      <w:pPr>
+        <w:ind w:left="2869" w:hanging="360"/>
+      </w:pPr>
+      <w:rPr>
+        <w:rFonts w:ascii="Wingdings" w:hAnsi="Wingdings" w:hint="default"/>
+      </w:rPr>
+    </w:lvl>
+    <w:lvl w:ilvl="3" w:tplc="04090001" w:tentative="1">
+      <w:start w:val="1"/>
+      <w:numFmt w:val="bullet"/>
+      <w:lvlText w:val=""/>
+      <w:lvlJc w:val="left"/>
+      <w:pPr>
+        <w:ind w:left="3589" w:hanging="360"/>
+      </w:pPr>
+      <w:rPr>
+        <w:rFonts w:ascii="Symbol" w:hAnsi="Symbol" w:hint="default"/>
+      </w:rPr>
+    </w:lvl>
+    <w:lvl w:ilvl="4" w:tplc="04090003" w:tentative="1">
+      <w:start w:val="1"/>
+      <w:numFmt w:val="bullet"/>
+      <w:lvlText w:val="o"/>
+      <w:lvlJc w:val="left"/>
+      <w:pPr>
+        <w:ind w:left="4309" w:hanging="360"/>
+      </w:pPr>
+      <w:rPr>
+        <w:rFonts w:ascii="Courier New" w:hAnsi="Courier New" w:cs="Courier New" w:hint="default"/>
+      </w:rPr>
+    </w:lvl>
+    <w:lvl w:ilvl="5" w:tplc="04090005" w:tentative="1">
+      <w:start w:val="1"/>
+      <w:numFmt w:val="bullet"/>
+      <w:lvlText w:val=""/>
+      <w:lvlJc w:val="left"/>
+      <w:pPr>
+        <w:ind w:left="5029" w:hanging="360"/>
+      </w:pPr>
+      <w:rPr>
+        <w:rFonts w:ascii="Wingdings" w:hAnsi="Wingdings" w:hint="default"/>
+      </w:rPr>
+    </w:lvl>
+    <w:lvl w:ilvl="6" w:tplc="04090001" w:tentative="1">
+      <w:start w:val="1"/>
+      <w:numFmt w:val="bullet"/>
+      <w:lvlText w:val=""/>
+      <w:lvlJc w:val="left"/>
+      <w:pPr>
+        <w:ind w:left="5749" w:hanging="360"/>
+      </w:pPr>
+      <w:rPr>
+        <w:rFonts w:ascii="Symbol" w:hAnsi="Symbol" w:hint="default"/>
+      </w:rPr>
+    </w:lvl>
+    <w:lvl w:ilvl="7" w:tplc="04090003" w:tentative="1">
+      <w:start w:val="1"/>
+      <w:numFmt w:val="bullet"/>
+      <w:lvlText w:val="o"/>
+      <w:lvlJc w:val="left"/>
+      <w:pPr>
+        <w:ind w:left="6469" w:hanging="360"/>
+      </w:pPr>
+      <w:rPr>
+        <w:rFonts w:ascii="Courier New" w:hAnsi="Courier New" w:cs="Courier New" w:hint="default"/>
+      </w:rPr>
+    </w:lvl>
+    <w:lvl w:ilvl="8" w:tplc="04090005" w:tentative="1">
+      <w:start w:val="1"/>
+      <w:numFmt w:val="bullet"/>
+      <w:lvlText w:val=""/>
+      <w:lvlJc w:val="left"/>
+      <w:pPr>
+        <w:ind w:left="7189" w:hanging="360"/>
+      </w:pPr>
+      <w:rPr>
+        <w:rFonts w:ascii="Wingdings" w:hAnsi="Wingdings" w:hint="default"/>
+      </w:rPr>
+    </w:lvl>
+  </w:abstractNum>
+  <w:abstractNum w:abstractNumId="2" w15:restartNumberingAfterBreak="0">
     <w:nsid w:val="08141521"/>
     <w:multiLevelType w:val="hybridMultilevel"/>
     <w:tmpl w:val="47CE120C"/>
@@ -5297,7 +7594,7 @@
       </w:rPr>
     </w:lvl>
   </w:abstractNum>
-  <w:abstractNum w:abstractNumId="2" w15:restartNumberingAfterBreak="0">
+  <w:abstractNum w:abstractNumId="3" w15:restartNumberingAfterBreak="0">
     <w:nsid w:val="10220902"/>
     <w:multiLevelType w:val="hybridMultilevel"/>
     <w:tmpl w:val="A21C896A"/>
@@ -5383,7 +7680,7 @@
       </w:pPr>
     </w:lvl>
   </w:abstractNum>
-  <w:abstractNum w:abstractNumId="3" w15:restartNumberingAfterBreak="0">
+  <w:abstractNum w:abstractNumId="4" w15:restartNumberingAfterBreak="0">
     <w:nsid w:val="1173262D"/>
     <w:multiLevelType w:val="hybridMultilevel"/>
     <w:tmpl w:val="39B2CFB6"/>
@@ -5498,7 +7795,7 @@
       </w:rPr>
     </w:lvl>
   </w:abstractNum>
-  <w:abstractNum w:abstractNumId="4" w15:restartNumberingAfterBreak="0">
+  <w:abstractNum w:abstractNumId="5" w15:restartNumberingAfterBreak="0">
     <w:nsid w:val="14B05E0F"/>
     <w:multiLevelType w:val="hybridMultilevel"/>
     <w:tmpl w:val="6452092E"/>
@@ -5584,7 +7881,7 @@
       </w:pPr>
     </w:lvl>
   </w:abstractNum>
-  <w:abstractNum w:abstractNumId="5" w15:restartNumberingAfterBreak="0">
+  <w:abstractNum w:abstractNumId="6" w15:restartNumberingAfterBreak="0">
     <w:nsid w:val="19ED5840"/>
     <w:multiLevelType w:val="hybridMultilevel"/>
     <w:tmpl w:val="1B7491BC"/>
@@ -5673,7 +7970,7 @@
       </w:pPr>
     </w:lvl>
   </w:abstractNum>
-  <w:abstractNum w:abstractNumId="6" w15:restartNumberingAfterBreak="0">
+  <w:abstractNum w:abstractNumId="7" w15:restartNumberingAfterBreak="0">
     <w:nsid w:val="1A490D31"/>
     <w:multiLevelType w:val="hybridMultilevel"/>
     <w:tmpl w:val="82626E24"/>
@@ -5759,7 +8056,7 @@
       </w:pPr>
     </w:lvl>
   </w:abstractNum>
-  <w:abstractNum w:abstractNumId="7" w15:restartNumberingAfterBreak="0">
+  <w:abstractNum w:abstractNumId="8" w15:restartNumberingAfterBreak="0">
     <w:nsid w:val="1ADD57E2"/>
     <w:multiLevelType w:val="hybridMultilevel"/>
     <w:tmpl w:val="9FE80D66"/>
@@ -5848,7 +8145,7 @@
       </w:pPr>
     </w:lvl>
   </w:abstractNum>
-  <w:abstractNum w:abstractNumId="8" w15:restartNumberingAfterBreak="0">
+  <w:abstractNum w:abstractNumId="9" w15:restartNumberingAfterBreak="0">
     <w:nsid w:val="1C7435A7"/>
     <w:multiLevelType w:val="hybridMultilevel"/>
     <w:tmpl w:val="EA22C28C"/>
@@ -5934,7 +8231,7 @@
       </w:pPr>
     </w:lvl>
   </w:abstractNum>
-  <w:abstractNum w:abstractNumId="9" w15:restartNumberingAfterBreak="0">
+  <w:abstractNum w:abstractNumId="10" w15:restartNumberingAfterBreak="0">
     <w:nsid w:val="1DE808ED"/>
     <w:multiLevelType w:val="hybridMultilevel"/>
     <w:tmpl w:val="7AEE63B8"/>
@@ -6023,7 +8320,7 @@
       </w:pPr>
     </w:lvl>
   </w:abstractNum>
-  <w:abstractNum w:abstractNumId="10" w15:restartNumberingAfterBreak="0">
+  <w:abstractNum w:abstractNumId="11" w15:restartNumberingAfterBreak="0">
     <w:nsid w:val="22D15479"/>
     <w:multiLevelType w:val="hybridMultilevel"/>
     <w:tmpl w:val="5C1E44F4"/>
@@ -6138,7 +8435,7 @@
       </w:rPr>
     </w:lvl>
   </w:abstractNum>
-  <w:abstractNum w:abstractNumId="11" w15:restartNumberingAfterBreak="0">
+  <w:abstractNum w:abstractNumId="12" w15:restartNumberingAfterBreak="0">
     <w:nsid w:val="26A12C60"/>
     <w:multiLevelType w:val="hybridMultilevel"/>
     <w:tmpl w:val="498E633E"/>
@@ -6251,7 +8548,7 @@
       </w:rPr>
     </w:lvl>
   </w:abstractNum>
-  <w:abstractNum w:abstractNumId="12" w15:restartNumberingAfterBreak="0">
+  <w:abstractNum w:abstractNumId="13" w15:restartNumberingAfterBreak="0">
     <w:nsid w:val="28946AF8"/>
     <w:multiLevelType w:val="hybridMultilevel"/>
     <w:tmpl w:val="B832C9D2"/>
@@ -6366,7 +8663,120 @@
       </w:rPr>
     </w:lvl>
   </w:abstractNum>
-  <w:abstractNum w:abstractNumId="13" w15:restartNumberingAfterBreak="0">
+  <w:abstractNum w:abstractNumId="14" w15:restartNumberingAfterBreak="0">
+    <w:nsid w:val="2D3D482E"/>
+    <w:multiLevelType w:val="hybridMultilevel"/>
+    <w:tmpl w:val="87A06B6C"/>
+    <w:lvl w:ilvl="0" w:tplc="D396C5E4">
+      <w:start w:val="5"/>
+      <w:numFmt w:val="bullet"/>
+      <w:lvlText w:val="-"/>
+      <w:lvlJc w:val="right"/>
+      <w:pPr>
+        <w:ind w:left="2149" w:hanging="360"/>
+      </w:pPr>
+      <w:rPr>
+        <w:rFonts w:ascii="Times New Roman" w:eastAsia="Calibri" w:hAnsi="Times New Roman" w:cs="Times New Roman" w:hint="default"/>
+      </w:rPr>
+    </w:lvl>
+    <w:lvl w:ilvl="1" w:tplc="04090003" w:tentative="1">
+      <w:start w:val="1"/>
+      <w:numFmt w:val="bullet"/>
+      <w:lvlText w:val="o"/>
+      <w:lvlJc w:val="left"/>
+      <w:pPr>
+        <w:ind w:left="2869" w:hanging="360"/>
+      </w:pPr>
+      <w:rPr>
+        <w:rFonts w:ascii="Courier New" w:hAnsi="Courier New" w:cs="Courier New" w:hint="default"/>
+      </w:rPr>
+    </w:lvl>
+    <w:lvl w:ilvl="2" w:tplc="04090005" w:tentative="1">
+      <w:start w:val="1"/>
+      <w:numFmt w:val="bullet"/>
+      <w:lvlText w:val=""/>
+      <w:lvlJc w:val="left"/>
+      <w:pPr>
+        <w:ind w:left="3589" w:hanging="360"/>
+      </w:pPr>
+      <w:rPr>
+        <w:rFonts w:ascii="Wingdings" w:hAnsi="Wingdings" w:hint="default"/>
+      </w:rPr>
+    </w:lvl>
+    <w:lvl w:ilvl="3" w:tplc="04090001" w:tentative="1">
+      <w:start w:val="1"/>
+      <w:numFmt w:val="bullet"/>
+      <w:lvlText w:val=""/>
+      <w:lvlJc w:val="left"/>
+      <w:pPr>
+        <w:ind w:left="4309" w:hanging="360"/>
+      </w:pPr>
+      <w:rPr>
+        <w:rFonts w:ascii="Symbol" w:hAnsi="Symbol" w:hint="default"/>
+      </w:rPr>
+    </w:lvl>
+    <w:lvl w:ilvl="4" w:tplc="04090003" w:tentative="1">
+      <w:start w:val="1"/>
+      <w:numFmt w:val="bullet"/>
+      <w:lvlText w:val="o"/>
+      <w:lvlJc w:val="left"/>
+      <w:pPr>
+        <w:ind w:left="5029" w:hanging="360"/>
+      </w:pPr>
+      <w:rPr>
+        <w:rFonts w:ascii="Courier New" w:hAnsi="Courier New" w:cs="Courier New" w:hint="default"/>
+      </w:rPr>
+    </w:lvl>
+    <w:lvl w:ilvl="5" w:tplc="04090005" w:tentative="1">
+      <w:start w:val="1"/>
+      <w:numFmt w:val="bullet"/>
+      <w:lvlText w:val=""/>
+      <w:lvlJc w:val="left"/>
+      <w:pPr>
+        <w:ind w:left="5749" w:hanging="360"/>
+      </w:pPr>
+      <w:rPr>
+        <w:rFonts w:ascii="Wingdings" w:hAnsi="Wingdings" w:hint="default"/>
+      </w:rPr>
+    </w:lvl>
+    <w:lvl w:ilvl="6" w:tplc="04090001" w:tentative="1">
+      <w:start w:val="1"/>
+      <w:numFmt w:val="bullet"/>
+      <w:lvlText w:val=""/>
+      <w:lvlJc w:val="left"/>
+      <w:pPr>
+        <w:ind w:left="6469" w:hanging="360"/>
+      </w:pPr>
+      <w:rPr>
+        <w:rFonts w:ascii="Symbol" w:hAnsi="Symbol" w:hint="default"/>
+      </w:rPr>
+    </w:lvl>
+    <w:lvl w:ilvl="7" w:tplc="04090003" w:tentative="1">
+      <w:start w:val="1"/>
+      <w:numFmt w:val="bullet"/>
+      <w:lvlText w:val="o"/>
+      <w:lvlJc w:val="left"/>
+      <w:pPr>
+        <w:ind w:left="7189" w:hanging="360"/>
+      </w:pPr>
+      <w:rPr>
+        <w:rFonts w:ascii="Courier New" w:hAnsi="Courier New" w:cs="Courier New" w:hint="default"/>
+      </w:rPr>
+    </w:lvl>
+    <w:lvl w:ilvl="8" w:tplc="04090005" w:tentative="1">
+      <w:start w:val="1"/>
+      <w:numFmt w:val="bullet"/>
+      <w:lvlText w:val=""/>
+      <w:lvlJc w:val="left"/>
+      <w:pPr>
+        <w:ind w:left="7909" w:hanging="360"/>
+      </w:pPr>
+      <w:rPr>
+        <w:rFonts w:ascii="Wingdings" w:hAnsi="Wingdings" w:hint="default"/>
+      </w:rPr>
+    </w:lvl>
+  </w:abstractNum>
+  <w:abstractNum w:abstractNumId="15" w15:restartNumberingAfterBreak="0">
     <w:nsid w:val="2E5366A0"/>
     <w:multiLevelType w:val="hybridMultilevel"/>
     <w:tmpl w:val="7736B58A"/>
@@ -6481,7 +8891,120 @@
       </w:rPr>
     </w:lvl>
   </w:abstractNum>
-  <w:abstractNum w:abstractNumId="14" w15:restartNumberingAfterBreak="0">
+  <w:abstractNum w:abstractNumId="16" w15:restartNumberingAfterBreak="0">
+    <w:nsid w:val="2FD95B49"/>
+    <w:multiLevelType w:val="hybridMultilevel"/>
+    <w:tmpl w:val="8B4208C6"/>
+    <w:lvl w:ilvl="0" w:tplc="D396C5E4">
+      <w:start w:val="5"/>
+      <w:numFmt w:val="bullet"/>
+      <w:lvlText w:val="-"/>
+      <w:lvlJc w:val="right"/>
+      <w:pPr>
+        <w:ind w:left="2149" w:hanging="360"/>
+      </w:pPr>
+      <w:rPr>
+        <w:rFonts w:ascii="Times New Roman" w:eastAsia="Calibri" w:hAnsi="Times New Roman" w:cs="Times New Roman" w:hint="default"/>
+      </w:rPr>
+    </w:lvl>
+    <w:lvl w:ilvl="1" w:tplc="04090003" w:tentative="1">
+      <w:start w:val="1"/>
+      <w:numFmt w:val="bullet"/>
+      <w:lvlText w:val="o"/>
+      <w:lvlJc w:val="left"/>
+      <w:pPr>
+        <w:ind w:left="2869" w:hanging="360"/>
+      </w:pPr>
+      <w:rPr>
+        <w:rFonts w:ascii="Courier New" w:hAnsi="Courier New" w:cs="Courier New" w:hint="default"/>
+      </w:rPr>
+    </w:lvl>
+    <w:lvl w:ilvl="2" w:tplc="04090005" w:tentative="1">
+      <w:start w:val="1"/>
+      <w:numFmt w:val="bullet"/>
+      <w:lvlText w:val=""/>
+      <w:lvlJc w:val="left"/>
+      <w:pPr>
+        <w:ind w:left="3589" w:hanging="360"/>
+      </w:pPr>
+      <w:rPr>
+        <w:rFonts w:ascii="Wingdings" w:hAnsi="Wingdings" w:hint="default"/>
+      </w:rPr>
+    </w:lvl>
+    <w:lvl w:ilvl="3" w:tplc="04090001" w:tentative="1">
+      <w:start w:val="1"/>
+      <w:numFmt w:val="bullet"/>
+      <w:lvlText w:val=""/>
+      <w:lvlJc w:val="left"/>
+      <w:pPr>
+        <w:ind w:left="4309" w:hanging="360"/>
+      </w:pPr>
+      <w:rPr>
+        <w:rFonts w:ascii="Symbol" w:hAnsi="Symbol" w:hint="default"/>
+      </w:rPr>
+    </w:lvl>
+    <w:lvl w:ilvl="4" w:tplc="04090003" w:tentative="1">
+      <w:start w:val="1"/>
+      <w:numFmt w:val="bullet"/>
+      <w:lvlText w:val="o"/>
+      <w:lvlJc w:val="left"/>
+      <w:pPr>
+        <w:ind w:left="5029" w:hanging="360"/>
+      </w:pPr>
+      <w:rPr>
+        <w:rFonts w:ascii="Courier New" w:hAnsi="Courier New" w:cs="Courier New" w:hint="default"/>
+      </w:rPr>
+    </w:lvl>
+    <w:lvl w:ilvl="5" w:tplc="04090005" w:tentative="1">
+      <w:start w:val="1"/>
+      <w:numFmt w:val="bullet"/>
+      <w:lvlText w:val=""/>
+      <w:lvlJc w:val="left"/>
+      <w:pPr>
+        <w:ind w:left="5749" w:hanging="360"/>
+      </w:pPr>
+      <w:rPr>
+        <w:rFonts w:ascii="Wingdings" w:hAnsi="Wingdings" w:hint="default"/>
+      </w:rPr>
+    </w:lvl>
+    <w:lvl w:ilvl="6" w:tplc="04090001" w:tentative="1">
+      <w:start w:val="1"/>
+      <w:numFmt w:val="bullet"/>
+      <w:lvlText w:val=""/>
+      <w:lvlJc w:val="left"/>
+      <w:pPr>
+        <w:ind w:left="6469" w:hanging="360"/>
+      </w:pPr>
+      <w:rPr>
+        <w:rFonts w:ascii="Symbol" w:hAnsi="Symbol" w:hint="default"/>
+      </w:rPr>
+    </w:lvl>
+    <w:lvl w:ilvl="7" w:tplc="04090003" w:tentative="1">
+      <w:start w:val="1"/>
+      <w:numFmt w:val="bullet"/>
+      <w:lvlText w:val="o"/>
+      <w:lvlJc w:val="left"/>
+      <w:pPr>
+        <w:ind w:left="7189" w:hanging="360"/>
+      </w:pPr>
+      <w:rPr>
+        <w:rFonts w:ascii="Courier New" w:hAnsi="Courier New" w:cs="Courier New" w:hint="default"/>
+      </w:rPr>
+    </w:lvl>
+    <w:lvl w:ilvl="8" w:tplc="04090005" w:tentative="1">
+      <w:start w:val="1"/>
+      <w:numFmt w:val="bullet"/>
+      <w:lvlText w:val=""/>
+      <w:lvlJc w:val="left"/>
+      <w:pPr>
+        <w:ind w:left="7909" w:hanging="360"/>
+      </w:pPr>
+      <w:rPr>
+        <w:rFonts w:ascii="Wingdings" w:hAnsi="Wingdings" w:hint="default"/>
+      </w:rPr>
+    </w:lvl>
+  </w:abstractNum>
+  <w:abstractNum w:abstractNumId="17" w15:restartNumberingAfterBreak="0">
     <w:nsid w:val="3CA827F1"/>
     <w:multiLevelType w:val="hybridMultilevel"/>
     <w:tmpl w:val="05AA9D70"/>
@@ -6594,7 +9117,7 @@
       </w:rPr>
     </w:lvl>
   </w:abstractNum>
-  <w:abstractNum w:abstractNumId="15" w15:restartNumberingAfterBreak="0">
+  <w:abstractNum w:abstractNumId="18" w15:restartNumberingAfterBreak="0">
     <w:nsid w:val="44262901"/>
     <w:multiLevelType w:val="hybridMultilevel"/>
     <w:tmpl w:val="D3C2788E"/>
@@ -6706,7 +9229,7 @@
       </w:rPr>
     </w:lvl>
   </w:abstractNum>
-  <w:abstractNum w:abstractNumId="16" w15:restartNumberingAfterBreak="0">
+  <w:abstractNum w:abstractNumId="19" w15:restartNumberingAfterBreak="0">
     <w:nsid w:val="459352AE"/>
     <w:multiLevelType w:val="hybridMultilevel"/>
     <w:tmpl w:val="5614BB36"/>
@@ -6819,7 +9342,7 @@
       </w:rPr>
     </w:lvl>
   </w:abstractNum>
-  <w:abstractNum w:abstractNumId="17" w15:restartNumberingAfterBreak="0">
+  <w:abstractNum w:abstractNumId="20" w15:restartNumberingAfterBreak="0">
     <w:nsid w:val="4D447C07"/>
     <w:multiLevelType w:val="hybridMultilevel"/>
     <w:tmpl w:val="550C4086"/>
@@ -6905,7 +9428,7 @@
       </w:pPr>
     </w:lvl>
   </w:abstractNum>
-  <w:abstractNum w:abstractNumId="18" w15:restartNumberingAfterBreak="0">
+  <w:abstractNum w:abstractNumId="21" w15:restartNumberingAfterBreak="0">
     <w:nsid w:val="4DB60058"/>
     <w:multiLevelType w:val="multilevel"/>
     <w:tmpl w:val="AC2A340C"/>
@@ -7018,7 +9541,7 @@
       </w:pPr>
     </w:lvl>
   </w:abstractNum>
-  <w:abstractNum w:abstractNumId="19" w15:restartNumberingAfterBreak="0">
+  <w:abstractNum w:abstractNumId="22" w15:restartNumberingAfterBreak="0">
     <w:nsid w:val="530B1CD2"/>
     <w:multiLevelType w:val="hybridMultilevel"/>
     <w:tmpl w:val="E1F65F68"/>
@@ -7107,7 +9630,7 @@
       </w:pPr>
     </w:lvl>
   </w:abstractNum>
-  <w:abstractNum w:abstractNumId="20" w15:restartNumberingAfterBreak="0">
+  <w:abstractNum w:abstractNumId="23" w15:restartNumberingAfterBreak="0">
     <w:nsid w:val="532D3A01"/>
     <w:multiLevelType w:val="hybridMultilevel"/>
     <w:tmpl w:val="0CB61592"/>
@@ -7222,7 +9745,7 @@
       </w:rPr>
     </w:lvl>
   </w:abstractNum>
-  <w:abstractNum w:abstractNumId="21" w15:restartNumberingAfterBreak="0">
+  <w:abstractNum w:abstractNumId="24" w15:restartNumberingAfterBreak="0">
     <w:nsid w:val="58B13F71"/>
     <w:multiLevelType w:val="hybridMultilevel"/>
     <w:tmpl w:val="0D9ECE6E"/>
@@ -7337,7 +9860,120 @@
       </w:rPr>
     </w:lvl>
   </w:abstractNum>
-  <w:abstractNum w:abstractNumId="22" w15:restartNumberingAfterBreak="0">
+  <w:abstractNum w:abstractNumId="25" w15:restartNumberingAfterBreak="0">
+    <w:nsid w:val="61AA071A"/>
+    <w:multiLevelType w:val="hybridMultilevel"/>
+    <w:tmpl w:val="6130D970"/>
+    <w:lvl w:ilvl="0" w:tplc="D396C5E4">
+      <w:start w:val="5"/>
+      <w:numFmt w:val="bullet"/>
+      <w:lvlText w:val="-"/>
+      <w:lvlJc w:val="right"/>
+      <w:pPr>
+        <w:ind w:left="2149" w:hanging="360"/>
+      </w:pPr>
+      <w:rPr>
+        <w:rFonts w:ascii="Times New Roman" w:eastAsia="Calibri" w:hAnsi="Times New Roman" w:cs="Times New Roman" w:hint="default"/>
+      </w:rPr>
+    </w:lvl>
+    <w:lvl w:ilvl="1" w:tplc="04090003" w:tentative="1">
+      <w:start w:val="1"/>
+      <w:numFmt w:val="bullet"/>
+      <w:lvlText w:val="o"/>
+      <w:lvlJc w:val="left"/>
+      <w:pPr>
+        <w:ind w:left="2869" w:hanging="360"/>
+      </w:pPr>
+      <w:rPr>
+        <w:rFonts w:ascii="Courier New" w:hAnsi="Courier New" w:cs="Courier New" w:hint="default"/>
+      </w:rPr>
+    </w:lvl>
+    <w:lvl w:ilvl="2" w:tplc="04090005" w:tentative="1">
+      <w:start w:val="1"/>
+      <w:numFmt w:val="bullet"/>
+      <w:lvlText w:val=""/>
+      <w:lvlJc w:val="left"/>
+      <w:pPr>
+        <w:ind w:left="3589" w:hanging="360"/>
+      </w:pPr>
+      <w:rPr>
+        <w:rFonts w:ascii="Wingdings" w:hAnsi="Wingdings" w:hint="default"/>
+      </w:rPr>
+    </w:lvl>
+    <w:lvl w:ilvl="3" w:tplc="04090001" w:tentative="1">
+      <w:start w:val="1"/>
+      <w:numFmt w:val="bullet"/>
+      <w:lvlText w:val=""/>
+      <w:lvlJc w:val="left"/>
+      <w:pPr>
+        <w:ind w:left="4309" w:hanging="360"/>
+      </w:pPr>
+      <w:rPr>
+        <w:rFonts w:ascii="Symbol" w:hAnsi="Symbol" w:hint="default"/>
+      </w:rPr>
+    </w:lvl>
+    <w:lvl w:ilvl="4" w:tplc="04090003" w:tentative="1">
+      <w:start w:val="1"/>
+      <w:numFmt w:val="bullet"/>
+      <w:lvlText w:val="o"/>
+      <w:lvlJc w:val="left"/>
+      <w:pPr>
+        <w:ind w:left="5029" w:hanging="360"/>
+      </w:pPr>
+      <w:rPr>
+        <w:rFonts w:ascii="Courier New" w:hAnsi="Courier New" w:cs="Courier New" w:hint="default"/>
+      </w:rPr>
+    </w:lvl>
+    <w:lvl w:ilvl="5" w:tplc="04090005" w:tentative="1">
+      <w:start w:val="1"/>
+      <w:numFmt w:val="bullet"/>
+      <w:lvlText w:val=""/>
+      <w:lvlJc w:val="left"/>
+      <w:pPr>
+        <w:ind w:left="5749" w:hanging="360"/>
+      </w:pPr>
+      <w:rPr>
+        <w:rFonts w:ascii="Wingdings" w:hAnsi="Wingdings" w:hint="default"/>
+      </w:rPr>
+    </w:lvl>
+    <w:lvl w:ilvl="6" w:tplc="04090001" w:tentative="1">
+      <w:start w:val="1"/>
+      <w:numFmt w:val="bullet"/>
+      <w:lvlText w:val=""/>
+      <w:lvlJc w:val="left"/>
+      <w:pPr>
+        <w:ind w:left="6469" w:hanging="360"/>
+      </w:pPr>
+      <w:rPr>
+        <w:rFonts w:ascii="Symbol" w:hAnsi="Symbol" w:hint="default"/>
+      </w:rPr>
+    </w:lvl>
+    <w:lvl w:ilvl="7" w:tplc="04090003" w:tentative="1">
+      <w:start w:val="1"/>
+      <w:numFmt w:val="bullet"/>
+      <w:lvlText w:val="o"/>
+      <w:lvlJc w:val="left"/>
+      <w:pPr>
+        <w:ind w:left="7189" w:hanging="360"/>
+      </w:pPr>
+      <w:rPr>
+        <w:rFonts w:ascii="Courier New" w:hAnsi="Courier New" w:cs="Courier New" w:hint="default"/>
+      </w:rPr>
+    </w:lvl>
+    <w:lvl w:ilvl="8" w:tplc="04090005" w:tentative="1">
+      <w:start w:val="1"/>
+      <w:numFmt w:val="bullet"/>
+      <w:lvlText w:val=""/>
+      <w:lvlJc w:val="left"/>
+      <w:pPr>
+        <w:ind w:left="7909" w:hanging="360"/>
+      </w:pPr>
+      <w:rPr>
+        <w:rFonts w:ascii="Wingdings" w:hAnsi="Wingdings" w:hint="default"/>
+      </w:rPr>
+    </w:lvl>
+  </w:abstractNum>
+  <w:abstractNum w:abstractNumId="26" w15:restartNumberingAfterBreak="0">
     <w:nsid w:val="624A6A10"/>
     <w:multiLevelType w:val="hybridMultilevel"/>
     <w:tmpl w:val="559A7E98"/>
@@ -7450,7 +10086,120 @@
       </w:rPr>
     </w:lvl>
   </w:abstractNum>
-  <w:abstractNum w:abstractNumId="23" w15:restartNumberingAfterBreak="0">
+  <w:abstractNum w:abstractNumId="27" w15:restartNumberingAfterBreak="0">
+    <w:nsid w:val="677369C3"/>
+    <w:multiLevelType w:val="hybridMultilevel"/>
+    <w:tmpl w:val="7500E220"/>
+    <w:lvl w:ilvl="0" w:tplc="D396C5E4">
+      <w:start w:val="5"/>
+      <w:numFmt w:val="bullet"/>
+      <w:lvlText w:val="-"/>
+      <w:lvlJc w:val="right"/>
+      <w:pPr>
+        <w:ind w:left="1429" w:hanging="360"/>
+      </w:pPr>
+      <w:rPr>
+        <w:rFonts w:ascii="Times New Roman" w:eastAsia="Calibri" w:hAnsi="Times New Roman" w:cs="Times New Roman" w:hint="default"/>
+      </w:rPr>
+    </w:lvl>
+    <w:lvl w:ilvl="1" w:tplc="04090003" w:tentative="1">
+      <w:start w:val="1"/>
+      <w:numFmt w:val="bullet"/>
+      <w:lvlText w:val="o"/>
+      <w:lvlJc w:val="left"/>
+      <w:pPr>
+        <w:ind w:left="2149" w:hanging="360"/>
+      </w:pPr>
+      <w:rPr>
+        <w:rFonts w:ascii="Courier New" w:hAnsi="Courier New" w:cs="Courier New" w:hint="default"/>
+      </w:rPr>
+    </w:lvl>
+    <w:lvl w:ilvl="2" w:tplc="04090005" w:tentative="1">
+      <w:start w:val="1"/>
+      <w:numFmt w:val="bullet"/>
+      <w:lvlText w:val=""/>
+      <w:lvlJc w:val="left"/>
+      <w:pPr>
+        <w:ind w:left="2869" w:hanging="360"/>
+      </w:pPr>
+      <w:rPr>
+        <w:rFonts w:ascii="Wingdings" w:hAnsi="Wingdings" w:hint="default"/>
+      </w:rPr>
+    </w:lvl>
+    <w:lvl w:ilvl="3" w:tplc="04090001" w:tentative="1">
+      <w:start w:val="1"/>
+      <w:numFmt w:val="bullet"/>
+      <w:lvlText w:val=""/>
+      <w:lvlJc w:val="left"/>
+      <w:pPr>
+        <w:ind w:left="3589" w:hanging="360"/>
+      </w:pPr>
+      <w:rPr>
+        <w:rFonts w:ascii="Symbol" w:hAnsi="Symbol" w:hint="default"/>
+      </w:rPr>
+    </w:lvl>
+    <w:lvl w:ilvl="4" w:tplc="04090003" w:tentative="1">
+      <w:start w:val="1"/>
+      <w:numFmt w:val="bullet"/>
+      <w:lvlText w:val="o"/>
+      <w:lvlJc w:val="left"/>
+      <w:pPr>
+        <w:ind w:left="4309" w:hanging="360"/>
+      </w:pPr>
+      <w:rPr>
+        <w:rFonts w:ascii="Courier New" w:hAnsi="Courier New" w:cs="Courier New" w:hint="default"/>
+      </w:rPr>
+    </w:lvl>
+    <w:lvl w:ilvl="5" w:tplc="04090005" w:tentative="1">
+      <w:start w:val="1"/>
+      <w:numFmt w:val="bullet"/>
+      <w:lvlText w:val=""/>
+      <w:lvlJc w:val="left"/>
+      <w:pPr>
+        <w:ind w:left="5029" w:hanging="360"/>
+      </w:pPr>
+      <w:rPr>
+        <w:rFonts w:ascii="Wingdings" w:hAnsi="Wingdings" w:hint="default"/>
+      </w:rPr>
+    </w:lvl>
+    <w:lvl w:ilvl="6" w:tplc="04090001" w:tentative="1">
+      <w:start w:val="1"/>
+      <w:numFmt w:val="bullet"/>
+      <w:lvlText w:val=""/>
+      <w:lvlJc w:val="left"/>
+      <w:pPr>
+        <w:ind w:left="5749" w:hanging="360"/>
+      </w:pPr>
+      <w:rPr>
+        <w:rFonts w:ascii="Symbol" w:hAnsi="Symbol" w:hint="default"/>
+      </w:rPr>
+    </w:lvl>
+    <w:lvl w:ilvl="7" w:tplc="04090003" w:tentative="1">
+      <w:start w:val="1"/>
+      <w:numFmt w:val="bullet"/>
+      <w:lvlText w:val="o"/>
+      <w:lvlJc w:val="left"/>
+      <w:pPr>
+        <w:ind w:left="6469" w:hanging="360"/>
+      </w:pPr>
+      <w:rPr>
+        <w:rFonts w:ascii="Courier New" w:hAnsi="Courier New" w:cs="Courier New" w:hint="default"/>
+      </w:rPr>
+    </w:lvl>
+    <w:lvl w:ilvl="8" w:tplc="04090005" w:tentative="1">
+      <w:start w:val="1"/>
+      <w:numFmt w:val="bullet"/>
+      <w:lvlText w:val=""/>
+      <w:lvlJc w:val="left"/>
+      <w:pPr>
+        <w:ind w:left="7189" w:hanging="360"/>
+      </w:pPr>
+      <w:rPr>
+        <w:rFonts w:ascii="Wingdings" w:hAnsi="Wingdings" w:hint="default"/>
+      </w:rPr>
+    </w:lvl>
+  </w:abstractNum>
+  <w:abstractNum w:abstractNumId="28" w15:restartNumberingAfterBreak="0">
     <w:nsid w:val="684E43B8"/>
     <w:multiLevelType w:val="hybridMultilevel"/>
     <w:tmpl w:val="198C71FC"/>
@@ -7565,7 +10314,346 @@
       </w:rPr>
     </w:lvl>
   </w:abstractNum>
-  <w:abstractNum w:abstractNumId="24" w15:restartNumberingAfterBreak="0">
+  <w:abstractNum w:abstractNumId="29" w15:restartNumberingAfterBreak="0">
+    <w:nsid w:val="6A0802FF"/>
+    <w:multiLevelType w:val="hybridMultilevel"/>
+    <w:tmpl w:val="0C6288A4"/>
+    <w:lvl w:ilvl="0" w:tplc="04090005">
+      <w:start w:val="1"/>
+      <w:numFmt w:val="bullet"/>
+      <w:lvlText w:val=""/>
+      <w:lvlJc w:val="left"/>
+      <w:pPr>
+        <w:ind w:left="4020" w:hanging="360"/>
+      </w:pPr>
+      <w:rPr>
+        <w:rFonts w:ascii="Wingdings" w:hAnsi="Wingdings" w:hint="default"/>
+      </w:rPr>
+    </w:lvl>
+    <w:lvl w:ilvl="1" w:tplc="04090003" w:tentative="1">
+      <w:start w:val="1"/>
+      <w:numFmt w:val="bullet"/>
+      <w:lvlText w:val="o"/>
+      <w:lvlJc w:val="left"/>
+      <w:pPr>
+        <w:ind w:left="4740" w:hanging="360"/>
+      </w:pPr>
+      <w:rPr>
+        <w:rFonts w:ascii="Courier New" w:hAnsi="Courier New" w:cs="Courier New" w:hint="default"/>
+      </w:rPr>
+    </w:lvl>
+    <w:lvl w:ilvl="2" w:tplc="04090005" w:tentative="1">
+      <w:start w:val="1"/>
+      <w:numFmt w:val="bullet"/>
+      <w:lvlText w:val=""/>
+      <w:lvlJc w:val="left"/>
+      <w:pPr>
+        <w:ind w:left="5460" w:hanging="360"/>
+      </w:pPr>
+      <w:rPr>
+        <w:rFonts w:ascii="Wingdings" w:hAnsi="Wingdings" w:hint="default"/>
+      </w:rPr>
+    </w:lvl>
+    <w:lvl w:ilvl="3" w:tplc="04090001" w:tentative="1">
+      <w:start w:val="1"/>
+      <w:numFmt w:val="bullet"/>
+      <w:lvlText w:val=""/>
+      <w:lvlJc w:val="left"/>
+      <w:pPr>
+        <w:ind w:left="6180" w:hanging="360"/>
+      </w:pPr>
+      <w:rPr>
+        <w:rFonts w:ascii="Symbol" w:hAnsi="Symbol" w:hint="default"/>
+      </w:rPr>
+    </w:lvl>
+    <w:lvl w:ilvl="4" w:tplc="04090003" w:tentative="1">
+      <w:start w:val="1"/>
+      <w:numFmt w:val="bullet"/>
+      <w:lvlText w:val="o"/>
+      <w:lvlJc w:val="left"/>
+      <w:pPr>
+        <w:ind w:left="6900" w:hanging="360"/>
+      </w:pPr>
+      <w:rPr>
+        <w:rFonts w:ascii="Courier New" w:hAnsi="Courier New" w:cs="Courier New" w:hint="default"/>
+      </w:rPr>
+    </w:lvl>
+    <w:lvl w:ilvl="5" w:tplc="04090005" w:tentative="1">
+      <w:start w:val="1"/>
+      <w:numFmt w:val="bullet"/>
+      <w:lvlText w:val=""/>
+      <w:lvlJc w:val="left"/>
+      <w:pPr>
+        <w:ind w:left="7620" w:hanging="360"/>
+      </w:pPr>
+      <w:rPr>
+        <w:rFonts w:ascii="Wingdings" w:hAnsi="Wingdings" w:hint="default"/>
+      </w:rPr>
+    </w:lvl>
+    <w:lvl w:ilvl="6" w:tplc="04090001" w:tentative="1">
+      <w:start w:val="1"/>
+      <w:numFmt w:val="bullet"/>
+      <w:lvlText w:val=""/>
+      <w:lvlJc w:val="left"/>
+      <w:pPr>
+        <w:ind w:left="8340" w:hanging="360"/>
+      </w:pPr>
+      <w:rPr>
+        <w:rFonts w:ascii="Symbol" w:hAnsi="Symbol" w:hint="default"/>
+      </w:rPr>
+    </w:lvl>
+    <w:lvl w:ilvl="7" w:tplc="04090003" w:tentative="1">
+      <w:start w:val="1"/>
+      <w:numFmt w:val="bullet"/>
+      <w:lvlText w:val="o"/>
+      <w:lvlJc w:val="left"/>
+      <w:pPr>
+        <w:ind w:left="9060" w:hanging="360"/>
+      </w:pPr>
+      <w:rPr>
+        <w:rFonts w:ascii="Courier New" w:hAnsi="Courier New" w:cs="Courier New" w:hint="default"/>
+      </w:rPr>
+    </w:lvl>
+    <w:lvl w:ilvl="8" w:tplc="04090005" w:tentative="1">
+      <w:start w:val="1"/>
+      <w:numFmt w:val="bullet"/>
+      <w:lvlText w:val=""/>
+      <w:lvlJc w:val="left"/>
+      <w:pPr>
+        <w:ind w:left="9780" w:hanging="360"/>
+      </w:pPr>
+      <w:rPr>
+        <w:rFonts w:ascii="Wingdings" w:hAnsi="Wingdings" w:hint="default"/>
+      </w:rPr>
+    </w:lvl>
+  </w:abstractNum>
+  <w:abstractNum w:abstractNumId="30" w15:restartNumberingAfterBreak="0">
+    <w:nsid w:val="6C8F67C0"/>
+    <w:multiLevelType w:val="hybridMultilevel"/>
+    <w:tmpl w:val="F10A911A"/>
+    <w:lvl w:ilvl="0" w:tplc="D396C5E4">
+      <w:start w:val="5"/>
+      <w:numFmt w:val="bullet"/>
+      <w:lvlText w:val="-"/>
+      <w:lvlJc w:val="right"/>
+      <w:pPr>
+        <w:ind w:left="2149" w:hanging="360"/>
+      </w:pPr>
+      <w:rPr>
+        <w:rFonts w:ascii="Times New Roman" w:eastAsia="Calibri" w:hAnsi="Times New Roman" w:cs="Times New Roman" w:hint="default"/>
+      </w:rPr>
+    </w:lvl>
+    <w:lvl w:ilvl="1" w:tplc="04090003" w:tentative="1">
+      <w:start w:val="1"/>
+      <w:numFmt w:val="bullet"/>
+      <w:lvlText w:val="o"/>
+      <w:lvlJc w:val="left"/>
+      <w:pPr>
+        <w:ind w:left="2869" w:hanging="360"/>
+      </w:pPr>
+      <w:rPr>
+        <w:rFonts w:ascii="Courier New" w:hAnsi="Courier New" w:cs="Courier New" w:hint="default"/>
+      </w:rPr>
+    </w:lvl>
+    <w:lvl w:ilvl="2" w:tplc="04090005" w:tentative="1">
+      <w:start w:val="1"/>
+      <w:numFmt w:val="bullet"/>
+      <w:lvlText w:val=""/>
+      <w:lvlJc w:val="left"/>
+      <w:pPr>
+        <w:ind w:left="3589" w:hanging="360"/>
+      </w:pPr>
+      <w:rPr>
+        <w:rFonts w:ascii="Wingdings" w:hAnsi="Wingdings" w:hint="default"/>
+      </w:rPr>
+    </w:lvl>
+    <w:lvl w:ilvl="3" w:tplc="04090001" w:tentative="1">
+      <w:start w:val="1"/>
+      <w:numFmt w:val="bullet"/>
+      <w:lvlText w:val=""/>
+      <w:lvlJc w:val="left"/>
+      <w:pPr>
+        <w:ind w:left="4309" w:hanging="360"/>
+      </w:pPr>
+      <w:rPr>
+        <w:rFonts w:ascii="Symbol" w:hAnsi="Symbol" w:hint="default"/>
+      </w:rPr>
+    </w:lvl>
+    <w:lvl w:ilvl="4" w:tplc="04090003" w:tentative="1">
+      <w:start w:val="1"/>
+      <w:numFmt w:val="bullet"/>
+      <w:lvlText w:val="o"/>
+      <w:lvlJc w:val="left"/>
+      <w:pPr>
+        <w:ind w:left="5029" w:hanging="360"/>
+      </w:pPr>
+      <w:rPr>
+        <w:rFonts w:ascii="Courier New" w:hAnsi="Courier New" w:cs="Courier New" w:hint="default"/>
+      </w:rPr>
+    </w:lvl>
+    <w:lvl w:ilvl="5" w:tplc="04090005" w:tentative="1">
+      <w:start w:val="1"/>
+      <w:numFmt w:val="bullet"/>
+      <w:lvlText w:val=""/>
+      <w:lvlJc w:val="left"/>
+      <w:pPr>
+        <w:ind w:left="5749" w:hanging="360"/>
+      </w:pPr>
+      <w:rPr>
+        <w:rFonts w:ascii="Wingdings" w:hAnsi="Wingdings" w:hint="default"/>
+      </w:rPr>
+    </w:lvl>
+    <w:lvl w:ilvl="6" w:tplc="04090001" w:tentative="1">
+      <w:start w:val="1"/>
+      <w:numFmt w:val="bullet"/>
+      <w:lvlText w:val=""/>
+      <w:lvlJc w:val="left"/>
+      <w:pPr>
+        <w:ind w:left="6469" w:hanging="360"/>
+      </w:pPr>
+      <w:rPr>
+        <w:rFonts w:ascii="Symbol" w:hAnsi="Symbol" w:hint="default"/>
+      </w:rPr>
+    </w:lvl>
+    <w:lvl w:ilvl="7" w:tplc="04090003" w:tentative="1">
+      <w:start w:val="1"/>
+      <w:numFmt w:val="bullet"/>
+      <w:lvlText w:val="o"/>
+      <w:lvlJc w:val="left"/>
+      <w:pPr>
+        <w:ind w:left="7189" w:hanging="360"/>
+      </w:pPr>
+      <w:rPr>
+        <w:rFonts w:ascii="Courier New" w:hAnsi="Courier New" w:cs="Courier New" w:hint="default"/>
+      </w:rPr>
+    </w:lvl>
+    <w:lvl w:ilvl="8" w:tplc="04090005" w:tentative="1">
+      <w:start w:val="1"/>
+      <w:numFmt w:val="bullet"/>
+      <w:lvlText w:val=""/>
+      <w:lvlJc w:val="left"/>
+      <w:pPr>
+        <w:ind w:left="7909" w:hanging="360"/>
+      </w:pPr>
+      <w:rPr>
+        <w:rFonts w:ascii="Wingdings" w:hAnsi="Wingdings" w:hint="default"/>
+      </w:rPr>
+    </w:lvl>
+  </w:abstractNum>
+  <w:abstractNum w:abstractNumId="31" w15:restartNumberingAfterBreak="0">
+    <w:nsid w:val="6E143AA1"/>
+    <w:multiLevelType w:val="hybridMultilevel"/>
+    <w:tmpl w:val="F546206E"/>
+    <w:lvl w:ilvl="0" w:tplc="04090001">
+      <w:start w:val="1"/>
+      <w:numFmt w:val="bullet"/>
+      <w:lvlText w:val=""/>
+      <w:lvlJc w:val="left"/>
+      <w:pPr>
+        <w:ind w:left="1429" w:hanging="360"/>
+      </w:pPr>
+      <w:rPr>
+        <w:rFonts w:ascii="Symbol" w:hAnsi="Symbol" w:hint="default"/>
+      </w:rPr>
+    </w:lvl>
+    <w:lvl w:ilvl="1" w:tplc="04090003" w:tentative="1">
+      <w:start w:val="1"/>
+      <w:numFmt w:val="bullet"/>
+      <w:lvlText w:val="o"/>
+      <w:lvlJc w:val="left"/>
+      <w:pPr>
+        <w:ind w:left="2149" w:hanging="360"/>
+      </w:pPr>
+      <w:rPr>
+        <w:rFonts w:ascii="Courier New" w:hAnsi="Courier New" w:cs="Courier New" w:hint="default"/>
+      </w:rPr>
+    </w:lvl>
+    <w:lvl w:ilvl="2" w:tplc="04090005" w:tentative="1">
+      <w:start w:val="1"/>
+      <w:numFmt w:val="bullet"/>
+      <w:lvlText w:val=""/>
+      <w:lvlJc w:val="left"/>
+      <w:pPr>
+        <w:ind w:left="2869" w:hanging="360"/>
+      </w:pPr>
+      <w:rPr>
+        <w:rFonts w:ascii="Wingdings" w:hAnsi="Wingdings" w:hint="default"/>
+      </w:rPr>
+    </w:lvl>
+    <w:lvl w:ilvl="3" w:tplc="04090001" w:tentative="1">
+      <w:start w:val="1"/>
+      <w:numFmt w:val="bullet"/>
+      <w:lvlText w:val=""/>
+      <w:lvlJc w:val="left"/>
+      <w:pPr>
+        <w:ind w:left="3589" w:hanging="360"/>
+      </w:pPr>
+      <w:rPr>
+        <w:rFonts w:ascii="Symbol" w:hAnsi="Symbol" w:hint="default"/>
+      </w:rPr>
+    </w:lvl>
+    <w:lvl w:ilvl="4" w:tplc="04090003" w:tentative="1">
+      <w:start w:val="1"/>
+      <w:numFmt w:val="bullet"/>
+      <w:lvlText w:val="o"/>
+      <w:lvlJc w:val="left"/>
+      <w:pPr>
+        <w:ind w:left="4309" w:hanging="360"/>
+      </w:pPr>
+      <w:rPr>
+        <w:rFonts w:ascii="Courier New" w:hAnsi="Courier New" w:cs="Courier New" w:hint="default"/>
+      </w:rPr>
+    </w:lvl>
+    <w:lvl w:ilvl="5" w:tplc="04090005" w:tentative="1">
+      <w:start w:val="1"/>
+      <w:numFmt w:val="bullet"/>
+      <w:lvlText w:val=""/>
+      <w:lvlJc w:val="left"/>
+      <w:pPr>
+        <w:ind w:left="5029" w:hanging="360"/>
+      </w:pPr>
+      <w:rPr>
+        <w:rFonts w:ascii="Wingdings" w:hAnsi="Wingdings" w:hint="default"/>
+      </w:rPr>
+    </w:lvl>
+    <w:lvl w:ilvl="6" w:tplc="04090001" w:tentative="1">
+      <w:start w:val="1"/>
+      <w:numFmt w:val="bullet"/>
+      <w:lvlText w:val=""/>
+      <w:lvlJc w:val="left"/>
+      <w:pPr>
+        <w:ind w:left="5749" w:hanging="360"/>
+      </w:pPr>
+      <w:rPr>
+        <w:rFonts w:ascii="Symbol" w:hAnsi="Symbol" w:hint="default"/>
+      </w:rPr>
+    </w:lvl>
+    <w:lvl w:ilvl="7" w:tplc="04090003" w:tentative="1">
+      <w:start w:val="1"/>
+      <w:numFmt w:val="bullet"/>
+      <w:lvlText w:val="o"/>
+      <w:lvlJc w:val="left"/>
+      <w:pPr>
+        <w:ind w:left="6469" w:hanging="360"/>
+      </w:pPr>
+      <w:rPr>
+        <w:rFonts w:ascii="Courier New" w:hAnsi="Courier New" w:cs="Courier New" w:hint="default"/>
+      </w:rPr>
+    </w:lvl>
+    <w:lvl w:ilvl="8" w:tplc="04090005" w:tentative="1">
+      <w:start w:val="1"/>
+      <w:numFmt w:val="bullet"/>
+      <w:lvlText w:val=""/>
+      <w:lvlJc w:val="left"/>
+      <w:pPr>
+        <w:ind w:left="7189" w:hanging="360"/>
+      </w:pPr>
+      <w:rPr>
+        <w:rFonts w:ascii="Wingdings" w:hAnsi="Wingdings" w:hint="default"/>
+      </w:rPr>
+    </w:lvl>
+  </w:abstractNum>
+  <w:abstractNum w:abstractNumId="32" w15:restartNumberingAfterBreak="0">
     <w:nsid w:val="6EE2188E"/>
     <w:multiLevelType w:val="hybridMultilevel"/>
     <w:tmpl w:val="6EAA0A76"/>
@@ -7678,7 +10766,120 @@
       </w:rPr>
     </w:lvl>
   </w:abstractNum>
-  <w:abstractNum w:abstractNumId="25" w15:restartNumberingAfterBreak="0">
+  <w:abstractNum w:abstractNumId="33" w15:restartNumberingAfterBreak="0">
+    <w:nsid w:val="704845D6"/>
+    <w:multiLevelType w:val="hybridMultilevel"/>
+    <w:tmpl w:val="CFE6579E"/>
+    <w:lvl w:ilvl="0" w:tplc="D396C5E4">
+      <w:start w:val="5"/>
+      <w:numFmt w:val="bullet"/>
+      <w:lvlText w:val="-"/>
+      <w:lvlJc w:val="right"/>
+      <w:pPr>
+        <w:ind w:left="2149" w:hanging="360"/>
+      </w:pPr>
+      <w:rPr>
+        <w:rFonts w:ascii="Times New Roman" w:eastAsia="Calibri" w:hAnsi="Times New Roman" w:cs="Times New Roman" w:hint="default"/>
+      </w:rPr>
+    </w:lvl>
+    <w:lvl w:ilvl="1" w:tplc="04090003" w:tentative="1">
+      <w:start w:val="1"/>
+      <w:numFmt w:val="bullet"/>
+      <w:lvlText w:val="o"/>
+      <w:lvlJc w:val="left"/>
+      <w:pPr>
+        <w:ind w:left="2869" w:hanging="360"/>
+      </w:pPr>
+      <w:rPr>
+        <w:rFonts w:ascii="Courier New" w:hAnsi="Courier New" w:cs="Courier New" w:hint="default"/>
+      </w:rPr>
+    </w:lvl>
+    <w:lvl w:ilvl="2" w:tplc="04090005" w:tentative="1">
+      <w:start w:val="1"/>
+      <w:numFmt w:val="bullet"/>
+      <w:lvlText w:val=""/>
+      <w:lvlJc w:val="left"/>
+      <w:pPr>
+        <w:ind w:left="3589" w:hanging="360"/>
+      </w:pPr>
+      <w:rPr>
+        <w:rFonts w:ascii="Wingdings" w:hAnsi="Wingdings" w:hint="default"/>
+      </w:rPr>
+    </w:lvl>
+    <w:lvl w:ilvl="3" w:tplc="04090001" w:tentative="1">
+      <w:start w:val="1"/>
+      <w:numFmt w:val="bullet"/>
+      <w:lvlText w:val=""/>
+      <w:lvlJc w:val="left"/>
+      <w:pPr>
+        <w:ind w:left="4309" w:hanging="360"/>
+      </w:pPr>
+      <w:rPr>
+        <w:rFonts w:ascii="Symbol" w:hAnsi="Symbol" w:hint="default"/>
+      </w:rPr>
+    </w:lvl>
+    <w:lvl w:ilvl="4" w:tplc="04090003" w:tentative="1">
+      <w:start w:val="1"/>
+      <w:numFmt w:val="bullet"/>
+      <w:lvlText w:val="o"/>
+      <w:lvlJc w:val="left"/>
+      <w:pPr>
+        <w:ind w:left="5029" w:hanging="360"/>
+      </w:pPr>
+      <w:rPr>
+        <w:rFonts w:ascii="Courier New" w:hAnsi="Courier New" w:cs="Courier New" w:hint="default"/>
+      </w:rPr>
+    </w:lvl>
+    <w:lvl w:ilvl="5" w:tplc="04090005" w:tentative="1">
+      <w:start w:val="1"/>
+      <w:numFmt w:val="bullet"/>
+      <w:lvlText w:val=""/>
+      <w:lvlJc w:val="left"/>
+      <w:pPr>
+        <w:ind w:left="5749" w:hanging="360"/>
+      </w:pPr>
+      <w:rPr>
+        <w:rFonts w:ascii="Wingdings" w:hAnsi="Wingdings" w:hint="default"/>
+      </w:rPr>
+    </w:lvl>
+    <w:lvl w:ilvl="6" w:tplc="04090001" w:tentative="1">
+      <w:start w:val="1"/>
+      <w:numFmt w:val="bullet"/>
+      <w:lvlText w:val=""/>
+      <w:lvlJc w:val="left"/>
+      <w:pPr>
+        <w:ind w:left="6469" w:hanging="360"/>
+      </w:pPr>
+      <w:rPr>
+        <w:rFonts w:ascii="Symbol" w:hAnsi="Symbol" w:hint="default"/>
+      </w:rPr>
+    </w:lvl>
+    <w:lvl w:ilvl="7" w:tplc="04090003" w:tentative="1">
+      <w:start w:val="1"/>
+      <w:numFmt w:val="bullet"/>
+      <w:lvlText w:val="o"/>
+      <w:lvlJc w:val="left"/>
+      <w:pPr>
+        <w:ind w:left="7189" w:hanging="360"/>
+      </w:pPr>
+      <w:rPr>
+        <w:rFonts w:ascii="Courier New" w:hAnsi="Courier New" w:cs="Courier New" w:hint="default"/>
+      </w:rPr>
+    </w:lvl>
+    <w:lvl w:ilvl="8" w:tplc="04090005" w:tentative="1">
+      <w:start w:val="1"/>
+      <w:numFmt w:val="bullet"/>
+      <w:lvlText w:val=""/>
+      <w:lvlJc w:val="left"/>
+      <w:pPr>
+        <w:ind w:left="7909" w:hanging="360"/>
+      </w:pPr>
+      <w:rPr>
+        <w:rFonts w:ascii="Wingdings" w:hAnsi="Wingdings" w:hint="default"/>
+      </w:rPr>
+    </w:lvl>
+  </w:abstractNum>
+  <w:abstractNum w:abstractNumId="34" w15:restartNumberingAfterBreak="0">
     <w:nsid w:val="70CC1B8E"/>
     <w:multiLevelType w:val="hybridMultilevel"/>
     <w:tmpl w:val="FB8CCD70"/>
@@ -7793,7 +10994,7 @@
       </w:rPr>
     </w:lvl>
   </w:abstractNum>
-  <w:abstractNum w:abstractNumId="26" w15:restartNumberingAfterBreak="0">
+  <w:abstractNum w:abstractNumId="35" w15:restartNumberingAfterBreak="0">
     <w:nsid w:val="71FB68F9"/>
     <w:multiLevelType w:val="hybridMultilevel"/>
     <w:tmpl w:val="A7A4C38E"/>
@@ -7879,7 +11080,7 @@
       </w:pPr>
     </w:lvl>
   </w:abstractNum>
-  <w:abstractNum w:abstractNumId="27" w15:restartNumberingAfterBreak="0">
+  <w:abstractNum w:abstractNumId="36" w15:restartNumberingAfterBreak="0">
     <w:nsid w:val="7A0C78C6"/>
     <w:multiLevelType w:val="hybridMultilevel"/>
     <w:tmpl w:val="7CA4234C"/>
@@ -7994,89 +11195,232 @@
       </w:rPr>
     </w:lvl>
   </w:abstractNum>
+  <w:abstractNum w:abstractNumId="37" w15:restartNumberingAfterBreak="0">
+    <w:nsid w:val="7D8117E9"/>
+    <w:multiLevelType w:val="hybridMultilevel"/>
+    <w:tmpl w:val="05D61E62"/>
+    <w:lvl w:ilvl="0" w:tplc="D396C5E4">
+      <w:start w:val="5"/>
+      <w:numFmt w:val="bullet"/>
+      <w:lvlText w:val="-"/>
+      <w:lvlJc w:val="right"/>
+      <w:pPr>
+        <w:ind w:left="2149" w:hanging="360"/>
+      </w:pPr>
+      <w:rPr>
+        <w:rFonts w:ascii="Times New Roman" w:eastAsia="Calibri" w:hAnsi="Times New Roman" w:cs="Times New Roman" w:hint="default"/>
+      </w:rPr>
+    </w:lvl>
+    <w:lvl w:ilvl="1" w:tplc="04090003" w:tentative="1">
+      <w:start w:val="1"/>
+      <w:numFmt w:val="bullet"/>
+      <w:lvlText w:val="o"/>
+      <w:lvlJc w:val="left"/>
+      <w:pPr>
+        <w:ind w:left="2869" w:hanging="360"/>
+      </w:pPr>
+      <w:rPr>
+        <w:rFonts w:ascii="Courier New" w:hAnsi="Courier New" w:cs="Courier New" w:hint="default"/>
+      </w:rPr>
+    </w:lvl>
+    <w:lvl w:ilvl="2" w:tplc="04090005" w:tentative="1">
+      <w:start w:val="1"/>
+      <w:numFmt w:val="bullet"/>
+      <w:lvlText w:val=""/>
+      <w:lvlJc w:val="left"/>
+      <w:pPr>
+        <w:ind w:left="3589" w:hanging="360"/>
+      </w:pPr>
+      <w:rPr>
+        <w:rFonts w:ascii="Wingdings" w:hAnsi="Wingdings" w:hint="default"/>
+      </w:rPr>
+    </w:lvl>
+    <w:lvl w:ilvl="3" w:tplc="04090001" w:tentative="1">
+      <w:start w:val="1"/>
+      <w:numFmt w:val="bullet"/>
+      <w:lvlText w:val=""/>
+      <w:lvlJc w:val="left"/>
+      <w:pPr>
+        <w:ind w:left="4309" w:hanging="360"/>
+      </w:pPr>
+      <w:rPr>
+        <w:rFonts w:ascii="Symbol" w:hAnsi="Symbol" w:hint="default"/>
+      </w:rPr>
+    </w:lvl>
+    <w:lvl w:ilvl="4" w:tplc="04090003" w:tentative="1">
+      <w:start w:val="1"/>
+      <w:numFmt w:val="bullet"/>
+      <w:lvlText w:val="o"/>
+      <w:lvlJc w:val="left"/>
+      <w:pPr>
+        <w:ind w:left="5029" w:hanging="360"/>
+      </w:pPr>
+      <w:rPr>
+        <w:rFonts w:ascii="Courier New" w:hAnsi="Courier New" w:cs="Courier New" w:hint="default"/>
+      </w:rPr>
+    </w:lvl>
+    <w:lvl w:ilvl="5" w:tplc="04090005" w:tentative="1">
+      <w:start w:val="1"/>
+      <w:numFmt w:val="bullet"/>
+      <w:lvlText w:val=""/>
+      <w:lvlJc w:val="left"/>
+      <w:pPr>
+        <w:ind w:left="5749" w:hanging="360"/>
+      </w:pPr>
+      <w:rPr>
+        <w:rFonts w:ascii="Wingdings" w:hAnsi="Wingdings" w:hint="default"/>
+      </w:rPr>
+    </w:lvl>
+    <w:lvl w:ilvl="6" w:tplc="04090001" w:tentative="1">
+      <w:start w:val="1"/>
+      <w:numFmt w:val="bullet"/>
+      <w:lvlText w:val=""/>
+      <w:lvlJc w:val="left"/>
+      <w:pPr>
+        <w:ind w:left="6469" w:hanging="360"/>
+      </w:pPr>
+      <w:rPr>
+        <w:rFonts w:ascii="Symbol" w:hAnsi="Symbol" w:hint="default"/>
+      </w:rPr>
+    </w:lvl>
+    <w:lvl w:ilvl="7" w:tplc="04090003" w:tentative="1">
+      <w:start w:val="1"/>
+      <w:numFmt w:val="bullet"/>
+      <w:lvlText w:val="o"/>
+      <w:lvlJc w:val="left"/>
+      <w:pPr>
+        <w:ind w:left="7189" w:hanging="360"/>
+      </w:pPr>
+      <w:rPr>
+        <w:rFonts w:ascii="Courier New" w:hAnsi="Courier New" w:cs="Courier New" w:hint="default"/>
+      </w:rPr>
+    </w:lvl>
+    <w:lvl w:ilvl="8" w:tplc="04090005" w:tentative="1">
+      <w:start w:val="1"/>
+      <w:numFmt w:val="bullet"/>
+      <w:lvlText w:val=""/>
+      <w:lvlJc w:val="left"/>
+      <w:pPr>
+        <w:ind w:left="7909" w:hanging="360"/>
+      </w:pPr>
+      <w:rPr>
+        <w:rFonts w:ascii="Wingdings" w:hAnsi="Wingdings" w:hint="default"/>
+      </w:rPr>
+    </w:lvl>
+  </w:abstractNum>
   <w:num w:numId="1">
-    <w:abstractNumId w:val="18"/>
+    <w:abstractNumId w:val="21"/>
   </w:num>
   <w:num w:numId="2">
-    <w:abstractNumId w:val="5"/>
+    <w:abstractNumId w:val="6"/>
   </w:num>
   <w:num w:numId="3">
+    <w:abstractNumId w:val="23"/>
+  </w:num>
+  <w:num w:numId="4">
     <w:abstractNumId w:val="20"/>
   </w:num>
-  <w:num w:numId="4">
+  <w:num w:numId="5">
+    <w:abstractNumId w:val="22"/>
+  </w:num>
+  <w:num w:numId="6">
+    <w:abstractNumId w:val="8"/>
+  </w:num>
+  <w:num w:numId="7">
+    <w:abstractNumId w:val="10"/>
+  </w:num>
+  <w:num w:numId="8">
+    <w:abstractNumId w:val="19"/>
+  </w:num>
+  <w:num w:numId="9">
+    <w:abstractNumId w:val="11"/>
+  </w:num>
+  <w:num w:numId="10">
     <w:abstractNumId w:val="17"/>
   </w:num>
-  <w:num w:numId="5">
-    <w:abstractNumId w:val="19"/>
+  <w:num w:numId="11">
+    <w:abstractNumId w:val="15"/>
   </w:num>
-  <w:num w:numId="6">
-    <w:abstractNumId w:val="7"/>
+  <w:num w:numId="12">
+    <w:abstractNumId w:val="28"/>
   </w:num>
-  <w:num w:numId="7">
-    <w:abstractNumId w:val="9"/>
+  <w:num w:numId="13">
+    <w:abstractNumId w:val="4"/>
   </w:num>
-  <w:num w:numId="8">
-    <w:abstractNumId w:val="16"/>
+  <w:num w:numId="14">
+    <w:abstractNumId w:val="2"/>
   </w:num>
-  <w:num w:numId="9">
-    <w:abstractNumId w:val="10"/>
-  </w:num>
-  <w:num w:numId="10">
-    <w:abstractNumId w:val="14"/>
-  </w:num>
-  <w:num w:numId="11">
+  <w:num w:numId="15">
     <w:abstractNumId w:val="13"/>
   </w:num>
-  <w:num w:numId="12">
-    <w:abstractNumId w:val="23"/>
-  </w:num>
-  <w:num w:numId="13">
-    <w:abstractNumId w:val="3"/>
-  </w:num>
-  <w:num w:numId="14">
-    <w:abstractNumId w:val="1"/>
-  </w:num>
-  <w:num w:numId="15">
-    <w:abstractNumId w:val="12"/>
-  </w:num>
   <w:num w:numId="16">
-    <w:abstractNumId w:val="25"/>
+    <w:abstractNumId w:val="34"/>
   </w:num>
   <w:num w:numId="17">
-    <w:abstractNumId w:val="24"/>
+    <w:abstractNumId w:val="32"/>
   </w:num>
   <w:num w:numId="18">
-    <w:abstractNumId w:val="27"/>
+    <w:abstractNumId w:val="36"/>
   </w:num>
   <w:num w:numId="19">
-    <w:abstractNumId w:val="11"/>
+    <w:abstractNumId w:val="12"/>
   </w:num>
   <w:num w:numId="20">
     <w:abstractNumId w:val="0"/>
   </w:num>
   <w:num w:numId="21">
-    <w:abstractNumId w:val="21"/>
+    <w:abstractNumId w:val="24"/>
   </w:num>
   <w:num w:numId="22">
-    <w:abstractNumId w:val="2"/>
+    <w:abstractNumId w:val="3"/>
   </w:num>
   <w:num w:numId="23">
-    <w:abstractNumId w:val="8"/>
+    <w:abstractNumId w:val="9"/>
   </w:num>
   <w:num w:numId="24">
-    <w:abstractNumId w:val="6"/>
+    <w:abstractNumId w:val="7"/>
   </w:num>
   <w:num w:numId="25">
+    <w:abstractNumId w:val="35"/>
+  </w:num>
+  <w:num w:numId="26">
+    <w:abstractNumId w:val="5"/>
+  </w:num>
+  <w:num w:numId="27">
+    <w:abstractNumId w:val="18"/>
+  </w:num>
+  <w:num w:numId="28">
     <w:abstractNumId w:val="26"/>
   </w:num>
-  <w:num w:numId="26">
-    <w:abstractNumId w:val="4"/>
+  <w:num w:numId="29">
+    <w:abstractNumId w:val="29"/>
   </w:num>
-  <w:num w:numId="27">
-    <w:abstractNumId w:val="15"/>
+  <w:num w:numId="30">
+    <w:abstractNumId w:val="31"/>
   </w:num>
-  <w:num w:numId="28">
-    <w:abstractNumId w:val="22"/>
+  <w:num w:numId="31">
+    <w:abstractNumId w:val="33"/>
+  </w:num>
+  <w:num w:numId="32">
+    <w:abstractNumId w:val="30"/>
+  </w:num>
+  <w:num w:numId="33">
+    <w:abstractNumId w:val="25"/>
+  </w:num>
+  <w:num w:numId="34">
+    <w:abstractNumId w:val="27"/>
+  </w:num>
+  <w:num w:numId="35">
+    <w:abstractNumId w:val="37"/>
+  </w:num>
+  <w:num w:numId="36">
+    <w:abstractNumId w:val="1"/>
+  </w:num>
+  <w:num w:numId="37">
+    <w:abstractNumId w:val="14"/>
+  </w:num>
+  <w:num w:numId="38">
+    <w:abstractNumId w:val="16"/>
   </w:num>
   <w:numIdMacAtCleanup w:val="3"/>
 </w:numbering>
@@ -8777,19 +12121,19 @@
 
 <file path=word/glossary/fontTable.xml><?xml version="1.0" encoding="utf-8"?>
 <w:fonts xmlns:mc="http://schemas.openxmlformats.org/markup-compatibility/2006" xmlns:r="http://schemas.openxmlformats.org/officeDocument/2006/relationships" xmlns:w="http://schemas.openxmlformats.org/wordprocessingml/2006/main" xmlns:w14="http://schemas.microsoft.com/office/word/2010/wordml" xmlns:w15="http://schemas.microsoft.com/office/word/2012/wordml" xmlns:w16cid="http://schemas.microsoft.com/office/word/2016/wordml/cid" xmlns:w16se="http://schemas.microsoft.com/office/word/2015/wordml/symex" mc:Ignorable="w14 w15 w16se w16cid">
-  <w:font w:name="Wingdings">
-    <w:panose1 w:val="05000000000000000000"/>
-    <w:charset w:val="02"/>
-    <w:family w:val="auto"/>
-    <w:pitch w:val="variable"/>
-    <w:sig w:usb0="00000000" w:usb1="10000000" w:usb2="00000000" w:usb3="00000000" w:csb0="80000000" w:csb1="00000000"/>
-  </w:font>
   <w:font w:name="Times New Roman">
     <w:panose1 w:val="02020603050405020304"/>
     <w:charset w:val="00"/>
     <w:family w:val="roman"/>
     <w:pitch w:val="variable"/>
     <w:sig w:usb0="E0002EFF" w:usb1="C000785B" w:usb2="00000009" w:usb3="00000000" w:csb0="000001FF" w:csb1="00000000"/>
+  </w:font>
+  <w:font w:name="Calibri">
+    <w:panose1 w:val="020F0502020204030204"/>
+    <w:charset w:val="00"/>
+    <w:family w:val="swiss"/>
+    <w:pitch w:val="variable"/>
+    <w:sig w:usb0="E0002AFF" w:usb1="C000247B" w:usb2="00000009" w:usb3="00000000" w:csb0="000001FF" w:csb1="00000000"/>
   </w:font>
   <w:font w:name="Courier New">
     <w:panose1 w:val="02070309020205020404"/>
@@ -8798,19 +12142,19 @@
     <w:pitch w:val="fixed"/>
     <w:sig w:usb0="E0002EFF" w:usb1="C0007843" w:usb2="00000009" w:usb3="00000000" w:csb0="000001FF" w:csb1="00000000"/>
   </w:font>
+  <w:font w:name="Wingdings">
+    <w:panose1 w:val="05000000000000000000"/>
+    <w:charset w:val="02"/>
+    <w:family w:val="auto"/>
+    <w:pitch w:val="variable"/>
+    <w:sig w:usb0="00000000" w:usb1="10000000" w:usb2="00000000" w:usb3="00000000" w:csb0="80000000" w:csb1="00000000"/>
+  </w:font>
   <w:font w:name="Symbol">
     <w:panose1 w:val="05050102010706020507"/>
     <w:charset w:val="02"/>
     <w:family w:val="roman"/>
     <w:pitch w:val="variable"/>
     <w:sig w:usb0="00000000" w:usb1="10000000" w:usb2="00000000" w:usb3="00000000" w:csb0="80000000" w:csb1="00000000"/>
-  </w:font>
-  <w:font w:name="Calibri">
-    <w:panose1 w:val="020F0502020204030204"/>
-    <w:charset w:val="00"/>
-    <w:family w:val="swiss"/>
-    <w:pitch w:val="variable"/>
-    <w:sig w:usb0="E0002AFF" w:usb1="C000247B" w:usb2="00000009" w:usb3="00000000" w:csb0="000001FF" w:csb1="00000000"/>
   </w:font>
   <w:font w:name="Calibri Light">
     <w:panose1 w:val="020F0302020204030204"/>
@@ -8844,6 +12188,7 @@
     <w:rsid w:val="007C38DA"/>
     <w:rsid w:val="0093439B"/>
     <w:rsid w:val="00CE764F"/>
+    <w:rsid w:val="00DB4243"/>
     <w:rsid w:val="00E75938"/>
   </w:rsids>
   <m:mathPr>
@@ -9572,7 +12917,7 @@
 </file>
 
 <file path=customXml/itemProps1.xml><?xml version="1.0" encoding="utf-8"?>
-<ds:datastoreItem xmlns:ds="http://schemas.openxmlformats.org/officeDocument/2006/customXml" ds:itemID="{8D938296-29F9-404D-9ACB-FE42E28E89CB}">
+<ds:datastoreItem xmlns:ds="http://schemas.openxmlformats.org/officeDocument/2006/customXml" ds:itemID="{B9562A04-9485-455B-9C97-E8B7AC1CB15E}">
   <ds:schemaRefs>
     <ds:schemaRef ds:uri="http://schemas.openxmlformats.org/officeDocument/2006/bibliography"/>
   </ds:schemaRefs>

</xml_diff>

<commit_message>
Do Report: Architectural Styles, Identifying Subsystems, Mapping Subsystems to Hardware, Network Protocol, Hardware Requirements, Data Structures, Project Coordination and Progress Report
</commit_message>
<xml_diff>
--- a/07_Report/Report On Class/System Design/01_Nhập mềm_SystemDesign.docx
+++ b/07_Report/Report On Class/System Design/01_Nhập mềm_SystemDesign.docx
@@ -4129,6 +4129,24 @@
     </w:p>
     <w:p>
       <w:pPr>
+        <w:rPr>
+          <w:b/>
+          <w:color w:val="000000" w:themeColor="text1"/>
+          <w:sz w:val="26"/>
+        </w:rPr>
+      </w:pPr>
+      <w:bookmarkStart w:id="3" w:name="_Toc529970609"/>
+      <w:r>
+        <w:rPr>
+          <w:b/>
+          <w:color w:val="000000" w:themeColor="text1"/>
+          <w:sz w:val="26"/>
+        </w:rPr>
+        <w:br w:type="page"/>
+      </w:r>
+    </w:p>
+    <w:p>
+      <w:pPr>
         <w:pStyle w:val="ListParagraph"/>
         <w:numPr>
           <w:ilvl w:val="0"/>
@@ -4146,13 +4164,13 @@
           <w:szCs w:val="32"/>
         </w:rPr>
       </w:pPr>
-      <w:bookmarkStart w:id="3" w:name="_Toc529970609"/>
       <w:r>
         <w:rPr>
           <w:b/>
           <w:color w:val="000000" w:themeColor="text1"/>
           <w:sz w:val="26"/>
         </w:rPr>
+        <w:lastRenderedPageBreak/>
         <w:t>Data Types and Operation Signatures</w:t>
       </w:r>
       <w:bookmarkEnd w:id="3"/>
@@ -4393,18 +4411,7 @@
           <w:sz w:val="26"/>
           <w:szCs w:val="32"/>
         </w:rPr>
-        <w:t>dishMoreIma</w:t>
-      </w:r>
-      <w:bookmarkStart w:id="4" w:name="_GoBack"/>
-      <w:bookmarkEnd w:id="4"/>
-      <w:r>
-        <w:rPr>
-          <w:rFonts w:eastAsiaTheme="majorEastAsia"/>
-          <w:color w:val="000000" w:themeColor="text1"/>
-          <w:sz w:val="26"/>
-          <w:szCs w:val="32"/>
-        </w:rPr>
-        <w:t>geFiles: tên các file ảnh bổ sung thêm cho món ăn – các ảnh được hiển thị trong trang thông tin món ăn (kiểu mảng các String)</w:t>
+        <w:t>dishMoreImageFiles: tên các file ảnh bổ sung thêm cho món ăn – các ảnh được hiển thị trong trang thông tin món ăn (kiểu mảng các String)</w:t>
       </w:r>
     </w:p>
     <w:p>
@@ -4501,34 +4508,7 @@
           <w:sz w:val="26"/>
           <w:szCs w:val="32"/>
         </w:rPr>
-        <w:t xml:space="preserve">): gom dữ liệu của món ăn để phục vụ các thao tác với database </w:t>
-      </w:r>
-      <w:r>
-        <w:rPr>
-          <w:rFonts w:eastAsiaTheme="majorEastAsia"/>
-          <w:color w:val="000000" w:themeColor="text1"/>
-          <w:sz w:val="26"/>
-          <w:szCs w:val="32"/>
-        </w:rPr>
-        <w:t xml:space="preserve">(kiểu trả về: </w:t>
-      </w:r>
-      <w:r>
-        <w:rPr>
-          <w:rFonts w:eastAsiaTheme="majorEastAsia"/>
-          <w:color w:val="000000" w:themeColor="text1"/>
-          <w:sz w:val="26"/>
-          <w:szCs w:val="32"/>
-        </w:rPr>
-        <w:t>Map</w:t>
-      </w:r>
-      <w:r>
-        <w:rPr>
-          <w:rFonts w:eastAsiaTheme="majorEastAsia"/>
-          <w:color w:val="000000" w:themeColor="text1"/>
-          <w:sz w:val="26"/>
-          <w:szCs w:val="32"/>
-        </w:rPr>
-        <w:t>)</w:t>
+        <w:t>): gom dữ liệu của món ăn để phục vụ các thao tác với database (kiểu trả về: Map)</w:t>
       </w:r>
     </w:p>
     <w:p>
@@ -4554,7 +4534,6 @@
           <w:sz w:val="26"/>
           <w:szCs w:val="32"/>
         </w:rPr>
-        <w:lastRenderedPageBreak/>
         <w:t>loadDish(</w:t>
       </w:r>
       <w:proofErr w:type="gramEnd"/>
@@ -4574,34 +4553,7 @@
           <w:sz w:val="26"/>
           <w:szCs w:val="32"/>
         </w:rPr>
-        <w:t xml:space="preserve">): trả về đối tượng Dish từ data lấy được từ database </w:t>
-      </w:r>
-      <w:r>
-        <w:rPr>
-          <w:rFonts w:eastAsiaTheme="majorEastAsia"/>
-          <w:color w:val="000000" w:themeColor="text1"/>
-          <w:sz w:val="26"/>
-          <w:szCs w:val="32"/>
-        </w:rPr>
-        <w:t xml:space="preserve">(kiểu trả về: </w:t>
-      </w:r>
-      <w:r>
-        <w:rPr>
-          <w:rFonts w:eastAsiaTheme="majorEastAsia"/>
-          <w:color w:val="000000" w:themeColor="text1"/>
-          <w:sz w:val="26"/>
-          <w:szCs w:val="32"/>
-        </w:rPr>
-        <w:t>Dish</w:t>
-      </w:r>
-      <w:r>
-        <w:rPr>
-          <w:rFonts w:eastAsiaTheme="majorEastAsia"/>
-          <w:color w:val="000000" w:themeColor="text1"/>
-          <w:sz w:val="26"/>
-          <w:szCs w:val="32"/>
-        </w:rPr>
-        <w:t>)</w:t>
+        <w:t>): trả về đối tượng Dish từ data lấy được từ database (kiểu trả về: Dish)</w:t>
       </w:r>
     </w:p>
     <w:p>
@@ -4819,16 +4771,7 @@
           <w:sz w:val="26"/>
           <w:szCs w:val="32"/>
         </w:rPr>
-        <w:t>pasword (kế thừa từ class User): mật khẩu đăng nhập</w:t>
-      </w:r>
-      <w:r>
-        <w:rPr>
-          <w:rFonts w:eastAsiaTheme="majorEastAsia"/>
-          <w:color w:val="000000" w:themeColor="text1"/>
-          <w:sz w:val="26"/>
-          <w:szCs w:val="32"/>
-        </w:rPr>
-        <w:t xml:space="preserve"> (kiểu String)</w:t>
+        <w:t>pasword (kế thừa từ class User): mật khẩu đăng nhập (kiểu String)</w:t>
       </w:r>
     </w:p>
     <w:p>
@@ -4853,16 +4796,7 @@
           <w:sz w:val="26"/>
           <w:szCs w:val="32"/>
         </w:rPr>
-        <w:t>dishName: tên nhà hàng</w:t>
-      </w:r>
-      <w:r>
-        <w:rPr>
-          <w:rFonts w:eastAsiaTheme="majorEastAsia"/>
-          <w:color w:val="000000" w:themeColor="text1"/>
-          <w:sz w:val="26"/>
-          <w:szCs w:val="32"/>
-        </w:rPr>
-        <w:t xml:space="preserve"> (kiểu String)</w:t>
+        <w:t>dishName: tên nhà hàng (kiểu String)</w:t>
       </w:r>
     </w:p>
     <w:p>
@@ -4887,16 +4821,7 @@
           <w:sz w:val="26"/>
           <w:szCs w:val="32"/>
         </w:rPr>
-        <w:t>dishDescription: mô tả về nhà hàng</w:t>
-      </w:r>
-      <w:r>
-        <w:rPr>
-          <w:rFonts w:eastAsiaTheme="majorEastAsia"/>
-          <w:color w:val="000000" w:themeColor="text1"/>
-          <w:sz w:val="26"/>
-          <w:szCs w:val="32"/>
-        </w:rPr>
-        <w:t xml:space="preserve"> (kiểu String)</w:t>
+        <w:t>dishDescription: mô tả về nhà hàng (kiểu String)</w:t>
       </w:r>
     </w:p>
     <w:p>
@@ -4921,34 +4846,7 @@
           <w:sz w:val="26"/>
           <w:szCs w:val="32"/>
         </w:rPr>
-        <w:t>dishAddresses: địa chỉ của nhà hàng</w:t>
-      </w:r>
-      <w:r>
-        <w:rPr>
-          <w:rFonts w:eastAsiaTheme="majorEastAsia"/>
-          <w:color w:val="000000" w:themeColor="text1"/>
-          <w:sz w:val="26"/>
-          <w:szCs w:val="32"/>
-        </w:rPr>
-        <w:t xml:space="preserve"> (kiểu </w:t>
-      </w:r>
-      <w:r>
-        <w:rPr>
-          <w:rFonts w:eastAsiaTheme="majorEastAsia"/>
-          <w:color w:val="000000" w:themeColor="text1"/>
-          <w:sz w:val="26"/>
-          <w:szCs w:val="32"/>
-        </w:rPr>
-        <w:t xml:space="preserve">mảng </w:t>
-      </w:r>
-      <w:r>
-        <w:rPr>
-          <w:rFonts w:eastAsiaTheme="majorEastAsia"/>
-          <w:color w:val="000000" w:themeColor="text1"/>
-          <w:sz w:val="26"/>
-          <w:szCs w:val="32"/>
-        </w:rPr>
-        <w:t>String)</w:t>
+        <w:t>dishAddresses: địa chỉ của nhà hàng (kiểu mảng String)</w:t>
       </w:r>
     </w:p>
     <w:p>
@@ -4973,16 +4871,7 @@
           <w:sz w:val="26"/>
           <w:szCs w:val="32"/>
         </w:rPr>
-        <w:t>dishHomeImageFile: tên file ảnh đại diện cho nhà hàng - ảnh hiển thị ở danh sách nhà hàng</w:t>
-      </w:r>
-      <w:r>
-        <w:rPr>
-          <w:rFonts w:eastAsiaTheme="majorEastAsia"/>
-          <w:color w:val="000000" w:themeColor="text1"/>
-          <w:sz w:val="26"/>
-          <w:szCs w:val="32"/>
-        </w:rPr>
-        <w:t xml:space="preserve"> (kiểu String)</w:t>
+        <w:t>dishHomeImageFile: tên file ảnh đại diện cho nhà hàng - ảnh hiển thị ở danh sách nhà hàng (kiểu String)</w:t>
       </w:r>
     </w:p>
     <w:p>
@@ -5007,34 +4896,7 @@
           <w:sz w:val="26"/>
           <w:szCs w:val="32"/>
         </w:rPr>
-        <w:t>dishMoreImageFiles: tên các file ảnh bổ sung thêm cho nhà hàng</w:t>
-      </w:r>
-      <w:r>
-        <w:rPr>
-          <w:rFonts w:eastAsiaTheme="majorEastAsia"/>
-          <w:color w:val="000000" w:themeColor="text1"/>
-          <w:sz w:val="26"/>
-          <w:szCs w:val="32"/>
-        </w:rPr>
-        <w:t xml:space="preserve"> (kiểu </w:t>
-      </w:r>
-      <w:r>
-        <w:rPr>
-          <w:rFonts w:eastAsiaTheme="majorEastAsia"/>
-          <w:color w:val="000000" w:themeColor="text1"/>
-          <w:sz w:val="26"/>
-          <w:szCs w:val="32"/>
-        </w:rPr>
-        <w:t xml:space="preserve">mảng </w:t>
-      </w:r>
-      <w:r>
-        <w:rPr>
-          <w:rFonts w:eastAsiaTheme="majorEastAsia"/>
-          <w:color w:val="000000" w:themeColor="text1"/>
-          <w:sz w:val="26"/>
-          <w:szCs w:val="32"/>
-        </w:rPr>
-        <w:t>String)</w:t>
+        <w:t>dishMoreImageFiles: tên các file ảnh bổ sung thêm cho nhà hàng (kiểu mảng String)</w:t>
       </w:r>
     </w:p>
     <w:p>
@@ -5104,16 +4966,7 @@
           <w:sz w:val="26"/>
           <w:szCs w:val="32"/>
         </w:rPr>
-        <w:t xml:space="preserve"> </w:t>
-      </w:r>
-      <w:r>
-        <w:rPr>
-          <w:rFonts w:eastAsiaTheme="majorEastAsia"/>
-          <w:color w:val="000000" w:themeColor="text1"/>
-          <w:sz w:val="26"/>
-          <w:szCs w:val="32"/>
-        </w:rPr>
-        <w:t>(kế thừa từ class User)</w:t>
+        <w:t xml:space="preserve"> (kế thừa từ class User)</w:t>
       </w:r>
       <w:r>
         <w:rPr>
@@ -5167,16 +5020,7 @@
           <w:sz w:val="26"/>
           <w:szCs w:val="32"/>
         </w:rPr>
-        <w:t xml:space="preserve"> </w:t>
-      </w:r>
-      <w:r>
-        <w:rPr>
-          <w:rFonts w:eastAsiaTheme="majorEastAsia"/>
-          <w:color w:val="000000" w:themeColor="text1"/>
-          <w:sz w:val="26"/>
-          <w:szCs w:val="32"/>
-        </w:rPr>
-        <w:t>(kế thừa từ class User)</w:t>
+        <w:t xml:space="preserve"> (kế thừa từ class User)</w:t>
       </w:r>
       <w:r>
         <w:rPr>
@@ -5268,16 +5112,7 @@
           <w:sz w:val="26"/>
           <w:szCs w:val="32"/>
         </w:rPr>
-        <w:t xml:space="preserve"> </w:t>
-      </w:r>
-      <w:r>
-        <w:rPr>
-          <w:rFonts w:eastAsiaTheme="majorEastAsia"/>
-          <w:color w:val="000000" w:themeColor="text1"/>
-          <w:sz w:val="26"/>
-          <w:szCs w:val="32"/>
-        </w:rPr>
-        <w:t>(kế thừa từ class User)</w:t>
+        <w:t xml:space="preserve"> (kế thừa từ class User)</w:t>
       </w:r>
       <w:r>
         <w:rPr>
@@ -5562,6 +5397,7 @@
           <w:sz w:val="26"/>
           <w:szCs w:val="32"/>
         </w:rPr>
+        <w:lastRenderedPageBreak/>
         <w:t>updateEvent(</w:t>
       </w:r>
       <w:proofErr w:type="gramEnd"/>
@@ -5940,25 +5776,7 @@
           <w:sz w:val="26"/>
           <w:szCs w:val="32"/>
         </w:rPr>
-        <w:t>create</w:t>
-      </w:r>
-      <w:r>
-        <w:rPr>
-          <w:rFonts w:eastAsiaTheme="majorEastAsia"/>
-          <w:color w:val="000000" w:themeColor="text1"/>
-          <w:sz w:val="26"/>
-          <w:szCs w:val="32"/>
-        </w:rPr>
-        <w:t>Customer</w:t>
-      </w:r>
-      <w:r>
-        <w:rPr>
-          <w:rFonts w:eastAsiaTheme="majorEastAsia"/>
-          <w:color w:val="000000" w:themeColor="text1"/>
-          <w:sz w:val="26"/>
-          <w:szCs w:val="32"/>
-        </w:rPr>
-        <w:t>Data(</w:t>
+        <w:t>createCustomerData(</w:t>
       </w:r>
       <w:proofErr w:type="gramEnd"/>
       <w:r>
@@ -5968,25 +5786,7 @@
           <w:sz w:val="26"/>
           <w:szCs w:val="32"/>
         </w:rPr>
-        <w:t xml:space="preserve">): gom dữ liệu của </w:t>
-      </w:r>
-      <w:r>
-        <w:rPr>
-          <w:rFonts w:eastAsiaTheme="majorEastAsia"/>
-          <w:color w:val="000000" w:themeColor="text1"/>
-          <w:sz w:val="26"/>
-          <w:szCs w:val="32"/>
-        </w:rPr>
-        <w:t>khách</w:t>
-      </w:r>
-      <w:r>
-        <w:rPr>
-          <w:rFonts w:eastAsiaTheme="majorEastAsia"/>
-          <w:color w:val="000000" w:themeColor="text1"/>
-          <w:sz w:val="26"/>
-          <w:szCs w:val="32"/>
-        </w:rPr>
-        <w:t xml:space="preserve"> hàng để thực hiện các thao tác với database (kiểu trả về: Map)</w:t>
+        <w:t>): gom dữ liệu của khách hàng để thực hiện các thao tác với database (kiểu trả về: Map)</w:t>
       </w:r>
     </w:p>
     <w:p>
@@ -6023,25 +5823,7 @@
           <w:sz w:val="26"/>
           <w:szCs w:val="32"/>
         </w:rPr>
-        <w:t xml:space="preserve">) (kế thừa từ class User): thêm </w:t>
-      </w:r>
-      <w:r>
-        <w:rPr>
-          <w:rFonts w:eastAsiaTheme="majorEastAsia"/>
-          <w:color w:val="000000" w:themeColor="text1"/>
-          <w:sz w:val="26"/>
-          <w:szCs w:val="32"/>
-        </w:rPr>
-        <w:t>khách hàng</w:t>
-      </w:r>
-      <w:r>
-        <w:rPr>
-          <w:rFonts w:eastAsiaTheme="majorEastAsia"/>
-          <w:color w:val="000000" w:themeColor="text1"/>
-          <w:sz w:val="26"/>
-          <w:szCs w:val="32"/>
-        </w:rPr>
-        <w:t xml:space="preserve"> vào database</w:t>
+        <w:t>) (kế thừa từ class User): thêm khách hàng vào database</w:t>
       </w:r>
     </w:p>
     <w:p>
@@ -6068,25 +5850,7 @@
           <w:sz w:val="26"/>
           <w:szCs w:val="32"/>
         </w:rPr>
-        <w:t>update</w:t>
-      </w:r>
-      <w:r>
-        <w:rPr>
-          <w:rFonts w:eastAsiaTheme="majorEastAsia"/>
-          <w:color w:val="000000" w:themeColor="text1"/>
-          <w:sz w:val="26"/>
-          <w:szCs w:val="32"/>
-        </w:rPr>
-        <w:t>Information</w:t>
-      </w:r>
-      <w:r>
-        <w:rPr>
-          <w:rFonts w:eastAsiaTheme="majorEastAsia"/>
-          <w:color w:val="000000" w:themeColor="text1"/>
-          <w:sz w:val="26"/>
-          <w:szCs w:val="32"/>
-        </w:rPr>
-        <w:t>(</w:t>
+        <w:t>updateInformation(</w:t>
       </w:r>
       <w:proofErr w:type="gramEnd"/>
       <w:r>
@@ -6123,26 +5887,7 @@
           <w:sz w:val="26"/>
           <w:szCs w:val="32"/>
         </w:rPr>
-        <w:lastRenderedPageBreak/>
-        <w:t>add</w:t>
-      </w:r>
-      <w:r>
-        <w:rPr>
-          <w:rFonts w:eastAsiaTheme="majorEastAsia"/>
-          <w:color w:val="000000" w:themeColor="text1"/>
-          <w:sz w:val="26"/>
-          <w:szCs w:val="32"/>
-        </w:rPr>
-        <w:t>Mark</w:t>
-      </w:r>
-      <w:r>
-        <w:rPr>
-          <w:rFonts w:eastAsiaTheme="majorEastAsia"/>
-          <w:color w:val="000000" w:themeColor="text1"/>
-          <w:sz w:val="26"/>
-          <w:szCs w:val="32"/>
-        </w:rPr>
-        <w:t>(</w:t>
+        <w:t>addMark(</w:t>
       </w:r>
       <w:proofErr w:type="gramEnd"/>
       <w:r>
@@ -6152,43 +5897,7 @@
           <w:sz w:val="26"/>
           <w:szCs w:val="32"/>
         </w:rPr>
-        <w:t>Mark mark</w:t>
-      </w:r>
-      <w:r>
-        <w:rPr>
-          <w:rFonts w:eastAsiaTheme="majorEastAsia"/>
-          <w:color w:val="000000" w:themeColor="text1"/>
-          <w:sz w:val="26"/>
-          <w:szCs w:val="32"/>
-        </w:rPr>
-        <w:t>): Thêm</w:t>
-      </w:r>
-      <w:r>
-        <w:rPr>
-          <w:rFonts w:eastAsiaTheme="majorEastAsia"/>
-          <w:color w:val="000000" w:themeColor="text1"/>
-          <w:sz w:val="26"/>
-          <w:szCs w:val="32"/>
-        </w:rPr>
-        <w:t xml:space="preserve"> đánh dấu cho</w:t>
-      </w:r>
-      <w:r>
-        <w:rPr>
-          <w:rFonts w:eastAsiaTheme="majorEastAsia"/>
-          <w:color w:val="000000" w:themeColor="text1"/>
-          <w:sz w:val="26"/>
-          <w:szCs w:val="32"/>
-        </w:rPr>
-        <w:t xml:space="preserve"> món ăn</w:t>
-      </w:r>
-      <w:r>
-        <w:rPr>
-          <w:rFonts w:eastAsiaTheme="majorEastAsia"/>
-          <w:color w:val="000000" w:themeColor="text1"/>
-          <w:sz w:val="26"/>
-          <w:szCs w:val="32"/>
-        </w:rPr>
-        <w:t xml:space="preserve"> hoặc nhà hàng</w:t>
+        <w:t>Mark mark): Thêm đánh dấu cho món ăn hoặc nhà hàng</w:t>
       </w:r>
     </w:p>
     <w:p>
@@ -6215,25 +5924,7 @@
           <w:sz w:val="26"/>
           <w:szCs w:val="32"/>
         </w:rPr>
-        <w:t>delete</w:t>
-      </w:r>
-      <w:r>
-        <w:rPr>
-          <w:rFonts w:eastAsiaTheme="majorEastAsia"/>
-          <w:color w:val="000000" w:themeColor="text1"/>
-          <w:sz w:val="26"/>
-          <w:szCs w:val="32"/>
-        </w:rPr>
-        <w:t>Mark</w:t>
-      </w:r>
-      <w:r>
-        <w:rPr>
-          <w:rFonts w:eastAsiaTheme="majorEastAsia"/>
-          <w:color w:val="000000" w:themeColor="text1"/>
-          <w:sz w:val="26"/>
-          <w:szCs w:val="32"/>
-        </w:rPr>
-        <w:t>(</w:t>
+        <w:t>deleteMark(</w:t>
       </w:r>
       <w:proofErr w:type="gramEnd"/>
       <w:r>
@@ -6243,25 +5934,7 @@
           <w:sz w:val="26"/>
           <w:szCs w:val="32"/>
         </w:rPr>
-        <w:t>Mark mark</w:t>
-      </w:r>
-      <w:r>
-        <w:rPr>
-          <w:rFonts w:eastAsiaTheme="majorEastAsia"/>
-          <w:color w:val="000000" w:themeColor="text1"/>
-          <w:sz w:val="26"/>
-          <w:szCs w:val="32"/>
-        </w:rPr>
-        <w:t xml:space="preserve">): Xóa </w:t>
-      </w:r>
-      <w:r>
-        <w:rPr>
-          <w:rFonts w:eastAsiaTheme="majorEastAsia"/>
-          <w:color w:val="000000" w:themeColor="text1"/>
-          <w:sz w:val="26"/>
-          <w:szCs w:val="32"/>
-        </w:rPr>
-        <w:t>đánh dấu món ăn hoặc nhà hàng</w:t>
+        <w:t>Mark mark): Xóa đánh dấu món ăn hoặc nhà hàng</w:t>
       </w:r>
     </w:p>
     <w:p>
@@ -6274,7 +5947,7 @@
           <w:szCs w:val="32"/>
         </w:rPr>
       </w:pPr>
-      <w:bookmarkStart w:id="5" w:name="_Toc529970610"/>
+      <w:bookmarkStart w:id="4" w:name="_Toc529970610"/>
       <w:r>
         <w:rPr>
           <w:b/>
@@ -6306,7 +5979,7 @@
         <w:lastRenderedPageBreak/>
         <w:t>SYSTEM ARCHITECTURE AND SYSTEM DESIGN</w:t>
       </w:r>
-      <w:bookmarkEnd w:id="5"/>
+      <w:bookmarkEnd w:id="4"/>
     </w:p>
     <w:p>
       <w:pPr>
@@ -6325,7 +5998,7 @@
           <w:sz w:val="26"/>
         </w:rPr>
       </w:pPr>
-      <w:bookmarkStart w:id="6" w:name="_Toc529970611"/>
+      <w:bookmarkStart w:id="5" w:name="_Toc529970611"/>
       <w:r>
         <w:rPr>
           <w:rFonts w:eastAsiaTheme="majorEastAsia"/>
@@ -6334,7 +6007,79 @@
         </w:rPr>
         <w:t>Architectural Styles</w:t>
       </w:r>
-      <w:bookmarkEnd w:id="6"/>
+      <w:bookmarkEnd w:id="5"/>
+    </w:p>
+    <w:p>
+      <w:pPr>
+        <w:pStyle w:val="ListParagraph"/>
+        <w:spacing w:before="120" w:after="120"/>
+        <w:ind w:left="567"/>
+        <w:contextualSpacing w:val="0"/>
+        <w:rPr>
+          <w:rFonts w:eastAsiaTheme="majorEastAsia"/>
+          <w:sz w:val="26"/>
+        </w:rPr>
+      </w:pPr>
+      <w:r>
+        <w:rPr>
+          <w:rFonts w:eastAsiaTheme="majorEastAsia"/>
+          <w:sz w:val="26"/>
+        </w:rPr>
+        <w:t>App sử dụng một phần kiến trúc MVC kết hợp client-server:</w:t>
+      </w:r>
+    </w:p>
+    <w:p>
+      <w:pPr>
+        <w:pStyle w:val="ListParagraph"/>
+        <w:numPr>
+          <w:ilvl w:val="0"/>
+          <w:numId w:val="29"/>
+        </w:numPr>
+        <w:spacing w:before="120" w:after="120"/>
+        <w:ind w:left="1276"/>
+        <w:contextualSpacing w:val="0"/>
+        <w:rPr>
+          <w:rFonts w:eastAsiaTheme="majorEastAsia"/>
+          <w:sz w:val="26"/>
+        </w:rPr>
+      </w:pPr>
+      <w:r>
+        <w:rPr>
+          <w:rFonts w:eastAsiaTheme="majorEastAsia"/>
+          <w:sz w:val="26"/>
+        </w:rPr>
+        <w:t>MVC: điều hướng xử lý cho các trường hợp khác nhau khi người dùng lựa chọn chức năng trên màn hình giao diện thông qua main menu</w:t>
+      </w:r>
+    </w:p>
+    <w:p>
+      <w:pPr>
+        <w:pStyle w:val="ListParagraph"/>
+        <w:numPr>
+          <w:ilvl w:val="0"/>
+          <w:numId w:val="29"/>
+        </w:numPr>
+        <w:spacing w:before="120" w:after="120"/>
+        <w:ind w:left="1276"/>
+        <w:contextualSpacing w:val="0"/>
+        <w:rPr>
+          <w:rFonts w:eastAsiaTheme="majorEastAsia"/>
+          <w:sz w:val="26"/>
+        </w:rPr>
+      </w:pPr>
+      <w:r>
+        <w:rPr>
+          <w:rFonts w:eastAsiaTheme="majorEastAsia"/>
+          <w:sz w:val="26"/>
+        </w:rPr>
+        <w:t xml:space="preserve">Client-Server: một server phục vụ lưu trữ databse và một server xử lý các yêu cầu từ client gửi lên xử lý một số tác vụ có </w:t>
+      </w:r>
+      <w:r>
+        <w:rPr>
+          <w:rFonts w:eastAsiaTheme="majorEastAsia"/>
+          <w:sz w:val="26"/>
+        </w:rPr>
+        <w:t>ảnh hưởng đến độ bảo mật của app</w:t>
+      </w:r>
     </w:p>
     <w:p>
       <w:pPr>
@@ -6353,7 +6098,7 @@
           <w:sz w:val="26"/>
         </w:rPr>
       </w:pPr>
-      <w:bookmarkStart w:id="7" w:name="_Toc529970612"/>
+      <w:bookmarkStart w:id="6" w:name="_Toc529970612"/>
       <w:r>
         <w:rPr>
           <w:rFonts w:eastAsiaTheme="majorEastAsia"/>
@@ -6362,7 +6107,76 @@
         </w:rPr>
         <w:t>Identifying Subsystems</w:t>
       </w:r>
-      <w:bookmarkEnd w:id="7"/>
+      <w:bookmarkEnd w:id="6"/>
+    </w:p>
+    <w:p>
+      <w:pPr>
+        <w:pStyle w:val="ListParagraph"/>
+        <w:numPr>
+          <w:ilvl w:val="0"/>
+          <w:numId w:val="39"/>
+        </w:numPr>
+        <w:spacing w:before="120" w:after="120"/>
+        <w:contextualSpacing w:val="0"/>
+        <w:rPr>
+          <w:rFonts w:eastAsiaTheme="majorEastAsia"/>
+          <w:b/>
+          <w:sz w:val="26"/>
+        </w:rPr>
+      </w:pPr>
+      <w:r>
+        <w:rPr>
+          <w:rFonts w:eastAsiaTheme="majorEastAsia"/>
+          <w:sz w:val="26"/>
+        </w:rPr>
+        <w:t>Hệ thống lưu trữ và quản lý database: Firebase Firestore</w:t>
+      </w:r>
+    </w:p>
+    <w:p>
+      <w:pPr>
+        <w:pStyle w:val="ListParagraph"/>
+        <w:numPr>
+          <w:ilvl w:val="0"/>
+          <w:numId w:val="39"/>
+        </w:numPr>
+        <w:spacing w:before="120" w:after="120"/>
+        <w:contextualSpacing w:val="0"/>
+        <w:rPr>
+          <w:rFonts w:eastAsiaTheme="majorEastAsia"/>
+          <w:b/>
+          <w:sz w:val="26"/>
+        </w:rPr>
+      </w:pPr>
+      <w:r>
+        <w:rPr>
+          <w:rFonts w:eastAsiaTheme="majorEastAsia"/>
+          <w:sz w:val="26"/>
+        </w:rPr>
+        <w:t>Web server xử lý tác vụ: Nodejs Server</w:t>
+      </w:r>
+    </w:p>
+    <w:p>
+      <w:pPr>
+        <w:pStyle w:val="ListParagraph"/>
+        <w:numPr>
+          <w:ilvl w:val="0"/>
+          <w:numId w:val="39"/>
+        </w:numPr>
+        <w:spacing w:before="120" w:after="120"/>
+        <w:contextualSpacing w:val="0"/>
+        <w:rPr>
+          <w:rFonts w:eastAsiaTheme="majorEastAsia"/>
+          <w:b/>
+          <w:sz w:val="26"/>
+        </w:rPr>
+      </w:pPr>
+      <w:r>
+        <w:rPr>
+          <w:rFonts w:eastAsiaTheme="majorEastAsia"/>
+          <w:sz w:val="26"/>
+        </w:rPr>
+        <w:t>App: hệ thống các chức năng cung cấp cho người dùng trong app</w:t>
+      </w:r>
     </w:p>
     <w:p>
       <w:pPr>
@@ -6381,38 +6195,37 @@
           <w:sz w:val="26"/>
         </w:rPr>
       </w:pPr>
-      <w:bookmarkStart w:id="8" w:name="_Toc529970613"/>
+      <w:bookmarkStart w:id="7" w:name="_Toc529970613"/>
       <w:r>
         <w:rPr>
           <w:rFonts w:eastAsiaTheme="majorEastAsia"/>
           <w:b/>
           <w:sz w:val="26"/>
         </w:rPr>
-        <w:t>Persistent Data Storage</w:t>
-      </w:r>
-      <w:bookmarkEnd w:id="8"/>
+        <w:t>Mapping Subsystems to Hardware</w:t>
+      </w:r>
     </w:p>
     <w:p>
       <w:pPr>
         <w:pStyle w:val="ListParagraph"/>
         <w:numPr>
           <w:ilvl w:val="0"/>
-          <w:numId w:val="28"/>
+          <w:numId w:val="40"/>
         </w:numPr>
         <w:spacing w:before="120" w:after="120"/>
-        <w:ind w:left="851"/>
         <w:contextualSpacing w:val="0"/>
         <w:rPr>
           <w:rFonts w:eastAsiaTheme="majorEastAsia"/>
-          <w:sz w:val="26"/>
-        </w:rPr>
-      </w:pPr>
-      <w:r>
-        <w:rPr>
-          <w:rFonts w:eastAsiaTheme="majorEastAsia"/>
-          <w:sz w:val="26"/>
-        </w:rPr>
-        <w:t>Hệ thống có database lưu trữ thông tin về nhà hàng, khách hàng, các món ăn, sự kiện, comment trên Database của Firebase. Database được lưu theo kiểu không cấu trúc (NoSQL – lưu kiểu JSON).</w:t>
+          <w:b/>
+          <w:sz w:val="26"/>
+        </w:rPr>
+      </w:pPr>
+      <w:r>
+        <w:rPr>
+          <w:rFonts w:eastAsiaTheme="majorEastAsia"/>
+          <w:sz w:val="26"/>
+        </w:rPr>
+        <w:t>App: chạy trên thiết bị Android</w:t>
       </w:r>
     </w:p>
     <w:p>
@@ -6420,10 +6233,9 @@
         <w:pStyle w:val="ListParagraph"/>
         <w:numPr>
           <w:ilvl w:val="0"/>
-          <w:numId w:val="28"/>
+          <w:numId w:val="40"/>
         </w:numPr>
         <w:spacing w:before="120" w:after="120"/>
-        <w:ind w:left="851"/>
         <w:contextualSpacing w:val="0"/>
         <w:rPr>
           <w:rFonts w:eastAsiaTheme="majorEastAsia"/>
@@ -6435,7 +6247,43 @@
           <w:rFonts w:eastAsiaTheme="majorEastAsia"/>
           <w:sz w:val="26"/>
         </w:rPr>
-        <w:t>Hệ thống lưu các file resources như hình ảnh về nhà hàng, món ăn,… trên Storage trên Firebase.</w:t>
+        <w:t xml:space="preserve">Nodejs Server: chạy </w:t>
+      </w:r>
+      <w:r>
+        <w:rPr>
+          <w:rFonts w:eastAsiaTheme="majorEastAsia"/>
+          <w:sz w:val="26"/>
+        </w:rPr>
+        <w:t xml:space="preserve">một server </w:t>
+      </w:r>
+      <w:r>
+        <w:rPr>
+          <w:rFonts w:eastAsiaTheme="majorEastAsia"/>
+          <w:sz w:val="26"/>
+        </w:rPr>
+        <w:t>trên internet</w:t>
+      </w:r>
+    </w:p>
+    <w:p>
+      <w:pPr>
+        <w:pStyle w:val="ListParagraph"/>
+        <w:numPr>
+          <w:ilvl w:val="0"/>
+          <w:numId w:val="40"/>
+        </w:numPr>
+        <w:spacing w:before="120" w:after="120"/>
+        <w:contextualSpacing w:val="0"/>
+        <w:rPr>
+          <w:rFonts w:eastAsiaTheme="majorEastAsia"/>
+          <w:sz w:val="26"/>
+        </w:rPr>
+      </w:pPr>
+      <w:r>
+        <w:rPr>
+          <w:rFonts w:eastAsiaTheme="majorEastAsia"/>
+          <w:sz w:val="26"/>
+        </w:rPr>
+        <w:t>Hệ thống database: chạy trên server của Firebase</w:t>
       </w:r>
     </w:p>
     <w:p>
@@ -6455,16 +6303,61 @@
           <w:sz w:val="26"/>
         </w:rPr>
       </w:pPr>
-      <w:bookmarkStart w:id="9" w:name="_Toc529970614"/>
       <w:r>
         <w:rPr>
           <w:rFonts w:eastAsiaTheme="majorEastAsia"/>
           <w:b/>
           <w:sz w:val="26"/>
         </w:rPr>
-        <w:t>Network Protocol</w:t>
-      </w:r>
-      <w:bookmarkEnd w:id="9"/>
+        <w:t>Persistent Data Storage</w:t>
+      </w:r>
+      <w:bookmarkEnd w:id="7"/>
+    </w:p>
+    <w:p>
+      <w:pPr>
+        <w:pStyle w:val="ListParagraph"/>
+        <w:numPr>
+          <w:ilvl w:val="0"/>
+          <w:numId w:val="28"/>
+        </w:numPr>
+        <w:spacing w:before="120" w:after="120"/>
+        <w:ind w:left="851"/>
+        <w:contextualSpacing w:val="0"/>
+        <w:rPr>
+          <w:rFonts w:eastAsiaTheme="majorEastAsia"/>
+          <w:sz w:val="26"/>
+        </w:rPr>
+      </w:pPr>
+      <w:r>
+        <w:rPr>
+          <w:rFonts w:eastAsiaTheme="majorEastAsia"/>
+          <w:sz w:val="26"/>
+        </w:rPr>
+        <w:t>Hệ thống có database lưu trữ thông tin về nhà hàng, khách hàng, các món ăn, sự kiện, comment trên Database của Firebase. Database được lưu theo kiểu không cấu trúc (NoSQL – lưu kiểu JSON).</w:t>
+      </w:r>
+    </w:p>
+    <w:p>
+      <w:pPr>
+        <w:pStyle w:val="ListParagraph"/>
+        <w:numPr>
+          <w:ilvl w:val="0"/>
+          <w:numId w:val="28"/>
+        </w:numPr>
+        <w:spacing w:before="120" w:after="120"/>
+        <w:ind w:left="851"/>
+        <w:contextualSpacing w:val="0"/>
+        <w:rPr>
+          <w:rFonts w:eastAsiaTheme="majorEastAsia"/>
+          <w:sz w:val="26"/>
+        </w:rPr>
+      </w:pPr>
+      <w:r>
+        <w:rPr>
+          <w:rFonts w:eastAsiaTheme="majorEastAsia"/>
+          <w:sz w:val="26"/>
+        </w:rPr>
+        <w:t>Hệ thống lưu các file resources như hình ảnh về nhà hàng, món ăn,… trên Storage trên Firebase.</w:t>
+      </w:r>
     </w:p>
     <w:p>
       <w:pPr>
@@ -6483,16 +6376,42 @@
           <w:sz w:val="26"/>
         </w:rPr>
       </w:pPr>
-      <w:bookmarkStart w:id="10" w:name="_Toc529970615"/>
+      <w:bookmarkStart w:id="8" w:name="_Toc529970614"/>
       <w:r>
         <w:rPr>
           <w:rFonts w:eastAsiaTheme="majorEastAsia"/>
           <w:b/>
           <w:sz w:val="26"/>
         </w:rPr>
-        <w:t>Global Control Flow</w:t>
-      </w:r>
-      <w:bookmarkEnd w:id="10"/>
+        <w:t>Network Protocol</w:t>
+      </w:r>
+      <w:bookmarkEnd w:id="8"/>
+    </w:p>
+    <w:p>
+      <w:pPr>
+        <w:pStyle w:val="ListParagraph"/>
+        <w:spacing w:before="120" w:after="120"/>
+        <w:ind w:left="567"/>
+        <w:contextualSpacing w:val="0"/>
+        <w:rPr>
+          <w:rFonts w:eastAsiaTheme="majorEastAsia"/>
+          <w:sz w:val="26"/>
+        </w:rPr>
+      </w:pPr>
+      <w:r>
+        <w:rPr>
+          <w:rFonts w:eastAsiaTheme="majorEastAsia"/>
+          <w:sz w:val="26"/>
+        </w:rPr>
+        <w:t xml:space="preserve">App sử dụng </w:t>
+      </w:r>
+      <w:r>
+        <w:rPr>
+          <w:rFonts w:eastAsiaTheme="majorEastAsia"/>
+          <w:sz w:val="26"/>
+        </w:rPr>
+        <w:t>HTTP. Vì có gửi yêu cầu xử lý một số tác vụ lên web server nên cần thông giao thức HTTP để gửi request.</w:t>
+      </w:r>
     </w:p>
     <w:p>
       <w:pPr>
@@ -6511,16 +6430,63 @@
           <w:sz w:val="26"/>
         </w:rPr>
       </w:pPr>
-      <w:bookmarkStart w:id="11" w:name="_Toc529970616"/>
+      <w:bookmarkStart w:id="9" w:name="_Toc529970615"/>
       <w:r>
         <w:rPr>
           <w:rFonts w:eastAsiaTheme="majorEastAsia"/>
           <w:b/>
           <w:sz w:val="26"/>
         </w:rPr>
+        <w:t>Global Control Flow</w:t>
+      </w:r>
+      <w:bookmarkEnd w:id="9"/>
+    </w:p>
+    <w:p>
+      <w:pPr>
+        <w:pStyle w:val="ListParagraph"/>
+        <w:numPr>
+          <w:ilvl w:val="0"/>
+          <w:numId w:val="24"/>
+        </w:numPr>
+        <w:spacing w:before="120" w:after="120"/>
+        <w:ind w:left="567" w:hanging="142"/>
+        <w:contextualSpacing w:val="0"/>
+        <w:outlineLvl w:val="1"/>
+        <w:rPr>
+          <w:rFonts w:eastAsiaTheme="majorEastAsia"/>
+          <w:b/>
+          <w:sz w:val="26"/>
+        </w:rPr>
+      </w:pPr>
+      <w:bookmarkStart w:id="10" w:name="_Toc529970616"/>
+      <w:r>
+        <w:rPr>
+          <w:rFonts w:eastAsiaTheme="majorEastAsia"/>
+          <w:b/>
+          <w:sz w:val="26"/>
+        </w:rPr>
         <w:t>Hardware Requirements</w:t>
       </w:r>
-      <w:bookmarkEnd w:id="11"/>
+      <w:bookmarkEnd w:id="10"/>
+    </w:p>
+    <w:p>
+      <w:pPr>
+        <w:pStyle w:val="ListParagraph"/>
+        <w:spacing w:before="120" w:after="120"/>
+        <w:ind w:left="567"/>
+        <w:contextualSpacing w:val="0"/>
+        <w:rPr>
+          <w:rFonts w:eastAsiaTheme="majorEastAsia"/>
+          <w:sz w:val="26"/>
+        </w:rPr>
+      </w:pPr>
+      <w:r>
+        <w:rPr>
+          <w:rFonts w:eastAsiaTheme="majorEastAsia"/>
+          <w:sz w:val="26"/>
+        </w:rPr>
+        <w:t>App chạy được trên thiết bị mobile từ android 4.4 trở lên</w:t>
+      </w:r>
     </w:p>
     <w:p>
       <w:pPr>
@@ -6551,7 +6517,7 @@
           <w:sz w:val="30"/>
         </w:rPr>
       </w:pPr>
-      <w:bookmarkStart w:id="12" w:name="_Toc529970617"/>
+      <w:bookmarkStart w:id="11" w:name="_Toc529970617"/>
       <w:r>
         <w:rPr>
           <w:rFonts w:ascii="Times New Roman" w:hAnsi="Times New Roman" w:cs="Times New Roman"/>
@@ -6562,7 +6528,7 @@
         <w:lastRenderedPageBreak/>
         <w:t>ALGORITHMS AND DATA STRUCTURES</w:t>
       </w:r>
-      <w:bookmarkEnd w:id="12"/>
+      <w:bookmarkEnd w:id="11"/>
     </w:p>
     <w:p>
       <w:pPr>
@@ -6580,7 +6546,7 @@
           <w:sz w:val="26"/>
         </w:rPr>
       </w:pPr>
-      <w:bookmarkStart w:id="13" w:name="_Toc529970618"/>
+      <w:bookmarkStart w:id="12" w:name="_Toc529970618"/>
       <w:r>
         <w:rPr>
           <w:b/>
@@ -6588,7 +6554,7 @@
         </w:rPr>
         <w:t>Algorithms</w:t>
       </w:r>
-      <w:bookmarkEnd w:id="13"/>
+      <w:bookmarkEnd w:id="12"/>
     </w:p>
     <w:p>
       <w:pPr>
@@ -6606,7 +6572,7 @@
           <w:sz w:val="26"/>
         </w:rPr>
       </w:pPr>
-      <w:bookmarkStart w:id="14" w:name="_Toc529970619"/>
+      <w:bookmarkStart w:id="13" w:name="_Toc529970619"/>
       <w:r>
         <w:rPr>
           <w:b/>
@@ -6614,7 +6580,55 @@
         </w:rPr>
         <w:t>Data Structures</w:t>
       </w:r>
-      <w:bookmarkEnd w:id="14"/>
+      <w:bookmarkEnd w:id="13"/>
+    </w:p>
+    <w:p>
+      <w:pPr>
+        <w:pStyle w:val="ListParagraph"/>
+        <w:spacing w:before="120" w:after="120"/>
+        <w:ind w:left="567"/>
+        <w:contextualSpacing w:val="0"/>
+        <w:rPr>
+          <w:sz w:val="26"/>
+        </w:rPr>
+      </w:pPr>
+      <w:r>
+        <w:rPr>
+          <w:sz w:val="26"/>
+        </w:rPr>
+        <w:t xml:space="preserve">Sử dụng cấu trúc dữ liệu: Hash </w:t>
+      </w:r>
+      <w:proofErr w:type="gramStart"/>
+      <w:r>
+        <w:rPr>
+          <w:sz w:val="26"/>
+        </w:rPr>
+        <w:t>table,  Array</w:t>
+      </w:r>
+      <w:proofErr w:type="gramEnd"/>
+    </w:p>
+    <w:p>
+      <w:pPr>
+        <w:pStyle w:val="ListParagraph"/>
+        <w:spacing w:before="120" w:after="120"/>
+        <w:ind w:left="567"/>
+        <w:contextualSpacing w:val="0"/>
+        <w:rPr>
+          <w:sz w:val="26"/>
+        </w:rPr>
+      </w:pPr>
+      <w:r>
+        <w:rPr>
+          <w:sz w:val="26"/>
+        </w:rPr>
+        <w:t>Vì dễ truy cập vào trường dữ liệu bên trong Hash table và khi thao tác với database thì kết quả trả về dưới dạng hash table</w:t>
+      </w:r>
+      <w:r>
+        <w:rPr>
+          <w:sz w:val="26"/>
+        </w:rPr>
+        <w:t>. Dùng Array tiện việc truy xuất phần tử trong việc sắp xếp.</w:t>
+      </w:r>
     </w:p>
     <w:p>
       <w:pPr>
@@ -6647,7 +6661,7 @@
           <w:sz w:val="30"/>
         </w:rPr>
       </w:pPr>
-      <w:bookmarkStart w:id="15" w:name="_Toc529970620"/>
+      <w:bookmarkStart w:id="14" w:name="_Toc529970620"/>
       <w:r>
         <w:rPr>
           <w:rFonts w:ascii="Times New Roman" w:hAnsi="Times New Roman" w:cs="Times New Roman"/>
@@ -6658,7 +6672,7 @@
         <w:lastRenderedPageBreak/>
         <w:t>PROJECT MANAGEMENT AND PLAN OF WORK</w:t>
       </w:r>
-      <w:bookmarkEnd w:id="15"/>
+      <w:bookmarkEnd w:id="14"/>
     </w:p>
     <w:p>
       <w:pPr>
@@ -6676,7 +6690,7 @@
           <w:sz w:val="26"/>
         </w:rPr>
       </w:pPr>
-      <w:bookmarkStart w:id="16" w:name="_Toc529970621"/>
+      <w:bookmarkStart w:id="15" w:name="_Toc529970621"/>
       <w:r>
         <w:rPr>
           <w:b/>
@@ -6684,7 +6698,7 @@
         </w:rPr>
         <w:t>Merging the Contributions from Individual Team Members</w:t>
       </w:r>
-      <w:bookmarkEnd w:id="16"/>
+      <w:bookmarkEnd w:id="15"/>
     </w:p>
     <w:p>
       <w:pPr>
@@ -6702,7 +6716,7 @@
           <w:sz w:val="26"/>
         </w:rPr>
       </w:pPr>
-      <w:bookmarkStart w:id="17" w:name="_Toc529970622"/>
+      <w:bookmarkStart w:id="16" w:name="_Toc529970622"/>
       <w:r>
         <w:rPr>
           <w:b/>
@@ -6710,7 +6724,154 @@
         </w:rPr>
         <w:t>Project Coordination and Progress Report</w:t>
       </w:r>
-      <w:bookmarkEnd w:id="17"/>
+      <w:bookmarkEnd w:id="16"/>
+    </w:p>
+    <w:p>
+      <w:pPr>
+        <w:pStyle w:val="ListParagraph"/>
+        <w:numPr>
+          <w:ilvl w:val="0"/>
+          <w:numId w:val="41"/>
+        </w:numPr>
+        <w:spacing w:before="120" w:after="120"/>
+        <w:ind w:left="993"/>
+        <w:contextualSpacing w:val="0"/>
+        <w:rPr>
+          <w:sz w:val="26"/>
+        </w:rPr>
+      </w:pPr>
+      <w:r>
+        <w:rPr>
+          <w:sz w:val="26"/>
+        </w:rPr>
+        <w:t>Các usecase đã cài đặt:</w:t>
+      </w:r>
+    </w:p>
+    <w:p>
+      <w:pPr>
+        <w:pStyle w:val="ListParagraph"/>
+        <w:numPr>
+          <w:ilvl w:val="0"/>
+          <w:numId w:val="42"/>
+        </w:numPr>
+        <w:spacing w:before="120" w:after="120"/>
+        <w:ind w:left="1418"/>
+        <w:contextualSpacing w:val="0"/>
+        <w:rPr>
+          <w:sz w:val="26"/>
+        </w:rPr>
+      </w:pPr>
+      <w:r>
+        <w:rPr>
+          <w:sz w:val="26"/>
+        </w:rPr>
+        <w:t>Register: Switch register và Customer Register</w:t>
+      </w:r>
+    </w:p>
+    <w:p>
+      <w:pPr>
+        <w:pStyle w:val="ListParagraph"/>
+        <w:numPr>
+          <w:ilvl w:val="0"/>
+          <w:numId w:val="41"/>
+        </w:numPr>
+        <w:spacing w:before="120" w:after="120"/>
+        <w:ind w:left="993"/>
+        <w:contextualSpacing w:val="0"/>
+        <w:rPr>
+          <w:sz w:val="26"/>
+        </w:rPr>
+      </w:pPr>
+      <w:r>
+        <w:rPr>
+          <w:sz w:val="26"/>
+        </w:rPr>
+        <w:t>Các usecase đang được cài đặt:</w:t>
+      </w:r>
+    </w:p>
+    <w:p>
+      <w:pPr>
+        <w:pStyle w:val="ListParagraph"/>
+        <w:numPr>
+          <w:ilvl w:val="0"/>
+          <w:numId w:val="42"/>
+        </w:numPr>
+        <w:spacing w:before="120" w:after="120"/>
+        <w:ind w:left="1418"/>
+        <w:contextualSpacing w:val="0"/>
+        <w:rPr>
+          <w:sz w:val="26"/>
+        </w:rPr>
+      </w:pPr>
+      <w:r>
+        <w:rPr>
+          <w:sz w:val="26"/>
+        </w:rPr>
+        <w:t>Login</w:t>
+      </w:r>
+    </w:p>
+    <w:p>
+      <w:pPr>
+        <w:pStyle w:val="ListParagraph"/>
+        <w:numPr>
+          <w:ilvl w:val="0"/>
+          <w:numId w:val="42"/>
+        </w:numPr>
+        <w:spacing w:before="120" w:after="120"/>
+        <w:ind w:left="1418"/>
+        <w:contextualSpacing w:val="0"/>
+        <w:rPr>
+          <w:sz w:val="26"/>
+        </w:rPr>
+      </w:pPr>
+      <w:r>
+        <w:rPr>
+          <w:sz w:val="26"/>
+        </w:rPr>
+        <w:t>Restaurant list view</w:t>
+      </w:r>
+    </w:p>
+    <w:p>
+      <w:pPr>
+        <w:pStyle w:val="ListParagraph"/>
+        <w:numPr>
+          <w:ilvl w:val="0"/>
+          <w:numId w:val="42"/>
+        </w:numPr>
+        <w:spacing w:before="120" w:after="120"/>
+        <w:ind w:left="1418"/>
+        <w:contextualSpacing w:val="0"/>
+        <w:rPr>
+          <w:sz w:val="26"/>
+        </w:rPr>
+      </w:pPr>
+      <w:r>
+        <w:rPr>
+          <w:sz w:val="26"/>
+        </w:rPr>
+        <w:t>Restaurant detail view</w:t>
+      </w:r>
+    </w:p>
+    <w:p>
+      <w:pPr>
+        <w:pStyle w:val="ListParagraph"/>
+        <w:numPr>
+          <w:ilvl w:val="0"/>
+          <w:numId w:val="42"/>
+        </w:numPr>
+        <w:spacing w:before="120" w:after="120"/>
+        <w:ind w:left="1418"/>
+        <w:contextualSpacing w:val="0"/>
+        <w:rPr>
+          <w:sz w:val="26"/>
+        </w:rPr>
+      </w:pPr>
+      <w:r>
+        <w:rPr>
+          <w:sz w:val="26"/>
+        </w:rPr>
+        <w:t>Dish detail view</w:t>
+      </w:r>
     </w:p>
     <w:p>
       <w:pPr>
@@ -6728,7 +6889,7 @@
           <w:sz w:val="26"/>
         </w:rPr>
       </w:pPr>
-      <w:bookmarkStart w:id="18" w:name="_Toc529970623"/>
+      <w:bookmarkStart w:id="17" w:name="_Toc529970623"/>
       <w:r>
         <w:rPr>
           <w:b/>
@@ -6736,6 +6897,8 @@
         </w:rPr>
         <w:t>Plan of Work</w:t>
       </w:r>
+      <w:bookmarkStart w:id="18" w:name="_GoBack"/>
+      <w:bookmarkEnd w:id="17"/>
       <w:bookmarkEnd w:id="18"/>
     </w:p>
     <w:p>
@@ -7369,6 +7532,119 @@
     </w:lvl>
   </w:abstractNum>
   <w:abstractNum w:abstractNumId="1" w15:restartNumberingAfterBreak="0">
+    <w:nsid w:val="0546765E"/>
+    <w:multiLevelType w:val="hybridMultilevel"/>
+    <w:tmpl w:val="8D4E8D78"/>
+    <w:lvl w:ilvl="0" w:tplc="04090005">
+      <w:start w:val="1"/>
+      <w:numFmt w:val="bullet"/>
+      <w:lvlText w:val=""/>
+      <w:lvlJc w:val="left"/>
+      <w:pPr>
+        <w:ind w:left="1287" w:hanging="360"/>
+      </w:pPr>
+      <w:rPr>
+        <w:rFonts w:ascii="Wingdings" w:hAnsi="Wingdings" w:hint="default"/>
+      </w:rPr>
+    </w:lvl>
+    <w:lvl w:ilvl="1" w:tplc="04090003" w:tentative="1">
+      <w:start w:val="1"/>
+      <w:numFmt w:val="bullet"/>
+      <w:lvlText w:val="o"/>
+      <w:lvlJc w:val="left"/>
+      <w:pPr>
+        <w:ind w:left="2007" w:hanging="360"/>
+      </w:pPr>
+      <w:rPr>
+        <w:rFonts w:ascii="Courier New" w:hAnsi="Courier New" w:cs="Courier New" w:hint="default"/>
+      </w:rPr>
+    </w:lvl>
+    <w:lvl w:ilvl="2" w:tplc="04090005" w:tentative="1">
+      <w:start w:val="1"/>
+      <w:numFmt w:val="bullet"/>
+      <w:lvlText w:val=""/>
+      <w:lvlJc w:val="left"/>
+      <w:pPr>
+        <w:ind w:left="2727" w:hanging="360"/>
+      </w:pPr>
+      <w:rPr>
+        <w:rFonts w:ascii="Wingdings" w:hAnsi="Wingdings" w:hint="default"/>
+      </w:rPr>
+    </w:lvl>
+    <w:lvl w:ilvl="3" w:tplc="04090001" w:tentative="1">
+      <w:start w:val="1"/>
+      <w:numFmt w:val="bullet"/>
+      <w:lvlText w:val=""/>
+      <w:lvlJc w:val="left"/>
+      <w:pPr>
+        <w:ind w:left="3447" w:hanging="360"/>
+      </w:pPr>
+      <w:rPr>
+        <w:rFonts w:ascii="Symbol" w:hAnsi="Symbol" w:hint="default"/>
+      </w:rPr>
+    </w:lvl>
+    <w:lvl w:ilvl="4" w:tplc="04090003" w:tentative="1">
+      <w:start w:val="1"/>
+      <w:numFmt w:val="bullet"/>
+      <w:lvlText w:val="o"/>
+      <w:lvlJc w:val="left"/>
+      <w:pPr>
+        <w:ind w:left="4167" w:hanging="360"/>
+      </w:pPr>
+      <w:rPr>
+        <w:rFonts w:ascii="Courier New" w:hAnsi="Courier New" w:cs="Courier New" w:hint="default"/>
+      </w:rPr>
+    </w:lvl>
+    <w:lvl w:ilvl="5" w:tplc="04090005" w:tentative="1">
+      <w:start w:val="1"/>
+      <w:numFmt w:val="bullet"/>
+      <w:lvlText w:val=""/>
+      <w:lvlJc w:val="left"/>
+      <w:pPr>
+        <w:ind w:left="4887" w:hanging="360"/>
+      </w:pPr>
+      <w:rPr>
+        <w:rFonts w:ascii="Wingdings" w:hAnsi="Wingdings" w:hint="default"/>
+      </w:rPr>
+    </w:lvl>
+    <w:lvl w:ilvl="6" w:tplc="04090001" w:tentative="1">
+      <w:start w:val="1"/>
+      <w:numFmt w:val="bullet"/>
+      <w:lvlText w:val=""/>
+      <w:lvlJc w:val="left"/>
+      <w:pPr>
+        <w:ind w:left="5607" w:hanging="360"/>
+      </w:pPr>
+      <w:rPr>
+        <w:rFonts w:ascii="Symbol" w:hAnsi="Symbol" w:hint="default"/>
+      </w:rPr>
+    </w:lvl>
+    <w:lvl w:ilvl="7" w:tplc="04090003" w:tentative="1">
+      <w:start w:val="1"/>
+      <w:numFmt w:val="bullet"/>
+      <w:lvlText w:val="o"/>
+      <w:lvlJc w:val="left"/>
+      <w:pPr>
+        <w:ind w:left="6327" w:hanging="360"/>
+      </w:pPr>
+      <w:rPr>
+        <w:rFonts w:ascii="Courier New" w:hAnsi="Courier New" w:cs="Courier New" w:hint="default"/>
+      </w:rPr>
+    </w:lvl>
+    <w:lvl w:ilvl="8" w:tplc="04090005" w:tentative="1">
+      <w:start w:val="1"/>
+      <w:numFmt w:val="bullet"/>
+      <w:lvlText w:val=""/>
+      <w:lvlJc w:val="left"/>
+      <w:pPr>
+        <w:ind w:left="7047" w:hanging="360"/>
+      </w:pPr>
+      <w:rPr>
+        <w:rFonts w:ascii="Wingdings" w:hAnsi="Wingdings" w:hint="default"/>
+      </w:rPr>
+    </w:lvl>
+  </w:abstractNum>
+  <w:abstractNum w:abstractNumId="2" w15:restartNumberingAfterBreak="0">
     <w:nsid w:val="06DE1FF4"/>
     <w:multiLevelType w:val="hybridMultilevel"/>
     <w:tmpl w:val="26A4ABE8"/>
@@ -7481,7 +7757,7 @@
       </w:rPr>
     </w:lvl>
   </w:abstractNum>
-  <w:abstractNum w:abstractNumId="2" w15:restartNumberingAfterBreak="0">
+  <w:abstractNum w:abstractNumId="3" w15:restartNumberingAfterBreak="0">
     <w:nsid w:val="08141521"/>
     <w:multiLevelType w:val="hybridMultilevel"/>
     <w:tmpl w:val="47CE120C"/>
@@ -7594,7 +7870,7 @@
       </w:rPr>
     </w:lvl>
   </w:abstractNum>
-  <w:abstractNum w:abstractNumId="3" w15:restartNumberingAfterBreak="0">
+  <w:abstractNum w:abstractNumId="4" w15:restartNumberingAfterBreak="0">
     <w:nsid w:val="10220902"/>
     <w:multiLevelType w:val="hybridMultilevel"/>
     <w:tmpl w:val="A21C896A"/>
@@ -7680,7 +7956,7 @@
       </w:pPr>
     </w:lvl>
   </w:abstractNum>
-  <w:abstractNum w:abstractNumId="4" w15:restartNumberingAfterBreak="0">
+  <w:abstractNum w:abstractNumId="5" w15:restartNumberingAfterBreak="0">
     <w:nsid w:val="1173262D"/>
     <w:multiLevelType w:val="hybridMultilevel"/>
     <w:tmpl w:val="39B2CFB6"/>
@@ -7795,7 +8071,7 @@
       </w:rPr>
     </w:lvl>
   </w:abstractNum>
-  <w:abstractNum w:abstractNumId="5" w15:restartNumberingAfterBreak="0">
+  <w:abstractNum w:abstractNumId="6" w15:restartNumberingAfterBreak="0">
     <w:nsid w:val="14B05E0F"/>
     <w:multiLevelType w:val="hybridMultilevel"/>
     <w:tmpl w:val="6452092E"/>
@@ -7881,7 +8157,120 @@
       </w:pPr>
     </w:lvl>
   </w:abstractNum>
-  <w:abstractNum w:abstractNumId="6" w15:restartNumberingAfterBreak="0">
+  <w:abstractNum w:abstractNumId="7" w15:restartNumberingAfterBreak="0">
+    <w:nsid w:val="194C28D4"/>
+    <w:multiLevelType w:val="hybridMultilevel"/>
+    <w:tmpl w:val="B470BE52"/>
+    <w:lvl w:ilvl="0" w:tplc="04090005">
+      <w:start w:val="1"/>
+      <w:numFmt w:val="bullet"/>
+      <w:lvlText w:val=""/>
+      <w:lvlJc w:val="left"/>
+      <w:pPr>
+        <w:ind w:left="1287" w:hanging="360"/>
+      </w:pPr>
+      <w:rPr>
+        <w:rFonts w:ascii="Wingdings" w:hAnsi="Wingdings" w:hint="default"/>
+      </w:rPr>
+    </w:lvl>
+    <w:lvl w:ilvl="1" w:tplc="04090003" w:tentative="1">
+      <w:start w:val="1"/>
+      <w:numFmt w:val="bullet"/>
+      <w:lvlText w:val="o"/>
+      <w:lvlJc w:val="left"/>
+      <w:pPr>
+        <w:ind w:left="2007" w:hanging="360"/>
+      </w:pPr>
+      <w:rPr>
+        <w:rFonts w:ascii="Courier New" w:hAnsi="Courier New" w:cs="Courier New" w:hint="default"/>
+      </w:rPr>
+    </w:lvl>
+    <w:lvl w:ilvl="2" w:tplc="04090005" w:tentative="1">
+      <w:start w:val="1"/>
+      <w:numFmt w:val="bullet"/>
+      <w:lvlText w:val=""/>
+      <w:lvlJc w:val="left"/>
+      <w:pPr>
+        <w:ind w:left="2727" w:hanging="360"/>
+      </w:pPr>
+      <w:rPr>
+        <w:rFonts w:ascii="Wingdings" w:hAnsi="Wingdings" w:hint="default"/>
+      </w:rPr>
+    </w:lvl>
+    <w:lvl w:ilvl="3" w:tplc="04090001" w:tentative="1">
+      <w:start w:val="1"/>
+      <w:numFmt w:val="bullet"/>
+      <w:lvlText w:val=""/>
+      <w:lvlJc w:val="left"/>
+      <w:pPr>
+        <w:ind w:left="3447" w:hanging="360"/>
+      </w:pPr>
+      <w:rPr>
+        <w:rFonts w:ascii="Symbol" w:hAnsi="Symbol" w:hint="default"/>
+      </w:rPr>
+    </w:lvl>
+    <w:lvl w:ilvl="4" w:tplc="04090003" w:tentative="1">
+      <w:start w:val="1"/>
+      <w:numFmt w:val="bullet"/>
+      <w:lvlText w:val="o"/>
+      <w:lvlJc w:val="left"/>
+      <w:pPr>
+        <w:ind w:left="4167" w:hanging="360"/>
+      </w:pPr>
+      <w:rPr>
+        <w:rFonts w:ascii="Courier New" w:hAnsi="Courier New" w:cs="Courier New" w:hint="default"/>
+      </w:rPr>
+    </w:lvl>
+    <w:lvl w:ilvl="5" w:tplc="04090005" w:tentative="1">
+      <w:start w:val="1"/>
+      <w:numFmt w:val="bullet"/>
+      <w:lvlText w:val=""/>
+      <w:lvlJc w:val="left"/>
+      <w:pPr>
+        <w:ind w:left="4887" w:hanging="360"/>
+      </w:pPr>
+      <w:rPr>
+        <w:rFonts w:ascii="Wingdings" w:hAnsi="Wingdings" w:hint="default"/>
+      </w:rPr>
+    </w:lvl>
+    <w:lvl w:ilvl="6" w:tplc="04090001" w:tentative="1">
+      <w:start w:val="1"/>
+      <w:numFmt w:val="bullet"/>
+      <w:lvlText w:val=""/>
+      <w:lvlJc w:val="left"/>
+      <w:pPr>
+        <w:ind w:left="5607" w:hanging="360"/>
+      </w:pPr>
+      <w:rPr>
+        <w:rFonts w:ascii="Symbol" w:hAnsi="Symbol" w:hint="default"/>
+      </w:rPr>
+    </w:lvl>
+    <w:lvl w:ilvl="7" w:tplc="04090003" w:tentative="1">
+      <w:start w:val="1"/>
+      <w:numFmt w:val="bullet"/>
+      <w:lvlText w:val="o"/>
+      <w:lvlJc w:val="left"/>
+      <w:pPr>
+        <w:ind w:left="6327" w:hanging="360"/>
+      </w:pPr>
+      <w:rPr>
+        <w:rFonts w:ascii="Courier New" w:hAnsi="Courier New" w:cs="Courier New" w:hint="default"/>
+      </w:rPr>
+    </w:lvl>
+    <w:lvl w:ilvl="8" w:tplc="04090005" w:tentative="1">
+      <w:start w:val="1"/>
+      <w:numFmt w:val="bullet"/>
+      <w:lvlText w:val=""/>
+      <w:lvlJc w:val="left"/>
+      <w:pPr>
+        <w:ind w:left="7047" w:hanging="360"/>
+      </w:pPr>
+      <w:rPr>
+        <w:rFonts w:ascii="Wingdings" w:hAnsi="Wingdings" w:hint="default"/>
+      </w:rPr>
+    </w:lvl>
+  </w:abstractNum>
+  <w:abstractNum w:abstractNumId="8" w15:restartNumberingAfterBreak="0">
     <w:nsid w:val="19ED5840"/>
     <w:multiLevelType w:val="hybridMultilevel"/>
     <w:tmpl w:val="1B7491BC"/>
@@ -7970,7 +8359,7 @@
       </w:pPr>
     </w:lvl>
   </w:abstractNum>
-  <w:abstractNum w:abstractNumId="7" w15:restartNumberingAfterBreak="0">
+  <w:abstractNum w:abstractNumId="9" w15:restartNumberingAfterBreak="0">
     <w:nsid w:val="1A490D31"/>
     <w:multiLevelType w:val="hybridMultilevel"/>
     <w:tmpl w:val="82626E24"/>
@@ -8056,7 +8445,7 @@
       </w:pPr>
     </w:lvl>
   </w:abstractNum>
-  <w:abstractNum w:abstractNumId="8" w15:restartNumberingAfterBreak="0">
+  <w:abstractNum w:abstractNumId="10" w15:restartNumberingAfterBreak="0">
     <w:nsid w:val="1ADD57E2"/>
     <w:multiLevelType w:val="hybridMultilevel"/>
     <w:tmpl w:val="9FE80D66"/>
@@ -8145,7 +8534,7 @@
       </w:pPr>
     </w:lvl>
   </w:abstractNum>
-  <w:abstractNum w:abstractNumId="9" w15:restartNumberingAfterBreak="0">
+  <w:abstractNum w:abstractNumId="11" w15:restartNumberingAfterBreak="0">
     <w:nsid w:val="1C7435A7"/>
     <w:multiLevelType w:val="hybridMultilevel"/>
     <w:tmpl w:val="EA22C28C"/>
@@ -8231,7 +8620,7 @@
       </w:pPr>
     </w:lvl>
   </w:abstractNum>
-  <w:abstractNum w:abstractNumId="10" w15:restartNumberingAfterBreak="0">
+  <w:abstractNum w:abstractNumId="12" w15:restartNumberingAfterBreak="0">
     <w:nsid w:val="1DE808ED"/>
     <w:multiLevelType w:val="hybridMultilevel"/>
     <w:tmpl w:val="7AEE63B8"/>
@@ -8320,7 +8709,7 @@
       </w:pPr>
     </w:lvl>
   </w:abstractNum>
-  <w:abstractNum w:abstractNumId="11" w15:restartNumberingAfterBreak="0">
+  <w:abstractNum w:abstractNumId="13" w15:restartNumberingAfterBreak="0">
     <w:nsid w:val="22D15479"/>
     <w:multiLevelType w:val="hybridMultilevel"/>
     <w:tmpl w:val="5C1E44F4"/>
@@ -8435,7 +8824,7 @@
       </w:rPr>
     </w:lvl>
   </w:abstractNum>
-  <w:abstractNum w:abstractNumId="12" w15:restartNumberingAfterBreak="0">
+  <w:abstractNum w:abstractNumId="14" w15:restartNumberingAfterBreak="0">
     <w:nsid w:val="26A12C60"/>
     <w:multiLevelType w:val="hybridMultilevel"/>
     <w:tmpl w:val="498E633E"/>
@@ -8548,7 +8937,7 @@
       </w:rPr>
     </w:lvl>
   </w:abstractNum>
-  <w:abstractNum w:abstractNumId="13" w15:restartNumberingAfterBreak="0">
+  <w:abstractNum w:abstractNumId="15" w15:restartNumberingAfterBreak="0">
     <w:nsid w:val="28946AF8"/>
     <w:multiLevelType w:val="hybridMultilevel"/>
     <w:tmpl w:val="B832C9D2"/>
@@ -8663,7 +9052,7 @@
       </w:rPr>
     </w:lvl>
   </w:abstractNum>
-  <w:abstractNum w:abstractNumId="14" w15:restartNumberingAfterBreak="0">
+  <w:abstractNum w:abstractNumId="16" w15:restartNumberingAfterBreak="0">
     <w:nsid w:val="2D3D482E"/>
     <w:multiLevelType w:val="hybridMultilevel"/>
     <w:tmpl w:val="87A06B6C"/>
@@ -8776,7 +9165,7 @@
       </w:rPr>
     </w:lvl>
   </w:abstractNum>
-  <w:abstractNum w:abstractNumId="15" w15:restartNumberingAfterBreak="0">
+  <w:abstractNum w:abstractNumId="17" w15:restartNumberingAfterBreak="0">
     <w:nsid w:val="2E5366A0"/>
     <w:multiLevelType w:val="hybridMultilevel"/>
     <w:tmpl w:val="7736B58A"/>
@@ -8891,7 +9280,7 @@
       </w:rPr>
     </w:lvl>
   </w:abstractNum>
-  <w:abstractNum w:abstractNumId="16" w15:restartNumberingAfterBreak="0">
+  <w:abstractNum w:abstractNumId="18" w15:restartNumberingAfterBreak="0">
     <w:nsid w:val="2FD95B49"/>
     <w:multiLevelType w:val="hybridMultilevel"/>
     <w:tmpl w:val="8B4208C6"/>
@@ -9004,7 +9393,7 @@
       </w:rPr>
     </w:lvl>
   </w:abstractNum>
-  <w:abstractNum w:abstractNumId="17" w15:restartNumberingAfterBreak="0">
+  <w:abstractNum w:abstractNumId="19" w15:restartNumberingAfterBreak="0">
     <w:nsid w:val="3CA827F1"/>
     <w:multiLevelType w:val="hybridMultilevel"/>
     <w:tmpl w:val="05AA9D70"/>
@@ -9117,7 +9506,7 @@
       </w:rPr>
     </w:lvl>
   </w:abstractNum>
-  <w:abstractNum w:abstractNumId="18" w15:restartNumberingAfterBreak="0">
+  <w:abstractNum w:abstractNumId="20" w15:restartNumberingAfterBreak="0">
     <w:nsid w:val="44262901"/>
     <w:multiLevelType w:val="hybridMultilevel"/>
     <w:tmpl w:val="D3C2788E"/>
@@ -9229,7 +9618,7 @@
       </w:rPr>
     </w:lvl>
   </w:abstractNum>
-  <w:abstractNum w:abstractNumId="19" w15:restartNumberingAfterBreak="0">
+  <w:abstractNum w:abstractNumId="21" w15:restartNumberingAfterBreak="0">
     <w:nsid w:val="459352AE"/>
     <w:multiLevelType w:val="hybridMultilevel"/>
     <w:tmpl w:val="5614BB36"/>
@@ -9342,7 +9731,7 @@
       </w:rPr>
     </w:lvl>
   </w:abstractNum>
-  <w:abstractNum w:abstractNumId="20" w15:restartNumberingAfterBreak="0">
+  <w:abstractNum w:abstractNumId="22" w15:restartNumberingAfterBreak="0">
     <w:nsid w:val="4D447C07"/>
     <w:multiLevelType w:val="hybridMultilevel"/>
     <w:tmpl w:val="550C4086"/>
@@ -9428,7 +9817,7 @@
       </w:pPr>
     </w:lvl>
   </w:abstractNum>
-  <w:abstractNum w:abstractNumId="21" w15:restartNumberingAfterBreak="0">
+  <w:abstractNum w:abstractNumId="23" w15:restartNumberingAfterBreak="0">
     <w:nsid w:val="4DB60058"/>
     <w:multiLevelType w:val="multilevel"/>
     <w:tmpl w:val="AC2A340C"/>
@@ -9541,7 +9930,7 @@
       </w:pPr>
     </w:lvl>
   </w:abstractNum>
-  <w:abstractNum w:abstractNumId="22" w15:restartNumberingAfterBreak="0">
+  <w:abstractNum w:abstractNumId="24" w15:restartNumberingAfterBreak="0">
     <w:nsid w:val="530B1CD2"/>
     <w:multiLevelType w:val="hybridMultilevel"/>
     <w:tmpl w:val="E1F65F68"/>
@@ -9630,7 +10019,7 @@
       </w:pPr>
     </w:lvl>
   </w:abstractNum>
-  <w:abstractNum w:abstractNumId="23" w15:restartNumberingAfterBreak="0">
+  <w:abstractNum w:abstractNumId="25" w15:restartNumberingAfterBreak="0">
     <w:nsid w:val="532D3A01"/>
     <w:multiLevelType w:val="hybridMultilevel"/>
     <w:tmpl w:val="0CB61592"/>
@@ -9745,7 +10134,7 @@
       </w:rPr>
     </w:lvl>
   </w:abstractNum>
-  <w:abstractNum w:abstractNumId="24" w15:restartNumberingAfterBreak="0">
+  <w:abstractNum w:abstractNumId="26" w15:restartNumberingAfterBreak="0">
     <w:nsid w:val="58B13F71"/>
     <w:multiLevelType w:val="hybridMultilevel"/>
     <w:tmpl w:val="0D9ECE6E"/>
@@ -9860,7 +10249,7 @@
       </w:rPr>
     </w:lvl>
   </w:abstractNum>
-  <w:abstractNum w:abstractNumId="25" w15:restartNumberingAfterBreak="0">
+  <w:abstractNum w:abstractNumId="27" w15:restartNumberingAfterBreak="0">
     <w:nsid w:val="61AA071A"/>
     <w:multiLevelType w:val="hybridMultilevel"/>
     <w:tmpl w:val="6130D970"/>
@@ -9973,7 +10362,7 @@
       </w:rPr>
     </w:lvl>
   </w:abstractNum>
-  <w:abstractNum w:abstractNumId="26" w15:restartNumberingAfterBreak="0">
+  <w:abstractNum w:abstractNumId="28" w15:restartNumberingAfterBreak="0">
     <w:nsid w:val="624A6A10"/>
     <w:multiLevelType w:val="hybridMultilevel"/>
     <w:tmpl w:val="559A7E98"/>
@@ -10086,7 +10475,7 @@
       </w:rPr>
     </w:lvl>
   </w:abstractNum>
-  <w:abstractNum w:abstractNumId="27" w15:restartNumberingAfterBreak="0">
+  <w:abstractNum w:abstractNumId="29" w15:restartNumberingAfterBreak="0">
     <w:nsid w:val="677369C3"/>
     <w:multiLevelType w:val="hybridMultilevel"/>
     <w:tmpl w:val="7500E220"/>
@@ -10199,7 +10588,7 @@
       </w:rPr>
     </w:lvl>
   </w:abstractNum>
-  <w:abstractNum w:abstractNumId="28" w15:restartNumberingAfterBreak="0">
+  <w:abstractNum w:abstractNumId="30" w15:restartNumberingAfterBreak="0">
     <w:nsid w:val="684E43B8"/>
     <w:multiLevelType w:val="hybridMultilevel"/>
     <w:tmpl w:val="198C71FC"/>
@@ -10314,10 +10703,10 @@
       </w:rPr>
     </w:lvl>
   </w:abstractNum>
-  <w:abstractNum w:abstractNumId="29" w15:restartNumberingAfterBreak="0">
+  <w:abstractNum w:abstractNumId="31" w15:restartNumberingAfterBreak="0">
     <w:nsid w:val="6A0802FF"/>
     <w:multiLevelType w:val="hybridMultilevel"/>
-    <w:tmpl w:val="0C6288A4"/>
+    <w:tmpl w:val="ACC47C2C"/>
     <w:lvl w:ilvl="0" w:tplc="04090005">
       <w:start w:val="1"/>
       <w:numFmt w:val="bullet"/>
@@ -10427,7 +10816,7 @@
       </w:rPr>
     </w:lvl>
   </w:abstractNum>
-  <w:abstractNum w:abstractNumId="30" w15:restartNumberingAfterBreak="0">
+  <w:abstractNum w:abstractNumId="32" w15:restartNumberingAfterBreak="0">
     <w:nsid w:val="6C8F67C0"/>
     <w:multiLevelType w:val="hybridMultilevel"/>
     <w:tmpl w:val="F10A911A"/>
@@ -10540,7 +10929,120 @@
       </w:rPr>
     </w:lvl>
   </w:abstractNum>
-  <w:abstractNum w:abstractNumId="31" w15:restartNumberingAfterBreak="0">
+  <w:abstractNum w:abstractNumId="33" w15:restartNumberingAfterBreak="0">
+    <w:nsid w:val="6CEF6E19"/>
+    <w:multiLevelType w:val="hybridMultilevel"/>
+    <w:tmpl w:val="E6B65204"/>
+    <w:lvl w:ilvl="0" w:tplc="04090005">
+      <w:start w:val="1"/>
+      <w:numFmt w:val="bullet"/>
+      <w:lvlText w:val=""/>
+      <w:lvlJc w:val="left"/>
+      <w:pPr>
+        <w:ind w:left="1287" w:hanging="360"/>
+      </w:pPr>
+      <w:rPr>
+        <w:rFonts w:ascii="Wingdings" w:hAnsi="Wingdings" w:hint="default"/>
+      </w:rPr>
+    </w:lvl>
+    <w:lvl w:ilvl="1" w:tplc="04090003" w:tentative="1">
+      <w:start w:val="1"/>
+      <w:numFmt w:val="bullet"/>
+      <w:lvlText w:val="o"/>
+      <w:lvlJc w:val="left"/>
+      <w:pPr>
+        <w:ind w:left="2007" w:hanging="360"/>
+      </w:pPr>
+      <w:rPr>
+        <w:rFonts w:ascii="Courier New" w:hAnsi="Courier New" w:cs="Courier New" w:hint="default"/>
+      </w:rPr>
+    </w:lvl>
+    <w:lvl w:ilvl="2" w:tplc="04090005" w:tentative="1">
+      <w:start w:val="1"/>
+      <w:numFmt w:val="bullet"/>
+      <w:lvlText w:val=""/>
+      <w:lvlJc w:val="left"/>
+      <w:pPr>
+        <w:ind w:left="2727" w:hanging="360"/>
+      </w:pPr>
+      <w:rPr>
+        <w:rFonts w:ascii="Wingdings" w:hAnsi="Wingdings" w:hint="default"/>
+      </w:rPr>
+    </w:lvl>
+    <w:lvl w:ilvl="3" w:tplc="04090001" w:tentative="1">
+      <w:start w:val="1"/>
+      <w:numFmt w:val="bullet"/>
+      <w:lvlText w:val=""/>
+      <w:lvlJc w:val="left"/>
+      <w:pPr>
+        <w:ind w:left="3447" w:hanging="360"/>
+      </w:pPr>
+      <w:rPr>
+        <w:rFonts w:ascii="Symbol" w:hAnsi="Symbol" w:hint="default"/>
+      </w:rPr>
+    </w:lvl>
+    <w:lvl w:ilvl="4" w:tplc="04090003" w:tentative="1">
+      <w:start w:val="1"/>
+      <w:numFmt w:val="bullet"/>
+      <w:lvlText w:val="o"/>
+      <w:lvlJc w:val="left"/>
+      <w:pPr>
+        <w:ind w:left="4167" w:hanging="360"/>
+      </w:pPr>
+      <w:rPr>
+        <w:rFonts w:ascii="Courier New" w:hAnsi="Courier New" w:cs="Courier New" w:hint="default"/>
+      </w:rPr>
+    </w:lvl>
+    <w:lvl w:ilvl="5" w:tplc="04090005" w:tentative="1">
+      <w:start w:val="1"/>
+      <w:numFmt w:val="bullet"/>
+      <w:lvlText w:val=""/>
+      <w:lvlJc w:val="left"/>
+      <w:pPr>
+        <w:ind w:left="4887" w:hanging="360"/>
+      </w:pPr>
+      <w:rPr>
+        <w:rFonts w:ascii="Wingdings" w:hAnsi="Wingdings" w:hint="default"/>
+      </w:rPr>
+    </w:lvl>
+    <w:lvl w:ilvl="6" w:tplc="04090001" w:tentative="1">
+      <w:start w:val="1"/>
+      <w:numFmt w:val="bullet"/>
+      <w:lvlText w:val=""/>
+      <w:lvlJc w:val="left"/>
+      <w:pPr>
+        <w:ind w:left="5607" w:hanging="360"/>
+      </w:pPr>
+      <w:rPr>
+        <w:rFonts w:ascii="Symbol" w:hAnsi="Symbol" w:hint="default"/>
+      </w:rPr>
+    </w:lvl>
+    <w:lvl w:ilvl="7" w:tplc="04090003" w:tentative="1">
+      <w:start w:val="1"/>
+      <w:numFmt w:val="bullet"/>
+      <w:lvlText w:val="o"/>
+      <w:lvlJc w:val="left"/>
+      <w:pPr>
+        <w:ind w:left="6327" w:hanging="360"/>
+      </w:pPr>
+      <w:rPr>
+        <w:rFonts w:ascii="Courier New" w:hAnsi="Courier New" w:cs="Courier New" w:hint="default"/>
+      </w:rPr>
+    </w:lvl>
+    <w:lvl w:ilvl="8" w:tplc="04090005" w:tentative="1">
+      <w:start w:val="1"/>
+      <w:numFmt w:val="bullet"/>
+      <w:lvlText w:val=""/>
+      <w:lvlJc w:val="left"/>
+      <w:pPr>
+        <w:ind w:left="7047" w:hanging="360"/>
+      </w:pPr>
+      <w:rPr>
+        <w:rFonts w:ascii="Wingdings" w:hAnsi="Wingdings" w:hint="default"/>
+      </w:rPr>
+    </w:lvl>
+  </w:abstractNum>
+  <w:abstractNum w:abstractNumId="34" w15:restartNumberingAfterBreak="0">
     <w:nsid w:val="6E143AA1"/>
     <w:multiLevelType w:val="hybridMultilevel"/>
     <w:tmpl w:val="F546206E"/>
@@ -10653,7 +11155,7 @@
       </w:rPr>
     </w:lvl>
   </w:abstractNum>
-  <w:abstractNum w:abstractNumId="32" w15:restartNumberingAfterBreak="0">
+  <w:abstractNum w:abstractNumId="35" w15:restartNumberingAfterBreak="0">
     <w:nsid w:val="6EE2188E"/>
     <w:multiLevelType w:val="hybridMultilevel"/>
     <w:tmpl w:val="6EAA0A76"/>
@@ -10766,7 +11268,7 @@
       </w:rPr>
     </w:lvl>
   </w:abstractNum>
-  <w:abstractNum w:abstractNumId="33" w15:restartNumberingAfterBreak="0">
+  <w:abstractNum w:abstractNumId="36" w15:restartNumberingAfterBreak="0">
     <w:nsid w:val="704845D6"/>
     <w:multiLevelType w:val="hybridMultilevel"/>
     <w:tmpl w:val="CFE6579E"/>
@@ -10879,7 +11381,7 @@
       </w:rPr>
     </w:lvl>
   </w:abstractNum>
-  <w:abstractNum w:abstractNumId="34" w15:restartNumberingAfterBreak="0">
+  <w:abstractNum w:abstractNumId="37" w15:restartNumberingAfterBreak="0">
     <w:nsid w:val="70CC1B8E"/>
     <w:multiLevelType w:val="hybridMultilevel"/>
     <w:tmpl w:val="FB8CCD70"/>
@@ -10994,7 +11496,120 @@
       </w:rPr>
     </w:lvl>
   </w:abstractNum>
-  <w:abstractNum w:abstractNumId="35" w15:restartNumberingAfterBreak="0">
+  <w:abstractNum w:abstractNumId="38" w15:restartNumberingAfterBreak="0">
+    <w:nsid w:val="70DE3235"/>
+    <w:multiLevelType w:val="hybridMultilevel"/>
+    <w:tmpl w:val="3C82B768"/>
+    <w:lvl w:ilvl="0" w:tplc="D396C5E4">
+      <w:start w:val="5"/>
+      <w:numFmt w:val="bullet"/>
+      <w:lvlText w:val="-"/>
+      <w:lvlJc w:val="right"/>
+      <w:pPr>
+        <w:ind w:left="1713" w:hanging="360"/>
+      </w:pPr>
+      <w:rPr>
+        <w:rFonts w:ascii="Times New Roman" w:eastAsia="Calibri" w:hAnsi="Times New Roman" w:cs="Times New Roman" w:hint="default"/>
+      </w:rPr>
+    </w:lvl>
+    <w:lvl w:ilvl="1" w:tplc="04090003" w:tentative="1">
+      <w:start w:val="1"/>
+      <w:numFmt w:val="bullet"/>
+      <w:lvlText w:val="o"/>
+      <w:lvlJc w:val="left"/>
+      <w:pPr>
+        <w:ind w:left="2433" w:hanging="360"/>
+      </w:pPr>
+      <w:rPr>
+        <w:rFonts w:ascii="Courier New" w:hAnsi="Courier New" w:cs="Courier New" w:hint="default"/>
+      </w:rPr>
+    </w:lvl>
+    <w:lvl w:ilvl="2" w:tplc="04090005" w:tentative="1">
+      <w:start w:val="1"/>
+      <w:numFmt w:val="bullet"/>
+      <w:lvlText w:val=""/>
+      <w:lvlJc w:val="left"/>
+      <w:pPr>
+        <w:ind w:left="3153" w:hanging="360"/>
+      </w:pPr>
+      <w:rPr>
+        <w:rFonts w:ascii="Wingdings" w:hAnsi="Wingdings" w:hint="default"/>
+      </w:rPr>
+    </w:lvl>
+    <w:lvl w:ilvl="3" w:tplc="04090001" w:tentative="1">
+      <w:start w:val="1"/>
+      <w:numFmt w:val="bullet"/>
+      <w:lvlText w:val=""/>
+      <w:lvlJc w:val="left"/>
+      <w:pPr>
+        <w:ind w:left="3873" w:hanging="360"/>
+      </w:pPr>
+      <w:rPr>
+        <w:rFonts w:ascii="Symbol" w:hAnsi="Symbol" w:hint="default"/>
+      </w:rPr>
+    </w:lvl>
+    <w:lvl w:ilvl="4" w:tplc="04090003" w:tentative="1">
+      <w:start w:val="1"/>
+      <w:numFmt w:val="bullet"/>
+      <w:lvlText w:val="o"/>
+      <w:lvlJc w:val="left"/>
+      <w:pPr>
+        <w:ind w:left="4593" w:hanging="360"/>
+      </w:pPr>
+      <w:rPr>
+        <w:rFonts w:ascii="Courier New" w:hAnsi="Courier New" w:cs="Courier New" w:hint="default"/>
+      </w:rPr>
+    </w:lvl>
+    <w:lvl w:ilvl="5" w:tplc="04090005" w:tentative="1">
+      <w:start w:val="1"/>
+      <w:numFmt w:val="bullet"/>
+      <w:lvlText w:val=""/>
+      <w:lvlJc w:val="left"/>
+      <w:pPr>
+        <w:ind w:left="5313" w:hanging="360"/>
+      </w:pPr>
+      <w:rPr>
+        <w:rFonts w:ascii="Wingdings" w:hAnsi="Wingdings" w:hint="default"/>
+      </w:rPr>
+    </w:lvl>
+    <w:lvl w:ilvl="6" w:tplc="04090001" w:tentative="1">
+      <w:start w:val="1"/>
+      <w:numFmt w:val="bullet"/>
+      <w:lvlText w:val=""/>
+      <w:lvlJc w:val="left"/>
+      <w:pPr>
+        <w:ind w:left="6033" w:hanging="360"/>
+      </w:pPr>
+      <w:rPr>
+        <w:rFonts w:ascii="Symbol" w:hAnsi="Symbol" w:hint="default"/>
+      </w:rPr>
+    </w:lvl>
+    <w:lvl w:ilvl="7" w:tplc="04090003" w:tentative="1">
+      <w:start w:val="1"/>
+      <w:numFmt w:val="bullet"/>
+      <w:lvlText w:val="o"/>
+      <w:lvlJc w:val="left"/>
+      <w:pPr>
+        <w:ind w:left="6753" w:hanging="360"/>
+      </w:pPr>
+      <w:rPr>
+        <w:rFonts w:ascii="Courier New" w:hAnsi="Courier New" w:cs="Courier New" w:hint="default"/>
+      </w:rPr>
+    </w:lvl>
+    <w:lvl w:ilvl="8" w:tplc="04090005" w:tentative="1">
+      <w:start w:val="1"/>
+      <w:numFmt w:val="bullet"/>
+      <w:lvlText w:val=""/>
+      <w:lvlJc w:val="left"/>
+      <w:pPr>
+        <w:ind w:left="7473" w:hanging="360"/>
+      </w:pPr>
+      <w:rPr>
+        <w:rFonts w:ascii="Wingdings" w:hAnsi="Wingdings" w:hint="default"/>
+      </w:rPr>
+    </w:lvl>
+  </w:abstractNum>
+  <w:abstractNum w:abstractNumId="39" w15:restartNumberingAfterBreak="0">
     <w:nsid w:val="71FB68F9"/>
     <w:multiLevelType w:val="hybridMultilevel"/>
     <w:tmpl w:val="A7A4C38E"/>
@@ -11080,7 +11695,7 @@
       </w:pPr>
     </w:lvl>
   </w:abstractNum>
-  <w:abstractNum w:abstractNumId="36" w15:restartNumberingAfterBreak="0">
+  <w:abstractNum w:abstractNumId="40" w15:restartNumberingAfterBreak="0">
     <w:nsid w:val="7A0C78C6"/>
     <w:multiLevelType w:val="hybridMultilevel"/>
     <w:tmpl w:val="7CA4234C"/>
@@ -11195,7 +11810,7 @@
       </w:rPr>
     </w:lvl>
   </w:abstractNum>
-  <w:abstractNum w:abstractNumId="37" w15:restartNumberingAfterBreak="0">
+  <w:abstractNum w:abstractNumId="41" w15:restartNumberingAfterBreak="0">
     <w:nsid w:val="7D8117E9"/>
     <w:multiLevelType w:val="hybridMultilevel"/>
     <w:tmpl w:val="05D61E62"/>
@@ -11309,118 +11924,130 @@
     </w:lvl>
   </w:abstractNum>
   <w:num w:numId="1">
+    <w:abstractNumId w:val="23"/>
+  </w:num>
+  <w:num w:numId="2">
+    <w:abstractNumId w:val="8"/>
+  </w:num>
+  <w:num w:numId="3">
+    <w:abstractNumId w:val="25"/>
+  </w:num>
+  <w:num w:numId="4">
+    <w:abstractNumId w:val="22"/>
+  </w:num>
+  <w:num w:numId="5">
+    <w:abstractNumId w:val="24"/>
+  </w:num>
+  <w:num w:numId="6">
+    <w:abstractNumId w:val="10"/>
+  </w:num>
+  <w:num w:numId="7">
+    <w:abstractNumId w:val="12"/>
+  </w:num>
+  <w:num w:numId="8">
     <w:abstractNumId w:val="21"/>
   </w:num>
-  <w:num w:numId="2">
-    <w:abstractNumId w:val="6"/>
+  <w:num w:numId="9">
+    <w:abstractNumId w:val="13"/>
   </w:num>
-  <w:num w:numId="3">
-    <w:abstractNumId w:val="23"/>
-  </w:num>
-  <w:num w:numId="4">
-    <w:abstractNumId w:val="20"/>
-  </w:num>
-  <w:num w:numId="5">
-    <w:abstractNumId w:val="22"/>
-  </w:num>
-  <w:num w:numId="6">
-    <w:abstractNumId w:val="8"/>
-  </w:num>
-  <w:num w:numId="7">
-    <w:abstractNumId w:val="10"/>
-  </w:num>
-  <w:num w:numId="8">
+  <w:num w:numId="10">
     <w:abstractNumId w:val="19"/>
   </w:num>
-  <w:num w:numId="9">
-    <w:abstractNumId w:val="11"/>
-  </w:num>
-  <w:num w:numId="10">
+  <w:num w:numId="11">
     <w:abstractNumId w:val="17"/>
   </w:num>
-  <w:num w:numId="11">
+  <w:num w:numId="12">
+    <w:abstractNumId w:val="30"/>
+  </w:num>
+  <w:num w:numId="13">
+    <w:abstractNumId w:val="5"/>
+  </w:num>
+  <w:num w:numId="14">
+    <w:abstractNumId w:val="3"/>
+  </w:num>
+  <w:num w:numId="15">
     <w:abstractNumId w:val="15"/>
   </w:num>
-  <w:num w:numId="12">
-    <w:abstractNumId w:val="28"/>
-  </w:num>
-  <w:num w:numId="13">
-    <w:abstractNumId w:val="4"/>
-  </w:num>
-  <w:num w:numId="14">
-    <w:abstractNumId w:val="2"/>
-  </w:num>
-  <w:num w:numId="15">
-    <w:abstractNumId w:val="13"/>
-  </w:num>
   <w:num w:numId="16">
-    <w:abstractNumId w:val="34"/>
+    <w:abstractNumId w:val="37"/>
   </w:num>
   <w:num w:numId="17">
-    <w:abstractNumId w:val="32"/>
+    <w:abstractNumId w:val="35"/>
   </w:num>
   <w:num w:numId="18">
-    <w:abstractNumId w:val="36"/>
+    <w:abstractNumId w:val="40"/>
   </w:num>
   <w:num w:numId="19">
-    <w:abstractNumId w:val="12"/>
+    <w:abstractNumId w:val="14"/>
   </w:num>
   <w:num w:numId="20">
     <w:abstractNumId w:val="0"/>
   </w:num>
   <w:num w:numId="21">
-    <w:abstractNumId w:val="24"/>
+    <w:abstractNumId w:val="26"/>
   </w:num>
   <w:num w:numId="22">
-    <w:abstractNumId w:val="3"/>
+    <w:abstractNumId w:val="4"/>
   </w:num>
   <w:num w:numId="23">
+    <w:abstractNumId w:val="11"/>
+  </w:num>
+  <w:num w:numId="24">
     <w:abstractNumId w:val="9"/>
   </w:num>
-  <w:num w:numId="24">
+  <w:num w:numId="25">
+    <w:abstractNumId w:val="39"/>
+  </w:num>
+  <w:num w:numId="26">
+    <w:abstractNumId w:val="6"/>
+  </w:num>
+  <w:num w:numId="27">
+    <w:abstractNumId w:val="20"/>
+  </w:num>
+  <w:num w:numId="28">
+    <w:abstractNumId w:val="28"/>
+  </w:num>
+  <w:num w:numId="29">
+    <w:abstractNumId w:val="31"/>
+  </w:num>
+  <w:num w:numId="30">
+    <w:abstractNumId w:val="34"/>
+  </w:num>
+  <w:num w:numId="31">
+    <w:abstractNumId w:val="36"/>
+  </w:num>
+  <w:num w:numId="32">
+    <w:abstractNumId w:val="32"/>
+  </w:num>
+  <w:num w:numId="33">
+    <w:abstractNumId w:val="27"/>
+  </w:num>
+  <w:num w:numId="34">
+    <w:abstractNumId w:val="29"/>
+  </w:num>
+  <w:num w:numId="35">
+    <w:abstractNumId w:val="41"/>
+  </w:num>
+  <w:num w:numId="36">
+    <w:abstractNumId w:val="2"/>
+  </w:num>
+  <w:num w:numId="37">
+    <w:abstractNumId w:val="16"/>
+  </w:num>
+  <w:num w:numId="38">
+    <w:abstractNumId w:val="18"/>
+  </w:num>
+  <w:num w:numId="39">
+    <w:abstractNumId w:val="1"/>
+  </w:num>
+  <w:num w:numId="40">
+    <w:abstractNumId w:val="33"/>
+  </w:num>
+  <w:num w:numId="41">
     <w:abstractNumId w:val="7"/>
   </w:num>
-  <w:num w:numId="25">
-    <w:abstractNumId w:val="35"/>
-  </w:num>
-  <w:num w:numId="26">
-    <w:abstractNumId w:val="5"/>
-  </w:num>
-  <w:num w:numId="27">
-    <w:abstractNumId w:val="18"/>
-  </w:num>
-  <w:num w:numId="28">
-    <w:abstractNumId w:val="26"/>
-  </w:num>
-  <w:num w:numId="29">
-    <w:abstractNumId w:val="29"/>
-  </w:num>
-  <w:num w:numId="30">
-    <w:abstractNumId w:val="31"/>
-  </w:num>
-  <w:num w:numId="31">
-    <w:abstractNumId w:val="33"/>
-  </w:num>
-  <w:num w:numId="32">
-    <w:abstractNumId w:val="30"/>
-  </w:num>
-  <w:num w:numId="33">
-    <w:abstractNumId w:val="25"/>
-  </w:num>
-  <w:num w:numId="34">
-    <w:abstractNumId w:val="27"/>
-  </w:num>
-  <w:num w:numId="35">
-    <w:abstractNumId w:val="37"/>
-  </w:num>
-  <w:num w:numId="36">
-    <w:abstractNumId w:val="1"/>
-  </w:num>
-  <w:num w:numId="37">
-    <w:abstractNumId w:val="14"/>
-  </w:num>
-  <w:num w:numId="38">
-    <w:abstractNumId w:val="16"/>
+  <w:num w:numId="42">
+    <w:abstractNumId w:val="38"/>
   </w:num>
   <w:numIdMacAtCleanup w:val="3"/>
 </w:numbering>
@@ -12121,19 +12748,19 @@
 
 <file path=word/glossary/fontTable.xml><?xml version="1.0" encoding="utf-8"?>
 <w:fonts xmlns:mc="http://schemas.openxmlformats.org/markup-compatibility/2006" xmlns:r="http://schemas.openxmlformats.org/officeDocument/2006/relationships" xmlns:w="http://schemas.openxmlformats.org/wordprocessingml/2006/main" xmlns:w14="http://schemas.microsoft.com/office/word/2010/wordml" xmlns:w15="http://schemas.microsoft.com/office/word/2012/wordml" xmlns:w16cid="http://schemas.microsoft.com/office/word/2016/wordml/cid" xmlns:w16se="http://schemas.microsoft.com/office/word/2015/wordml/symex" mc:Ignorable="w14 w15 w16se w16cid">
+  <w:font w:name="Wingdings">
+    <w:panose1 w:val="05000000000000000000"/>
+    <w:charset w:val="02"/>
+    <w:family w:val="auto"/>
+    <w:pitch w:val="variable"/>
+    <w:sig w:usb0="00000000" w:usb1="10000000" w:usb2="00000000" w:usb3="00000000" w:csb0="80000000" w:csb1="00000000"/>
+  </w:font>
   <w:font w:name="Times New Roman">
     <w:panose1 w:val="02020603050405020304"/>
     <w:charset w:val="00"/>
     <w:family w:val="roman"/>
     <w:pitch w:val="variable"/>
     <w:sig w:usb0="E0002EFF" w:usb1="C000785B" w:usb2="00000009" w:usb3="00000000" w:csb0="000001FF" w:csb1="00000000"/>
-  </w:font>
-  <w:font w:name="Calibri">
-    <w:panose1 w:val="020F0502020204030204"/>
-    <w:charset w:val="00"/>
-    <w:family w:val="swiss"/>
-    <w:pitch w:val="variable"/>
-    <w:sig w:usb0="E0002AFF" w:usb1="C000247B" w:usb2="00000009" w:usb3="00000000" w:csb0="000001FF" w:csb1="00000000"/>
   </w:font>
   <w:font w:name="Courier New">
     <w:panose1 w:val="02070309020205020404"/>
@@ -12142,19 +12769,19 @@
     <w:pitch w:val="fixed"/>
     <w:sig w:usb0="E0002EFF" w:usb1="C0007843" w:usb2="00000009" w:usb3="00000000" w:csb0="000001FF" w:csb1="00000000"/>
   </w:font>
-  <w:font w:name="Wingdings">
-    <w:panose1 w:val="05000000000000000000"/>
-    <w:charset w:val="02"/>
-    <w:family w:val="auto"/>
-    <w:pitch w:val="variable"/>
-    <w:sig w:usb0="00000000" w:usb1="10000000" w:usb2="00000000" w:usb3="00000000" w:csb0="80000000" w:csb1="00000000"/>
-  </w:font>
   <w:font w:name="Symbol">
     <w:panose1 w:val="05050102010706020507"/>
     <w:charset w:val="02"/>
     <w:family w:val="roman"/>
     <w:pitch w:val="variable"/>
     <w:sig w:usb0="00000000" w:usb1="10000000" w:usb2="00000000" w:usb3="00000000" w:csb0="80000000" w:csb1="00000000"/>
+  </w:font>
+  <w:font w:name="Calibri">
+    <w:panose1 w:val="020F0502020204030204"/>
+    <w:charset w:val="00"/>
+    <w:family w:val="swiss"/>
+    <w:pitch w:val="variable"/>
+    <w:sig w:usb0="E0002AFF" w:usb1="C000247B" w:usb2="00000009" w:usb3="00000000" w:csb0="000001FF" w:csb1="00000000"/>
   </w:font>
   <w:font w:name="Calibri Light">
     <w:panose1 w:val="020F0302020204030204"/>
@@ -12188,6 +12815,7 @@
     <w:rsid w:val="007C38DA"/>
     <w:rsid w:val="0093439B"/>
     <w:rsid w:val="00CE764F"/>
+    <w:rsid w:val="00D121E9"/>
     <w:rsid w:val="00DB4243"/>
     <w:rsid w:val="00E75938"/>
   </w:rsids>
@@ -12917,7 +13545,7 @@
 </file>
 
 <file path=customXml/itemProps1.xml><?xml version="1.0" encoding="utf-8"?>
-<ds:datastoreItem xmlns:ds="http://schemas.openxmlformats.org/officeDocument/2006/customXml" ds:itemID="{B9562A04-9485-455B-9C97-E8B7AC1CB15E}">
+<ds:datastoreItem xmlns:ds="http://schemas.openxmlformats.org/officeDocument/2006/customXml" ds:itemID="{37FF5995-94E3-40A6-AD18-D9BA2F95174C}">
   <ds:schemaRefs>
     <ds:schemaRef ds:uri="http://schemas.openxmlformats.org/officeDocument/2006/bibliography"/>
   </ds:schemaRefs>

</xml_diff>